<commit_message>
STU : Agregando Arquitectura del servidor
</commit_message>
<xml_diff>
--- a/STU/Arquitectura de software/STU_DAS.docx
+++ b/STU/Arquitectura de software/STU_DAS.docx
@@ -1,6 +1,6 @@
 
 <file path=word/document.xml><?xml version="1.0" encoding="utf-8"?>
-<w:document xmlns:wpc="http://schemas.microsoft.com/office/word/2010/wordprocessingCanvas" xmlns:mc="http://schemas.openxmlformats.org/markup-compatibility/2006" xmlns:o="urn:schemas-microsoft-com:office:office" xmlns:r="http://schemas.openxmlformats.org/officeDocument/2006/relationships" xmlns:m="http://schemas.openxmlformats.org/officeDocument/2006/math" xmlns:v="urn:schemas-microsoft-com:vml" xmlns:wp14="http://schemas.microsoft.com/office/word/2010/wordprocessingDrawing" xmlns:wp="http://schemas.openxmlformats.org/drawingml/2006/wordprocessingDrawing" xmlns:w10="urn:schemas-microsoft-com:office:word" xmlns:w="http://schemas.openxmlformats.org/wordprocessingml/2006/main" xmlns:w14="http://schemas.microsoft.com/office/word/2010/wordml" xmlns:w15="http://schemas.microsoft.com/office/word/2012/wordml" xmlns:wpg="http://schemas.microsoft.com/office/word/2010/wordprocessingGroup" xmlns:wpi="http://schemas.microsoft.com/office/word/2010/wordprocessingInk" xmlns:wne="http://schemas.microsoft.com/office/word/2006/wordml" xmlns:wps="http://schemas.microsoft.com/office/word/2010/wordprocessingShape" mc:Ignorable="w14 w15 wp14">
+<w:document xmlns:wpc="http://schemas.microsoft.com/office/word/2010/wordprocessingCanvas" xmlns:mc="http://schemas.openxmlformats.org/markup-compatibility/2006" xmlns:o="urn:schemas-microsoft-com:office:office" xmlns:r="http://schemas.openxmlformats.org/officeDocument/2006/relationships" xmlns:m="http://schemas.openxmlformats.org/officeDocument/2006/math" xmlns:v="urn:schemas-microsoft-com:vml" xmlns:wp14="http://schemas.microsoft.com/office/word/2010/wordprocessingDrawing" xmlns:wp="http://schemas.openxmlformats.org/drawingml/2006/wordprocessingDrawing" xmlns:w10="urn:schemas-microsoft-com:office:word" xmlns:w="http://schemas.openxmlformats.org/wordprocessingml/2006/main" xmlns:w14="http://schemas.microsoft.com/office/word/2010/wordml" xmlns:wpg="http://schemas.microsoft.com/office/word/2010/wordprocessingGroup" xmlns:wpi="http://schemas.microsoft.com/office/word/2010/wordprocessingInk" xmlns:wne="http://schemas.microsoft.com/office/word/2006/wordml" xmlns:wps="http://schemas.microsoft.com/office/word/2010/wordprocessingShape" mc:Ignorable="w14 wp14">
   <w:background w:color="FFFFFF"/>
   <w:body>
     <w:p>
@@ -422,6 +422,93 @@
           </w:p>
         </w:tc>
       </w:tr>
+      <w:tr>
+        <w:tc>
+          <w:tcPr>
+            <w:tcW w:w="1678" w:type="dxa"/>
+            <w:tcMar>
+              <w:top w:w="100" w:type="dxa"/>
+              <w:left w:w="108" w:type="dxa"/>
+              <w:bottom w:w="100" w:type="dxa"/>
+              <w:right w:w="108" w:type="dxa"/>
+            </w:tcMar>
+          </w:tcPr>
+          <w:p>
+            <w:pPr>
+              <w:spacing w:after="120"/>
+              <w:jc w:val="center"/>
+            </w:pPr>
+            <w:r>
+              <w:t>18/11/2015</w:t>
+            </w:r>
+          </w:p>
+        </w:tc>
+        <w:tc>
+          <w:tcPr>
+            <w:tcW w:w="1134" w:type="dxa"/>
+            <w:tcMar>
+              <w:top w:w="100" w:type="dxa"/>
+              <w:left w:w="108" w:type="dxa"/>
+              <w:bottom w:w="100" w:type="dxa"/>
+              <w:right w:w="108" w:type="dxa"/>
+            </w:tcMar>
+          </w:tcPr>
+          <w:p>
+            <w:pPr>
+              <w:spacing w:after="120"/>
+              <w:jc w:val="center"/>
+            </w:pPr>
+            <w:r>
+              <w:t>1.1</w:t>
+            </w:r>
+          </w:p>
+        </w:tc>
+        <w:tc>
+          <w:tcPr>
+            <w:tcW w:w="4388" w:type="dxa"/>
+            <w:tcMar>
+              <w:top w:w="100" w:type="dxa"/>
+              <w:left w:w="108" w:type="dxa"/>
+              <w:bottom w:w="100" w:type="dxa"/>
+              <w:right w:w="108" w:type="dxa"/>
+            </w:tcMar>
+          </w:tcPr>
+          <w:p>
+            <w:pPr>
+              <w:spacing w:after="120"/>
+              <w:jc w:val="both"/>
+            </w:pPr>
+            <w:r>
+              <w:t>Arquitectura del servidor</w:t>
+            </w:r>
+          </w:p>
+        </w:tc>
+        <w:tc>
+          <w:tcPr>
+            <w:tcW w:w="2304" w:type="dxa"/>
+            <w:tcMar>
+              <w:top w:w="100" w:type="dxa"/>
+              <w:left w:w="108" w:type="dxa"/>
+              <w:bottom w:w="100" w:type="dxa"/>
+              <w:right w:w="108" w:type="dxa"/>
+            </w:tcMar>
+          </w:tcPr>
+          <w:p>
+            <w:pPr>
+              <w:spacing w:after="120"/>
+              <w:jc w:val="center"/>
+            </w:pPr>
+            <w:proofErr w:type="spellStart"/>
+            <w:r>
+              <w:t>Aaron</w:t>
+            </w:r>
+            <w:proofErr w:type="spellEnd"/>
+            <w:r>
+              <w:t xml:space="preserve"> Castillo</w:t>
+            </w:r>
+          </w:p>
+        </w:tc>
+      </w:tr>
     </w:tbl>
     <w:p>
       <w:pPr>
@@ -452,40 +539,1500 @@
     </w:p>
     <w:p>
       <w:pPr>
-        <w:spacing w:after="120"/>
-        <w:ind w:left="2"/>
-        <w:jc w:val="both"/>
-        <w:rPr>
+        <w:pStyle w:val="Ttulo1"/>
+        <w:rPr>
+          <w:sz w:val="32"/>
+          <w:szCs w:val="32"/>
+        </w:rPr>
+      </w:pPr>
+      <w:r>
+        <w:rPr>
+          <w:noProof/>
+          <w:sz w:val="32"/>
+          <w:szCs w:val="32"/>
+          <w:lang w:val="es-PE" w:eastAsia="es-PE"/>
+        </w:rPr>
+        <w:drawing>
+          <wp:anchor distT="0" distB="0" distL="114300" distR="114300" simplePos="0" relativeHeight="251660288" behindDoc="0" locked="0" layoutInCell="1" allowOverlap="1" wp14:anchorId="7D8577DA" wp14:editId="0453D013">
+            <wp:simplePos x="0" y="0"/>
+            <wp:positionH relativeFrom="column">
+              <wp:posOffset>17145</wp:posOffset>
+            </wp:positionH>
+            <wp:positionV relativeFrom="paragraph">
+              <wp:posOffset>354330</wp:posOffset>
+            </wp:positionV>
+            <wp:extent cx="5212080" cy="3469640"/>
+            <wp:effectExtent l="0" t="0" r="7620" b="0"/>
+            <wp:wrapTopAndBottom/>
+            <wp:docPr id="14" name="Imagen 14" descr="captura2.JPG"/>
+            <wp:cNvGraphicFramePr>
+              <a:graphicFrameLocks xmlns:a="http://schemas.openxmlformats.org/drawingml/2006/main" noChangeAspect="1"/>
+            </wp:cNvGraphicFramePr>
+            <a:graphic xmlns:a="http://schemas.openxmlformats.org/drawingml/2006/main">
+              <a:graphicData uri="http://schemas.openxmlformats.org/drawingml/2006/picture">
+                <pic:pic xmlns:pic="http://schemas.openxmlformats.org/drawingml/2006/picture">
+                  <pic:nvPicPr>
+                    <pic:cNvPr id="0" name="Picture 4" descr="captura2.JPG"/>
+                    <pic:cNvPicPr>
+                      <a:picLocks noChangeAspect="1" noChangeArrowheads="1"/>
+                    </pic:cNvPicPr>
+                  </pic:nvPicPr>
+                  <pic:blipFill>
+                    <a:blip r:embed="rId9">
+                      <a:extLst>
+                        <a:ext uri="{28A0092B-C50C-407E-A947-70E740481C1C}">
+                          <a14:useLocalDpi xmlns:a14="http://schemas.microsoft.com/office/drawing/2010/main" val="0"/>
+                        </a:ext>
+                      </a:extLst>
+                    </a:blip>
+                    <a:srcRect/>
+                    <a:stretch>
+                      <a:fillRect/>
+                    </a:stretch>
+                  </pic:blipFill>
+                  <pic:spPr bwMode="auto">
+                    <a:xfrm>
+                      <a:off x="0" y="0"/>
+                      <a:ext cx="5212080" cy="3469640"/>
+                    </a:xfrm>
+                    <a:prstGeom prst="rect">
+                      <a:avLst/>
+                    </a:prstGeom>
+                    <a:noFill/>
+                    <a:ln>
+                      <a:noFill/>
+                    </a:ln>
+                  </pic:spPr>
+                </pic:pic>
+              </a:graphicData>
+            </a:graphic>
+            <wp14:sizeRelH relativeFrom="page">
+              <wp14:pctWidth>0</wp14:pctWidth>
+            </wp14:sizeRelH>
+            <wp14:sizeRelV relativeFrom="page">
+              <wp14:pctHeight>0</wp14:pctHeight>
+            </wp14:sizeRelV>
+          </wp:anchor>
+        </w:drawing>
+      </w:r>
+      <w:r>
+        <w:rPr>
+          <w:rFonts w:ascii="Arial" w:eastAsia="Times New Roman" w:hAnsi="Arial" w:cs="Arial"/>
+          <w:sz w:val="32"/>
+          <w:szCs w:val="32"/>
+          <w:lang w:val="es-PE" w:eastAsia="es-PE"/>
+        </w:rPr>
+        <w:t>Vista de Datos</w:t>
+      </w:r>
+      <w:bookmarkStart w:id="3" w:name="_GoBack"/>
+      <w:bookmarkEnd w:id="3"/>
+    </w:p>
+    <w:p>
+      <w:pPr>
+        <w:pStyle w:val="Ttulo1"/>
+        <w:rPr>
+          <w:rFonts w:ascii="Arial" w:eastAsia="Times New Roman" w:hAnsi="Arial" w:cs="Arial"/>
+          <w:sz w:val="32"/>
+          <w:szCs w:val="32"/>
+          <w:lang w:val="es-PE" w:eastAsia="es-PE"/>
+        </w:rPr>
+      </w:pPr>
+      <w:r>
+        <w:rPr>
+          <w:noProof/>
+          <w:sz w:val="32"/>
+          <w:szCs w:val="32"/>
+          <w:lang w:val="es-PE" w:eastAsia="es-PE"/>
+        </w:rPr>
+        <w:drawing>
+          <wp:anchor distT="0" distB="0" distL="114300" distR="114300" simplePos="0" relativeHeight="251668480" behindDoc="0" locked="0" layoutInCell="1" allowOverlap="1" wp14:anchorId="2D0443A2" wp14:editId="17A36051">
+            <wp:simplePos x="0" y="0"/>
+            <wp:positionH relativeFrom="column">
+              <wp:posOffset>123825</wp:posOffset>
+            </wp:positionH>
+            <wp:positionV relativeFrom="paragraph">
+              <wp:posOffset>3940810</wp:posOffset>
+            </wp:positionV>
+            <wp:extent cx="5461635" cy="2794635"/>
+            <wp:effectExtent l="0" t="0" r="5715" b="5715"/>
+            <wp:wrapSquare wrapText="bothSides"/>
+            <wp:docPr id="7" name="Imagen 7" descr="diagrama-GSM.png"/>
+            <wp:cNvGraphicFramePr>
+              <a:graphicFrameLocks xmlns:a="http://schemas.openxmlformats.org/drawingml/2006/main" noChangeAspect="1"/>
+            </wp:cNvGraphicFramePr>
+            <a:graphic xmlns:a="http://schemas.openxmlformats.org/drawingml/2006/main">
+              <a:graphicData uri="http://schemas.openxmlformats.org/drawingml/2006/picture">
+                <pic:pic xmlns:pic="http://schemas.openxmlformats.org/drawingml/2006/picture">
+                  <pic:nvPicPr>
+                    <pic:cNvPr id="0" name="Picture 5" descr="diagrama-GSM.png"/>
+                    <pic:cNvPicPr>
+                      <a:picLocks noChangeAspect="1" noChangeArrowheads="1"/>
+                    </pic:cNvPicPr>
+                  </pic:nvPicPr>
+                  <pic:blipFill>
+                    <a:blip r:embed="rId10">
+                      <a:extLst>
+                        <a:ext uri="{28A0092B-C50C-407E-A947-70E740481C1C}">
+                          <a14:useLocalDpi xmlns:a14="http://schemas.microsoft.com/office/drawing/2010/main" val="0"/>
+                        </a:ext>
+                      </a:extLst>
+                    </a:blip>
+                    <a:srcRect/>
+                    <a:stretch>
+                      <a:fillRect/>
+                    </a:stretch>
+                  </pic:blipFill>
+                  <pic:spPr bwMode="auto">
+                    <a:xfrm>
+                      <a:off x="0" y="0"/>
+                      <a:ext cx="5461635" cy="2794635"/>
+                    </a:xfrm>
+                    <a:prstGeom prst="rect">
+                      <a:avLst/>
+                    </a:prstGeom>
+                    <a:noFill/>
+                    <a:ln>
+                      <a:noFill/>
+                    </a:ln>
+                  </pic:spPr>
+                </pic:pic>
+              </a:graphicData>
+            </a:graphic>
+            <wp14:sizeRelH relativeFrom="page">
+              <wp14:pctWidth>0</wp14:pctWidth>
+            </wp14:sizeRelH>
+            <wp14:sizeRelV relativeFrom="page">
+              <wp14:pctHeight>0</wp14:pctHeight>
+            </wp14:sizeRelV>
+          </wp:anchor>
+        </w:drawing>
+      </w:r>
+      <w:r>
+        <w:rPr>
+          <w:rFonts w:ascii="Arial" w:eastAsia="Times New Roman" w:hAnsi="Arial" w:cs="Arial"/>
+          <w:sz w:val="32"/>
+          <w:szCs w:val="32"/>
+          <w:lang w:val="es-PE" w:eastAsia="es-PE"/>
+        </w:rPr>
+        <w:t xml:space="preserve">Vista de </w:t>
+      </w:r>
+      <w:r>
+        <w:rPr>
+          <w:rFonts w:ascii="Arial" w:eastAsia="Times New Roman" w:hAnsi="Arial" w:cs="Arial"/>
+          <w:sz w:val="32"/>
+          <w:szCs w:val="32"/>
+          <w:lang w:val="es-PE" w:eastAsia="es-PE"/>
+        </w:rPr>
+        <w:t>despliegue</w:t>
+      </w:r>
+      <w:r>
+        <w:rPr>
+          <w:rFonts w:ascii="Arial" w:eastAsia="Times New Roman" w:hAnsi="Arial" w:cs="Arial"/>
+          <w:sz w:val="32"/>
+          <w:szCs w:val="32"/>
+          <w:lang w:val="es-PE" w:eastAsia="es-PE"/>
+        </w:rPr>
+        <w:t xml:space="preserve">: </w:t>
+      </w:r>
+    </w:p>
+    <w:p>
+      <w:pPr>
+        <w:rPr>
+          <w:lang w:val="es-PE" w:eastAsia="es-PE"/>
+        </w:rPr>
+      </w:pPr>
+      <w:r>
+        <w:rPr>
+          <w:lang w:val="es-PE" w:eastAsia="es-PE"/>
+        </w:rPr>
+        <w:lastRenderedPageBreak/>
+        <w:t xml:space="preserve">El diagrama de despliegue </w:t>
+      </w:r>
+      <w:proofErr w:type="spellStart"/>
+      <w:r>
+        <w:rPr>
+          <w:lang w:val="es-PE" w:eastAsia="es-PE"/>
+        </w:rPr>
+        <w:t>esta</w:t>
+      </w:r>
+      <w:proofErr w:type="spellEnd"/>
+      <w:r>
+        <w:rPr>
+          <w:lang w:val="es-PE" w:eastAsia="es-PE"/>
+        </w:rPr>
+        <w:t xml:space="preserve"> considerado dentro de un </w:t>
+      </w:r>
+      <w:proofErr w:type="gramStart"/>
+      <w:r>
+        <w:rPr>
+          <w:lang w:val="es-PE" w:eastAsia="es-PE"/>
+        </w:rPr>
+        <w:t>IAAS ,</w:t>
+      </w:r>
+      <w:proofErr w:type="gramEnd"/>
+      <w:r>
+        <w:rPr>
+          <w:lang w:val="es-PE" w:eastAsia="es-PE"/>
+        </w:rPr>
+        <w:t xml:space="preserve"> que  soporta nuestras aplicaciones , </w:t>
+      </w:r>
+      <w:proofErr w:type="spellStart"/>
+      <w:r>
+        <w:rPr>
+          <w:lang w:val="es-PE" w:eastAsia="es-PE"/>
+        </w:rPr>
+        <w:t>llamese</w:t>
+      </w:r>
+      <w:proofErr w:type="spellEnd"/>
+      <w:r>
+        <w:rPr>
+          <w:lang w:val="es-PE" w:eastAsia="es-PE"/>
+        </w:rPr>
+        <w:t xml:space="preserve"> Amazon Web </w:t>
+      </w:r>
+      <w:proofErr w:type="spellStart"/>
+      <w:r>
+        <w:rPr>
+          <w:lang w:val="es-PE" w:eastAsia="es-PE"/>
+        </w:rPr>
+        <w:t>Services</w:t>
+      </w:r>
+      <w:proofErr w:type="spellEnd"/>
+      <w:r>
+        <w:rPr>
+          <w:lang w:val="es-PE" w:eastAsia="es-PE"/>
+        </w:rPr>
+        <w:t xml:space="preserve"> , los cual nos permite preocuparnos solo de la lógica de nuestra aplicación , como se puede ver el componente exterior es un Cliente móvil que se conecta mediante protocolo HTTPS a nuestro servidor y este mismo se comunica con una base de datos , cada uno dentro de su grupo de dominio.</w:t>
+      </w:r>
+    </w:p>
+    <w:p>
+      <w:pPr>
+        <w:pStyle w:val="Ttulo1"/>
+        <w:rPr>
+          <w:rFonts w:ascii="Arial" w:eastAsia="Times New Roman" w:hAnsi="Arial" w:cs="Arial"/>
+          <w:sz w:val="32"/>
+          <w:szCs w:val="32"/>
+          <w:lang w:val="es-PE" w:eastAsia="es-PE"/>
+        </w:rPr>
+      </w:pPr>
+      <w:r>
+        <w:rPr>
+          <w:rFonts w:ascii="Arial" w:eastAsia="Times New Roman" w:hAnsi="Arial" w:cs="Arial"/>
+          <w:sz w:val="32"/>
+          <w:szCs w:val="32"/>
+          <w:lang w:val="es-PE" w:eastAsia="es-PE"/>
+        </w:rPr>
+        <w:t>Vista de Componentes</w:t>
+      </w:r>
+    </w:p>
+    <w:p>
+      <w:pPr>
+        <w:ind w:left="360"/>
+      </w:pPr>
+      <w:r>
+        <w:rPr>
+          <w:rFonts w:ascii="Times New Roman" w:eastAsia="Times New Roman" w:hAnsi="Times New Roman" w:cs="Times New Roman"/>
+          <w:noProof/>
           <w:color w:val="auto"/>
           <w:sz w:val="24"/>
           <w:szCs w:val="24"/>
-        </w:rPr>
-      </w:pPr>
-      <w:r>
-        <w:rPr>
+          <w:lang w:val="es-PE" w:eastAsia="es-PE"/>
+        </w:rPr>
+        <w:drawing>
+          <wp:anchor distT="0" distB="0" distL="114300" distR="114300" simplePos="0" relativeHeight="251669504" behindDoc="0" locked="0" layoutInCell="1" allowOverlap="1" wp14:anchorId="31A6B154" wp14:editId="62EDBC27">
+            <wp:simplePos x="0" y="0"/>
+            <wp:positionH relativeFrom="column">
+              <wp:posOffset>-83820</wp:posOffset>
+            </wp:positionH>
+            <wp:positionV relativeFrom="paragraph">
+              <wp:posOffset>278130</wp:posOffset>
+            </wp:positionV>
+            <wp:extent cx="5593080" cy="4523105"/>
+            <wp:effectExtent l="0" t="0" r="7620" b="0"/>
+            <wp:wrapTopAndBottom/>
+            <wp:docPr id="22" name="0 Imagen"/>
+            <wp:cNvGraphicFramePr>
+              <a:graphicFrameLocks xmlns:a="http://schemas.openxmlformats.org/drawingml/2006/main" noChangeAspect="1"/>
+            </wp:cNvGraphicFramePr>
+            <a:graphic xmlns:a="http://schemas.openxmlformats.org/drawingml/2006/main">
+              <a:graphicData uri="http://schemas.openxmlformats.org/drawingml/2006/picture">
+                <pic:pic xmlns:pic="http://schemas.openxmlformats.org/drawingml/2006/picture">
+                  <pic:nvPicPr>
+                    <pic:cNvPr id="0" name="wat (1).png"/>
+                    <pic:cNvPicPr/>
+                  </pic:nvPicPr>
+                  <pic:blipFill>
+                    <a:blip r:embed="rId11">
+                      <a:extLst>
+                        <a:ext uri="{28A0092B-C50C-407E-A947-70E740481C1C}">
+                          <a14:useLocalDpi xmlns:a14="http://schemas.microsoft.com/office/drawing/2010/main" val="0"/>
+                        </a:ext>
+                      </a:extLst>
+                    </a:blip>
+                    <a:stretch>
+                      <a:fillRect/>
+                    </a:stretch>
+                  </pic:blipFill>
+                  <pic:spPr>
+                    <a:xfrm>
+                      <a:off x="0" y="0"/>
+                      <a:ext cx="5593080" cy="4523105"/>
+                    </a:xfrm>
+                    <a:prstGeom prst="rect">
+                      <a:avLst/>
+                    </a:prstGeom>
+                  </pic:spPr>
+                </pic:pic>
+              </a:graphicData>
+            </a:graphic>
+            <wp14:sizeRelH relativeFrom="page">
+              <wp14:pctWidth>0</wp14:pctWidth>
+            </wp14:sizeRelH>
+            <wp14:sizeRelV relativeFrom="page">
+              <wp14:pctHeight>0</wp14:pctHeight>
+            </wp14:sizeRelV>
+          </wp:anchor>
+        </w:drawing>
+      </w:r>
+      <w:r>
+        <w:rPr>
+          <w:rFonts w:ascii="Times New Roman" w:eastAsia="Times New Roman" w:hAnsi="Times New Roman" w:cs="Times New Roman"/>
           <w:color w:val="auto"/>
           <w:sz w:val="24"/>
           <w:szCs w:val="24"/>
-        </w:rPr>
-        <w:t>Servidor</w:t>
-      </w:r>
-      <w:r>
-        <w:rPr>
+          <w:lang w:val="es-PE" w:eastAsia="es-PE"/>
+        </w:rPr>
+        <w:br/>
+      </w:r>
+      <w:r>
+        <w:t> </w:t>
+      </w:r>
+      <w:r>
+        <w:rPr>
+          <w:rFonts w:ascii="Times New Roman" w:eastAsia="Times New Roman" w:hAnsi="Times New Roman" w:cs="Times New Roman"/>
           <w:color w:val="auto"/>
           <w:sz w:val="24"/>
           <w:szCs w:val="24"/>
-        </w:rPr>
-        <w:t xml:space="preserve"> desarrollado</w:t>
-      </w:r>
-      <w:r>
-        <w:rPr>
+          <w:lang w:val="es-PE" w:eastAsia="es-PE"/>
+        </w:rPr>
+        <w:br/>
+      </w:r>
+      <w:r>
+        <w:t> </w:t>
+      </w:r>
+    </w:p>
+    <w:p>
+      <w:r>
+        <w:t xml:space="preserve">Los componentes básicamente están separados en </w:t>
+      </w:r>
+      <w:proofErr w:type="spellStart"/>
+      <w:r>
+        <w:t>modulos</w:t>
+      </w:r>
+      <w:proofErr w:type="spellEnd"/>
+      <w:r>
+        <w:t xml:space="preserve"> , los cuales consisten en : Modulo de usuarios , encargado de manejar toda la lógica que se refiere a la gestión de los usuarios (</w:t>
+      </w:r>
+      <w:proofErr w:type="spellStart"/>
+      <w:r>
+        <w:t>creación,búsqueda</w:t>
+      </w:r>
+      <w:proofErr w:type="spellEnd"/>
+      <w:r>
+        <w:t xml:space="preserve"> de usuarios , </w:t>
+      </w:r>
+      <w:proofErr w:type="spellStart"/>
+      <w:r>
+        <w:t>etc</w:t>
+      </w:r>
+      <w:proofErr w:type="spellEnd"/>
+      <w:r>
+        <w:t xml:space="preserve"> ) , Modulo de </w:t>
+      </w:r>
+      <w:proofErr w:type="spellStart"/>
+      <w:r>
+        <w:t>Vehiculos</w:t>
+      </w:r>
+      <w:proofErr w:type="spellEnd"/>
+      <w:r>
+        <w:t xml:space="preserve"> , encargado de manejar la lógica de gestión de vehículos (obtener información según placa, comentar un </w:t>
+      </w:r>
+      <w:proofErr w:type="spellStart"/>
+      <w:r>
+        <w:t>vehiculo</w:t>
+      </w:r>
+      <w:proofErr w:type="spellEnd"/>
+      <w:r>
+        <w:t xml:space="preserve"> , hacer una </w:t>
+      </w:r>
+      <w:r>
+        <w:lastRenderedPageBreak/>
+        <w:t xml:space="preserve">denuncia , </w:t>
+      </w:r>
+      <w:proofErr w:type="spellStart"/>
+      <w:r>
+        <w:t>etc</w:t>
+      </w:r>
+      <w:proofErr w:type="spellEnd"/>
+      <w:r>
+        <w:t xml:space="preserve">) ,y el </w:t>
+      </w:r>
+      <w:proofErr w:type="spellStart"/>
+      <w:r>
+        <w:t>modulo</w:t>
+      </w:r>
+      <w:proofErr w:type="spellEnd"/>
+      <w:r>
+        <w:t xml:space="preserve"> de acceso a datos ,donde las tablas de la base de datos se conectan a entidades dentro de la aplicación.</w:t>
+      </w:r>
+    </w:p>
+    <w:p/>
+    <w:p>
+      <w:pPr>
+        <w:pStyle w:val="Prrafodelista"/>
+        <w:numPr>
+          <w:ilvl w:val="0"/>
+          <w:numId w:val="8"/>
+        </w:numPr>
+        <w:rPr>
+          <w:b/>
+          <w:sz w:val="40"/>
+          <w:u w:val="single"/>
+        </w:rPr>
+      </w:pPr>
+      <w:r>
+        <w:rPr>
+          <w:b/>
+          <w:sz w:val="40"/>
+          <w:u w:val="single"/>
+        </w:rPr>
+        <w:t>Tecnologías usadas en el lado del servidor</w:t>
+      </w:r>
+    </w:p>
+    <w:p>
+      <w:pPr>
+        <w:spacing w:after="0" w:line="240" w:lineRule="auto"/>
+        <w:jc w:val="both"/>
+        <w:rPr>
+          <w:rFonts w:ascii="Arial" w:eastAsia="Times New Roman" w:hAnsi="Arial" w:cs="Arial"/>
+          <w:b/>
+          <w:bCs/>
+          <w:i/>
+          <w:iCs/>
+          <w:szCs w:val="22"/>
+          <w:u w:val="single"/>
+          <w:lang w:val="es-PE" w:eastAsia="es-PE"/>
+        </w:rPr>
+      </w:pPr>
+      <w:proofErr w:type="spellStart"/>
+      <w:r>
+        <w:rPr>
+          <w:rFonts w:ascii="Arial" w:eastAsia="Times New Roman" w:hAnsi="Arial" w:cs="Arial"/>
+          <w:b/>
+          <w:bCs/>
+          <w:i/>
+          <w:iCs/>
+          <w:szCs w:val="22"/>
+          <w:u w:val="single"/>
+          <w:lang w:val="es-PE" w:eastAsia="es-PE"/>
+        </w:rPr>
+        <w:t>Nodejs</w:t>
+      </w:r>
+      <w:proofErr w:type="spellEnd"/>
+    </w:p>
+    <w:p>
+      <w:pPr>
+        <w:spacing w:after="0" w:line="240" w:lineRule="auto"/>
+        <w:jc w:val="both"/>
+        <w:rPr>
+          <w:rFonts w:ascii="Arial" w:eastAsia="Times New Roman" w:hAnsi="Arial" w:cs="Arial"/>
+          <w:b/>
+          <w:bCs/>
+          <w:i/>
+          <w:iCs/>
+          <w:szCs w:val="22"/>
+          <w:u w:val="single"/>
+          <w:lang w:val="es-PE" w:eastAsia="es-PE"/>
+        </w:rPr>
+      </w:pPr>
+    </w:p>
+    <w:p>
+      <w:pPr>
+        <w:spacing w:after="0" w:line="240" w:lineRule="auto"/>
+        <w:jc w:val="both"/>
+        <w:rPr>
+          <w:rFonts w:ascii="Times New Roman" w:eastAsia="Times New Roman" w:hAnsi="Times New Roman" w:cs="Times New Roman"/>
           <w:color w:val="auto"/>
           <w:sz w:val="24"/>
           <w:szCs w:val="24"/>
-        </w:rPr>
-        <w:t xml:space="preserve"> en Node JS para brindar los servicios a la aplicación movil.</w:t>
-      </w:r>
-    </w:p>
+          <w:lang w:val="es-PE" w:eastAsia="es-PE"/>
+        </w:rPr>
+      </w:pPr>
+      <w:r>
+        <w:rPr>
+          <w:rFonts w:ascii="Arial" w:eastAsia="Times New Roman" w:hAnsi="Arial" w:cs="Arial"/>
+          <w:szCs w:val="22"/>
+          <w:lang w:val="es-PE" w:eastAsia="es-PE"/>
+        </w:rPr>
+        <w:t xml:space="preserve">Es un entorno en tiempo de ejecución multiplataforma, de código abierto, para la capa del servidor (pero no limitándose a ello) basado en el lenguaje de programación </w:t>
+      </w:r>
+      <w:proofErr w:type="spellStart"/>
+      <w:r>
+        <w:rPr>
+          <w:rFonts w:ascii="Arial" w:eastAsia="Times New Roman" w:hAnsi="Arial" w:cs="Arial"/>
+          <w:szCs w:val="22"/>
+          <w:lang w:val="es-PE" w:eastAsia="es-PE"/>
+        </w:rPr>
+        <w:t>ECMAScript</w:t>
+      </w:r>
+      <w:proofErr w:type="spellEnd"/>
+      <w:r>
+        <w:rPr>
+          <w:rFonts w:ascii="Arial" w:eastAsia="Times New Roman" w:hAnsi="Arial" w:cs="Arial"/>
+          <w:szCs w:val="22"/>
+          <w:lang w:val="es-PE" w:eastAsia="es-PE"/>
+        </w:rPr>
+        <w:t xml:space="preserve">, asíncrono, con I/O de datos en una arquitectura orientada a eventos y basado en el motor V8 de Google. Fue creado con el enfoque de ser útil en la creación de programas de red altamente escalables, como por ejemplo, servidores </w:t>
+      </w:r>
+      <w:proofErr w:type="spellStart"/>
+      <w:r>
+        <w:rPr>
+          <w:rFonts w:ascii="Arial" w:eastAsia="Times New Roman" w:hAnsi="Arial" w:cs="Arial"/>
+          <w:szCs w:val="22"/>
+          <w:lang w:val="es-PE" w:eastAsia="es-PE"/>
+        </w:rPr>
+        <w:t>web.Fue</w:t>
+      </w:r>
+      <w:proofErr w:type="spellEnd"/>
+      <w:r>
+        <w:rPr>
+          <w:rFonts w:ascii="Arial" w:eastAsia="Times New Roman" w:hAnsi="Arial" w:cs="Arial"/>
+          <w:szCs w:val="22"/>
+          <w:lang w:val="es-PE" w:eastAsia="es-PE"/>
+        </w:rPr>
+        <w:t xml:space="preserve"> creado por </w:t>
+      </w:r>
+      <w:proofErr w:type="spellStart"/>
+      <w:r>
+        <w:rPr>
+          <w:rFonts w:ascii="Arial" w:eastAsia="Times New Roman" w:hAnsi="Arial" w:cs="Arial"/>
+          <w:szCs w:val="22"/>
+          <w:lang w:val="es-PE" w:eastAsia="es-PE"/>
+        </w:rPr>
+        <w:t>Ryan</w:t>
+      </w:r>
+      <w:proofErr w:type="spellEnd"/>
+      <w:r>
+        <w:rPr>
+          <w:rFonts w:ascii="Arial" w:eastAsia="Times New Roman" w:hAnsi="Arial" w:cs="Arial"/>
+          <w:szCs w:val="22"/>
+          <w:lang w:val="es-PE" w:eastAsia="es-PE"/>
+        </w:rPr>
+        <w:t xml:space="preserve"> </w:t>
+      </w:r>
+      <w:proofErr w:type="spellStart"/>
+      <w:r>
+        <w:rPr>
+          <w:rFonts w:ascii="Arial" w:eastAsia="Times New Roman" w:hAnsi="Arial" w:cs="Arial"/>
+          <w:szCs w:val="22"/>
+          <w:lang w:val="es-PE" w:eastAsia="es-PE"/>
+        </w:rPr>
+        <w:t>Dahl</w:t>
+      </w:r>
+      <w:proofErr w:type="spellEnd"/>
+      <w:r>
+        <w:rPr>
+          <w:rFonts w:ascii="Arial" w:eastAsia="Times New Roman" w:hAnsi="Arial" w:cs="Arial"/>
+          <w:szCs w:val="22"/>
+          <w:lang w:val="es-PE" w:eastAsia="es-PE"/>
+        </w:rPr>
+        <w:t xml:space="preserve"> en 2009 y su evolución está apadrinada por la empresa </w:t>
+      </w:r>
+      <w:proofErr w:type="spellStart"/>
+      <w:r>
+        <w:rPr>
+          <w:rFonts w:ascii="Arial" w:eastAsia="Times New Roman" w:hAnsi="Arial" w:cs="Arial"/>
+          <w:szCs w:val="22"/>
+          <w:lang w:val="es-PE" w:eastAsia="es-PE"/>
+        </w:rPr>
+        <w:t>Joyent</w:t>
+      </w:r>
+      <w:proofErr w:type="spellEnd"/>
+      <w:r>
+        <w:rPr>
+          <w:rFonts w:ascii="Arial" w:eastAsia="Times New Roman" w:hAnsi="Arial" w:cs="Arial"/>
+          <w:szCs w:val="22"/>
+          <w:lang w:val="es-PE" w:eastAsia="es-PE"/>
+        </w:rPr>
+        <w:t xml:space="preserve">, que además tiene contratado a </w:t>
+      </w:r>
+      <w:proofErr w:type="spellStart"/>
+      <w:r>
+        <w:rPr>
+          <w:rFonts w:ascii="Arial" w:eastAsia="Times New Roman" w:hAnsi="Arial" w:cs="Arial"/>
+          <w:szCs w:val="22"/>
+          <w:lang w:val="es-PE" w:eastAsia="es-PE"/>
+        </w:rPr>
+        <w:t>Dahl</w:t>
+      </w:r>
+      <w:proofErr w:type="spellEnd"/>
+      <w:r>
+        <w:rPr>
+          <w:rFonts w:ascii="Arial" w:eastAsia="Times New Roman" w:hAnsi="Arial" w:cs="Arial"/>
+          <w:szCs w:val="22"/>
+          <w:lang w:val="es-PE" w:eastAsia="es-PE"/>
+        </w:rPr>
+        <w:t xml:space="preserve"> en plantilla.</w:t>
+      </w:r>
+    </w:p>
+    <w:p>
+      <w:pPr>
+        <w:spacing w:after="0" w:line="240" w:lineRule="auto"/>
+        <w:ind w:left="360"/>
+        <w:rPr>
+          <w:rFonts w:ascii="Arial" w:eastAsia="Times New Roman" w:hAnsi="Arial" w:cs="Arial"/>
+          <w:b/>
+          <w:bCs/>
+          <w:i/>
+          <w:iCs/>
+          <w:szCs w:val="22"/>
+          <w:u w:val="single"/>
+          <w:lang w:val="es-PE" w:eastAsia="es-PE"/>
+        </w:rPr>
+      </w:pPr>
+      <w:r>
+        <w:rPr>
+          <w:noProof/>
+          <w:lang w:val="es-PE" w:eastAsia="es-PE"/>
+        </w:rPr>
+        <w:drawing>
+          <wp:anchor distT="0" distB="0" distL="114300" distR="114300" simplePos="0" relativeHeight="251666432" behindDoc="0" locked="0" layoutInCell="1" allowOverlap="1" wp14:anchorId="5839F839" wp14:editId="42F495DF">
+            <wp:simplePos x="0" y="0"/>
+            <wp:positionH relativeFrom="column">
+              <wp:posOffset>413385</wp:posOffset>
+            </wp:positionH>
+            <wp:positionV relativeFrom="paragraph">
+              <wp:posOffset>181610</wp:posOffset>
+            </wp:positionV>
+            <wp:extent cx="3657600" cy="1833245"/>
+            <wp:effectExtent l="0" t="0" r="0" b="0"/>
+            <wp:wrapTopAndBottom/>
+            <wp:docPr id="21" name="Imagen 21" descr="nodejs-logo.png"/>
+            <wp:cNvGraphicFramePr>
+              <a:graphicFrameLocks xmlns:a="http://schemas.openxmlformats.org/drawingml/2006/main" noChangeAspect="1"/>
+            </wp:cNvGraphicFramePr>
+            <a:graphic xmlns:a="http://schemas.openxmlformats.org/drawingml/2006/main">
+              <a:graphicData uri="http://schemas.openxmlformats.org/drawingml/2006/picture">
+                <pic:pic xmlns:pic="http://schemas.openxmlformats.org/drawingml/2006/picture">
+                  <pic:nvPicPr>
+                    <pic:cNvPr id="0" name="Picture 1" descr="nodejs-logo.png"/>
+                    <pic:cNvPicPr>
+                      <a:picLocks noChangeAspect="1" noChangeArrowheads="1"/>
+                    </pic:cNvPicPr>
+                  </pic:nvPicPr>
+                  <pic:blipFill>
+                    <a:blip r:embed="rId12">
+                      <a:extLst>
+                        <a:ext uri="{28A0092B-C50C-407E-A947-70E740481C1C}">
+                          <a14:useLocalDpi xmlns:a14="http://schemas.microsoft.com/office/drawing/2010/main" val="0"/>
+                        </a:ext>
+                      </a:extLst>
+                    </a:blip>
+                    <a:srcRect/>
+                    <a:stretch>
+                      <a:fillRect/>
+                    </a:stretch>
+                  </pic:blipFill>
+                  <pic:spPr bwMode="auto">
+                    <a:xfrm>
+                      <a:off x="0" y="0"/>
+                      <a:ext cx="3657600" cy="1833245"/>
+                    </a:xfrm>
+                    <a:prstGeom prst="rect">
+                      <a:avLst/>
+                    </a:prstGeom>
+                    <a:noFill/>
+                    <a:ln>
+                      <a:noFill/>
+                    </a:ln>
+                  </pic:spPr>
+                </pic:pic>
+              </a:graphicData>
+            </a:graphic>
+            <wp14:sizeRelH relativeFrom="page">
+              <wp14:pctWidth>0</wp14:pctWidth>
+            </wp14:sizeRelH>
+            <wp14:sizeRelV relativeFrom="page">
+              <wp14:pctHeight>0</wp14:pctHeight>
+            </wp14:sizeRelV>
+          </wp:anchor>
+        </w:drawing>
+      </w:r>
+      <w:r>
+        <w:rPr>
+          <w:rFonts w:ascii="Times New Roman" w:eastAsia="Times New Roman" w:hAnsi="Times New Roman" w:cs="Times New Roman"/>
+          <w:color w:val="auto"/>
+          <w:sz w:val="24"/>
+          <w:szCs w:val="24"/>
+          <w:lang w:val="es-PE" w:eastAsia="es-PE"/>
+        </w:rPr>
+        <w:br/>
+      </w:r>
+    </w:p>
+    <w:p>
+      <w:pPr>
+        <w:spacing w:after="0" w:line="240" w:lineRule="auto"/>
+        <w:rPr>
+          <w:rFonts w:ascii="Arial" w:eastAsia="Times New Roman" w:hAnsi="Arial" w:cs="Arial"/>
+          <w:b/>
+          <w:bCs/>
+          <w:i/>
+          <w:iCs/>
+          <w:szCs w:val="22"/>
+          <w:u w:val="single"/>
+          <w:lang w:val="es-PE" w:eastAsia="es-PE"/>
+        </w:rPr>
+      </w:pPr>
+      <w:proofErr w:type="spellStart"/>
+      <w:r>
+        <w:rPr>
+          <w:rFonts w:ascii="Arial" w:eastAsia="Times New Roman" w:hAnsi="Arial" w:cs="Arial"/>
+          <w:b/>
+          <w:bCs/>
+          <w:i/>
+          <w:iCs/>
+          <w:szCs w:val="22"/>
+          <w:u w:val="single"/>
+          <w:lang w:val="es-PE" w:eastAsia="es-PE"/>
+        </w:rPr>
+        <w:t>Expressjs</w:t>
+      </w:r>
+      <w:proofErr w:type="spellEnd"/>
+    </w:p>
+    <w:p>
+      <w:pPr>
+        <w:spacing w:after="0" w:line="240" w:lineRule="auto"/>
+        <w:rPr>
+          <w:rFonts w:ascii="Times New Roman" w:eastAsia="Times New Roman" w:hAnsi="Times New Roman" w:cs="Times New Roman"/>
+          <w:color w:val="auto"/>
+          <w:sz w:val="24"/>
+          <w:szCs w:val="24"/>
+          <w:lang w:val="es-PE" w:eastAsia="es-PE"/>
+        </w:rPr>
+      </w:pPr>
+    </w:p>
+    <w:p>
+      <w:pPr>
+        <w:spacing w:after="0" w:line="240" w:lineRule="auto"/>
+        <w:rPr>
+          <w:rFonts w:ascii="Times New Roman" w:eastAsia="Times New Roman" w:hAnsi="Times New Roman" w:cs="Times New Roman"/>
+          <w:color w:val="auto"/>
+          <w:sz w:val="24"/>
+          <w:szCs w:val="24"/>
+          <w:lang w:val="es-PE" w:eastAsia="es-PE"/>
+        </w:rPr>
+      </w:pPr>
+      <w:r>
+        <w:rPr>
+          <w:noProof/>
+          <w:lang w:val="es-PE" w:eastAsia="es-PE"/>
+        </w:rPr>
+        <w:drawing>
+          <wp:anchor distT="0" distB="0" distL="114300" distR="114300" simplePos="0" relativeHeight="251665408" behindDoc="0" locked="0" layoutInCell="1" allowOverlap="1" wp14:anchorId="5923A54C" wp14:editId="47893830">
+            <wp:simplePos x="0" y="0"/>
+            <wp:positionH relativeFrom="column">
+              <wp:posOffset>733425</wp:posOffset>
+            </wp:positionH>
+            <wp:positionV relativeFrom="paragraph">
+              <wp:posOffset>1053465</wp:posOffset>
+            </wp:positionV>
+            <wp:extent cx="3657600" cy="1264285"/>
+            <wp:effectExtent l="0" t="0" r="0" b="0"/>
+            <wp:wrapTopAndBottom/>
+            <wp:docPr id="20" name="Imagen 20" descr="express.png"/>
+            <wp:cNvGraphicFramePr>
+              <a:graphicFrameLocks xmlns:a="http://schemas.openxmlformats.org/drawingml/2006/main" noChangeAspect="1"/>
+            </wp:cNvGraphicFramePr>
+            <a:graphic xmlns:a="http://schemas.openxmlformats.org/drawingml/2006/main">
+              <a:graphicData uri="http://schemas.openxmlformats.org/drawingml/2006/picture">
+                <pic:pic xmlns:pic="http://schemas.openxmlformats.org/drawingml/2006/picture">
+                  <pic:nvPicPr>
+                    <pic:cNvPr id="0" name="Picture 2" descr="express.png"/>
+                    <pic:cNvPicPr>
+                      <a:picLocks noChangeAspect="1" noChangeArrowheads="1"/>
+                    </pic:cNvPicPr>
+                  </pic:nvPicPr>
+                  <pic:blipFill>
+                    <a:blip r:embed="rId13">
+                      <a:extLst>
+                        <a:ext uri="{28A0092B-C50C-407E-A947-70E740481C1C}">
+                          <a14:useLocalDpi xmlns:a14="http://schemas.microsoft.com/office/drawing/2010/main" val="0"/>
+                        </a:ext>
+                      </a:extLst>
+                    </a:blip>
+                    <a:srcRect/>
+                    <a:stretch>
+                      <a:fillRect/>
+                    </a:stretch>
+                  </pic:blipFill>
+                  <pic:spPr bwMode="auto">
+                    <a:xfrm>
+                      <a:off x="0" y="0"/>
+                      <a:ext cx="3657600" cy="1264285"/>
+                    </a:xfrm>
+                    <a:prstGeom prst="rect">
+                      <a:avLst/>
+                    </a:prstGeom>
+                    <a:noFill/>
+                    <a:ln>
+                      <a:noFill/>
+                    </a:ln>
+                  </pic:spPr>
+                </pic:pic>
+              </a:graphicData>
+            </a:graphic>
+            <wp14:sizeRelH relativeFrom="page">
+              <wp14:pctWidth>0</wp14:pctWidth>
+            </wp14:sizeRelH>
+            <wp14:sizeRelV relativeFrom="page">
+              <wp14:pctHeight>0</wp14:pctHeight>
+            </wp14:sizeRelV>
+          </wp:anchor>
+        </w:drawing>
+      </w:r>
+      <w:r>
+        <w:rPr>
+          <w:rFonts w:ascii="Arial" w:eastAsia="Times New Roman" w:hAnsi="Arial" w:cs="Arial"/>
+          <w:szCs w:val="22"/>
+          <w:lang w:val="es-PE" w:eastAsia="es-PE"/>
+        </w:rPr>
+        <w:t xml:space="preserve">Es un </w:t>
+      </w:r>
+      <w:proofErr w:type="spellStart"/>
+      <w:r>
+        <w:rPr>
+          <w:rFonts w:ascii="Arial" w:eastAsia="Times New Roman" w:hAnsi="Arial" w:cs="Arial"/>
+          <w:szCs w:val="22"/>
+          <w:lang w:val="es-PE" w:eastAsia="es-PE"/>
+        </w:rPr>
+        <w:t>framework</w:t>
+      </w:r>
+      <w:proofErr w:type="spellEnd"/>
+      <w:r>
+        <w:rPr>
+          <w:rFonts w:ascii="Arial" w:eastAsia="Times New Roman" w:hAnsi="Arial" w:cs="Arial"/>
+          <w:szCs w:val="22"/>
+          <w:lang w:val="es-PE" w:eastAsia="es-PE"/>
+        </w:rPr>
+        <w:t xml:space="preserve"> del lado del servidor para aplicación web basados en  Node.js, diseñado para construir single-</w:t>
+      </w:r>
+      <w:proofErr w:type="gramStart"/>
+      <w:r>
+        <w:rPr>
+          <w:rFonts w:ascii="Arial" w:eastAsia="Times New Roman" w:hAnsi="Arial" w:cs="Arial"/>
+          <w:szCs w:val="22"/>
+          <w:lang w:val="es-PE" w:eastAsia="es-PE"/>
+        </w:rPr>
+        <w:t>page ,</w:t>
+      </w:r>
+      <w:proofErr w:type="spellStart"/>
+      <w:r>
+        <w:rPr>
+          <w:rFonts w:ascii="Arial" w:eastAsia="Times New Roman" w:hAnsi="Arial" w:cs="Arial"/>
+          <w:szCs w:val="22"/>
+          <w:lang w:val="es-PE" w:eastAsia="es-PE"/>
+        </w:rPr>
+        <w:t>multipage</w:t>
+      </w:r>
+      <w:proofErr w:type="spellEnd"/>
+      <w:proofErr w:type="gramEnd"/>
+      <w:r>
+        <w:rPr>
+          <w:rFonts w:ascii="Arial" w:eastAsia="Times New Roman" w:hAnsi="Arial" w:cs="Arial"/>
+          <w:szCs w:val="22"/>
+          <w:lang w:val="es-PE" w:eastAsia="es-PE"/>
+        </w:rPr>
+        <w:t xml:space="preserve"> y aplicaciones web híbridas.</w:t>
+      </w:r>
+      <w:r>
+        <w:rPr>
+          <w:rFonts w:ascii="Arial" w:eastAsia="Times New Roman" w:hAnsi="Arial" w:cs="Arial"/>
+          <w:sz w:val="13"/>
+          <w:szCs w:val="13"/>
+          <w:vertAlign w:val="superscript"/>
+          <w:lang w:val="es-PE" w:eastAsia="es-PE"/>
+        </w:rPr>
+        <w:t>]</w:t>
+      </w:r>
+      <w:r>
+        <w:rPr>
+          <w:rFonts w:ascii="Arial" w:eastAsia="Times New Roman" w:hAnsi="Arial" w:cs="Arial"/>
+          <w:szCs w:val="22"/>
+          <w:lang w:val="es-PE" w:eastAsia="es-PE"/>
+        </w:rPr>
+        <w:t xml:space="preserve">Es el </w:t>
+      </w:r>
+      <w:proofErr w:type="spellStart"/>
+      <w:r>
+        <w:rPr>
+          <w:rFonts w:ascii="Arial" w:eastAsia="Times New Roman" w:hAnsi="Arial" w:cs="Arial"/>
+          <w:szCs w:val="22"/>
+          <w:lang w:val="es-PE" w:eastAsia="es-PE"/>
+        </w:rPr>
+        <w:t>framework</w:t>
+      </w:r>
+      <w:proofErr w:type="spellEnd"/>
+      <w:r>
+        <w:rPr>
+          <w:rFonts w:ascii="Arial" w:eastAsia="Times New Roman" w:hAnsi="Arial" w:cs="Arial"/>
+          <w:szCs w:val="22"/>
+          <w:lang w:val="es-PE" w:eastAsia="es-PE"/>
+        </w:rPr>
+        <w:t xml:space="preserve"> estándar para la plataforma </w:t>
+      </w:r>
+      <w:proofErr w:type="spellStart"/>
+      <w:r>
+        <w:rPr>
+          <w:rFonts w:ascii="Arial" w:eastAsia="Times New Roman" w:hAnsi="Arial" w:cs="Arial"/>
+          <w:szCs w:val="22"/>
+          <w:lang w:val="es-PE" w:eastAsia="es-PE"/>
+        </w:rPr>
+        <w:t>Nodejs.El</w:t>
+      </w:r>
+      <w:proofErr w:type="spellEnd"/>
+      <w:r>
+        <w:rPr>
+          <w:rFonts w:ascii="Arial" w:eastAsia="Times New Roman" w:hAnsi="Arial" w:cs="Arial"/>
+          <w:szCs w:val="22"/>
+          <w:lang w:val="es-PE" w:eastAsia="es-PE"/>
+        </w:rPr>
+        <w:t xml:space="preserve"> autor original, TJ </w:t>
+      </w:r>
+      <w:proofErr w:type="spellStart"/>
+      <w:r>
+        <w:rPr>
+          <w:rFonts w:ascii="Arial" w:eastAsia="Times New Roman" w:hAnsi="Arial" w:cs="Arial"/>
+          <w:szCs w:val="22"/>
+          <w:lang w:val="es-PE" w:eastAsia="es-PE"/>
+        </w:rPr>
+        <w:t>Holowaychuk</w:t>
+      </w:r>
+      <w:proofErr w:type="spellEnd"/>
+      <w:r>
+        <w:rPr>
+          <w:rFonts w:ascii="Arial" w:eastAsia="Times New Roman" w:hAnsi="Arial" w:cs="Arial"/>
+          <w:szCs w:val="22"/>
+          <w:lang w:val="es-PE" w:eastAsia="es-PE"/>
+        </w:rPr>
+        <w:t xml:space="preserve">, lo describe como un </w:t>
+      </w:r>
+      <w:proofErr w:type="spellStart"/>
+      <w:r>
+        <w:rPr>
+          <w:rFonts w:ascii="Arial" w:eastAsia="Times New Roman" w:hAnsi="Arial" w:cs="Arial"/>
+          <w:szCs w:val="22"/>
+          <w:lang w:val="es-PE" w:eastAsia="es-PE"/>
+        </w:rPr>
+        <w:t>framework</w:t>
+      </w:r>
+      <w:proofErr w:type="spellEnd"/>
+      <w:r>
+        <w:rPr>
+          <w:rFonts w:ascii="Arial" w:eastAsia="Times New Roman" w:hAnsi="Arial" w:cs="Arial"/>
+          <w:szCs w:val="22"/>
+          <w:lang w:val="es-PE" w:eastAsia="es-PE"/>
+        </w:rPr>
+        <w:t xml:space="preserve"> del servidor inspirado en Sinatra </w:t>
+      </w:r>
+      <w:proofErr w:type="gramStart"/>
+      <w:r>
+        <w:rPr>
+          <w:rFonts w:ascii="Arial" w:eastAsia="Times New Roman" w:hAnsi="Arial" w:cs="Arial"/>
+          <w:szCs w:val="22"/>
+          <w:lang w:val="es-PE" w:eastAsia="es-PE"/>
+        </w:rPr>
+        <w:t>( otro</w:t>
+      </w:r>
+      <w:proofErr w:type="gramEnd"/>
+      <w:r>
+        <w:rPr>
+          <w:rFonts w:ascii="Arial" w:eastAsia="Times New Roman" w:hAnsi="Arial" w:cs="Arial"/>
+          <w:szCs w:val="22"/>
+          <w:lang w:val="es-PE" w:eastAsia="es-PE"/>
+        </w:rPr>
+        <w:t xml:space="preserve"> </w:t>
+      </w:r>
+      <w:proofErr w:type="spellStart"/>
+      <w:r>
+        <w:rPr>
+          <w:rFonts w:ascii="Arial" w:eastAsia="Times New Roman" w:hAnsi="Arial" w:cs="Arial"/>
+          <w:szCs w:val="22"/>
+          <w:lang w:val="es-PE" w:eastAsia="es-PE"/>
+        </w:rPr>
+        <w:t>framework</w:t>
+      </w:r>
+      <w:proofErr w:type="spellEnd"/>
+      <w:r>
+        <w:rPr>
+          <w:rFonts w:ascii="Arial" w:eastAsia="Times New Roman" w:hAnsi="Arial" w:cs="Arial"/>
+          <w:szCs w:val="22"/>
+          <w:lang w:val="es-PE" w:eastAsia="es-PE"/>
+        </w:rPr>
+        <w:t xml:space="preserve"> web usado en los entornos basados en el lenguaje de programación Ruby), lo que significa que es relativamente mínimo con muchas características disponibles como </w:t>
+      </w:r>
+      <w:proofErr w:type="spellStart"/>
+      <w:r>
+        <w:rPr>
+          <w:rFonts w:ascii="Arial" w:eastAsia="Times New Roman" w:hAnsi="Arial" w:cs="Arial"/>
+          <w:szCs w:val="22"/>
+          <w:lang w:val="es-PE" w:eastAsia="es-PE"/>
+        </w:rPr>
+        <w:t>plugins</w:t>
+      </w:r>
+      <w:proofErr w:type="spellEnd"/>
+      <w:r>
+        <w:rPr>
+          <w:rFonts w:ascii="Arial" w:eastAsia="Times New Roman" w:hAnsi="Arial" w:cs="Arial"/>
+          <w:szCs w:val="22"/>
+          <w:lang w:val="es-PE" w:eastAsia="es-PE"/>
+        </w:rPr>
+        <w:t>.</w:t>
+      </w:r>
+    </w:p>
+    <w:p>
+      <w:pPr>
+        <w:spacing w:after="0" w:line="240" w:lineRule="auto"/>
+        <w:rPr>
+          <w:rFonts w:ascii="Times New Roman" w:eastAsia="Times New Roman" w:hAnsi="Times New Roman" w:cs="Times New Roman"/>
+          <w:color w:val="auto"/>
+          <w:sz w:val="24"/>
+          <w:szCs w:val="24"/>
+          <w:lang w:val="es-PE" w:eastAsia="es-PE"/>
+        </w:rPr>
+      </w:pPr>
+    </w:p>
+    <w:p>
+      <w:pPr>
+        <w:spacing w:after="0" w:line="240" w:lineRule="auto"/>
+        <w:rPr>
+          <w:rFonts w:ascii="Times New Roman" w:eastAsia="Times New Roman" w:hAnsi="Times New Roman" w:cs="Times New Roman"/>
+          <w:color w:val="auto"/>
+          <w:sz w:val="24"/>
+          <w:szCs w:val="24"/>
+          <w:lang w:val="es-PE" w:eastAsia="es-PE"/>
+        </w:rPr>
+      </w:pPr>
+    </w:p>
+    <w:p>
+      <w:pPr>
+        <w:spacing w:after="0" w:line="240" w:lineRule="auto"/>
+        <w:rPr>
+          <w:rFonts w:ascii="Times New Roman" w:eastAsia="Times New Roman" w:hAnsi="Times New Roman" w:cs="Times New Roman"/>
+          <w:color w:val="auto"/>
+          <w:sz w:val="24"/>
+          <w:szCs w:val="24"/>
+          <w:lang w:val="es-PE" w:eastAsia="es-PE"/>
+        </w:rPr>
+      </w:pPr>
+    </w:p>
+    <w:p>
+      <w:pPr>
+        <w:spacing w:after="0" w:line="240" w:lineRule="auto"/>
+        <w:rPr>
+          <w:rFonts w:ascii="Times New Roman" w:eastAsia="Times New Roman" w:hAnsi="Times New Roman" w:cs="Times New Roman"/>
+          <w:color w:val="auto"/>
+          <w:sz w:val="24"/>
+          <w:szCs w:val="24"/>
+          <w:lang w:val="es-PE" w:eastAsia="es-PE"/>
+        </w:rPr>
+      </w:pPr>
+    </w:p>
+    <w:p>
+      <w:pPr>
+        <w:spacing w:after="0" w:line="240" w:lineRule="auto"/>
+        <w:rPr>
+          <w:rFonts w:ascii="Times New Roman" w:eastAsia="Times New Roman" w:hAnsi="Times New Roman" w:cs="Times New Roman"/>
+          <w:color w:val="auto"/>
+          <w:sz w:val="24"/>
+          <w:szCs w:val="24"/>
+          <w:lang w:val="es-PE" w:eastAsia="es-PE"/>
+        </w:rPr>
+      </w:pPr>
+    </w:p>
+    <w:p>
+      <w:pPr>
+        <w:spacing w:after="0" w:line="240" w:lineRule="auto"/>
+        <w:rPr>
+          <w:rFonts w:ascii="Times New Roman" w:eastAsia="Times New Roman" w:hAnsi="Times New Roman" w:cs="Times New Roman"/>
+          <w:color w:val="auto"/>
+          <w:sz w:val="24"/>
+          <w:szCs w:val="24"/>
+          <w:lang w:val="es-PE" w:eastAsia="es-PE"/>
+        </w:rPr>
+      </w:pPr>
+      <w:r>
+        <w:rPr>
+          <w:rFonts w:ascii="Times New Roman" w:eastAsia="Times New Roman" w:hAnsi="Times New Roman" w:cs="Times New Roman"/>
+          <w:color w:val="auto"/>
+          <w:sz w:val="24"/>
+          <w:szCs w:val="24"/>
+          <w:lang w:val="es-PE" w:eastAsia="es-PE"/>
+        </w:rPr>
+        <w:br/>
+      </w:r>
+      <w:proofErr w:type="spellStart"/>
+      <w:r>
+        <w:rPr>
+          <w:rFonts w:ascii="Arial" w:eastAsia="Times New Roman" w:hAnsi="Arial" w:cs="Arial"/>
+          <w:b/>
+          <w:bCs/>
+          <w:szCs w:val="22"/>
+          <w:u w:val="single"/>
+          <w:lang w:val="es-PE" w:eastAsia="es-PE"/>
+        </w:rPr>
+        <w:t>Sequelizejs</w:t>
+      </w:r>
+      <w:proofErr w:type="spellEnd"/>
+    </w:p>
+    <w:p>
+      <w:pPr>
+        <w:spacing w:after="0" w:line="240" w:lineRule="auto"/>
+        <w:rPr>
+          <w:rFonts w:ascii="Times New Roman" w:eastAsia="Times New Roman" w:hAnsi="Times New Roman" w:cs="Times New Roman"/>
+          <w:color w:val="auto"/>
+          <w:sz w:val="24"/>
+          <w:szCs w:val="24"/>
+          <w:lang w:val="es-PE" w:eastAsia="es-PE"/>
+        </w:rPr>
+      </w:pPr>
+    </w:p>
+    <w:p>
+      <w:pPr>
+        <w:spacing w:after="0" w:line="240" w:lineRule="auto"/>
+        <w:jc w:val="both"/>
+        <w:rPr>
+          <w:rFonts w:ascii="Times New Roman" w:eastAsia="Times New Roman" w:hAnsi="Times New Roman" w:cs="Times New Roman"/>
+          <w:color w:val="auto"/>
+          <w:sz w:val="24"/>
+          <w:szCs w:val="24"/>
+          <w:lang w:val="es-PE" w:eastAsia="es-PE"/>
+        </w:rPr>
+      </w:pPr>
+      <w:proofErr w:type="spellStart"/>
+      <w:r>
+        <w:rPr>
+          <w:rFonts w:ascii="Arial" w:eastAsia="Times New Roman" w:hAnsi="Arial" w:cs="Arial"/>
+          <w:szCs w:val="22"/>
+          <w:lang w:val="es-PE" w:eastAsia="es-PE"/>
+        </w:rPr>
+        <w:t>Sequelize</w:t>
+      </w:r>
+      <w:proofErr w:type="spellEnd"/>
+      <w:r>
+        <w:rPr>
+          <w:rFonts w:ascii="Arial" w:eastAsia="Times New Roman" w:hAnsi="Arial" w:cs="Arial"/>
+          <w:szCs w:val="22"/>
+          <w:lang w:val="es-PE" w:eastAsia="es-PE"/>
+        </w:rPr>
+        <w:t xml:space="preserve"> es un ORM basado en </w:t>
+      </w:r>
+      <w:proofErr w:type="spellStart"/>
+      <w:r>
+        <w:rPr>
+          <w:rFonts w:ascii="Arial" w:eastAsia="Times New Roman" w:hAnsi="Arial" w:cs="Arial"/>
+          <w:szCs w:val="22"/>
+          <w:lang w:val="es-PE" w:eastAsia="es-PE"/>
+        </w:rPr>
+        <w:t>promises</w:t>
+      </w:r>
+      <w:proofErr w:type="spellEnd"/>
+      <w:r>
+        <w:rPr>
+          <w:rFonts w:ascii="Arial" w:eastAsia="Times New Roman" w:hAnsi="Arial" w:cs="Arial"/>
+          <w:szCs w:val="22"/>
+          <w:lang w:val="es-PE" w:eastAsia="es-PE"/>
+        </w:rPr>
+        <w:t xml:space="preserve"> para Node.js y io.js. Es compatible con los dialectos de </w:t>
+      </w:r>
+      <w:proofErr w:type="spellStart"/>
+      <w:r>
+        <w:rPr>
+          <w:rFonts w:ascii="Arial" w:eastAsia="Times New Roman" w:hAnsi="Arial" w:cs="Arial"/>
+          <w:szCs w:val="22"/>
+          <w:lang w:val="es-PE" w:eastAsia="es-PE"/>
+        </w:rPr>
+        <w:t>PostgreSQL</w:t>
+      </w:r>
+      <w:proofErr w:type="spellEnd"/>
+      <w:r>
+        <w:rPr>
+          <w:rFonts w:ascii="Arial" w:eastAsia="Times New Roman" w:hAnsi="Arial" w:cs="Arial"/>
+          <w:szCs w:val="22"/>
+          <w:lang w:val="es-PE" w:eastAsia="es-PE"/>
+        </w:rPr>
+        <w:t xml:space="preserve">, </w:t>
+      </w:r>
+      <w:proofErr w:type="spellStart"/>
+      <w:r>
+        <w:rPr>
+          <w:rFonts w:ascii="Arial" w:eastAsia="Times New Roman" w:hAnsi="Arial" w:cs="Arial"/>
+          <w:szCs w:val="22"/>
+          <w:lang w:val="es-PE" w:eastAsia="es-PE"/>
+        </w:rPr>
+        <w:t>MySQL</w:t>
+      </w:r>
+      <w:proofErr w:type="spellEnd"/>
+      <w:r>
+        <w:rPr>
+          <w:rFonts w:ascii="Arial" w:eastAsia="Times New Roman" w:hAnsi="Arial" w:cs="Arial"/>
+          <w:szCs w:val="22"/>
+          <w:lang w:val="es-PE" w:eastAsia="es-PE"/>
+        </w:rPr>
+        <w:t xml:space="preserve">, </w:t>
+      </w:r>
+      <w:proofErr w:type="spellStart"/>
+      <w:r>
+        <w:rPr>
+          <w:rFonts w:ascii="Arial" w:eastAsia="Times New Roman" w:hAnsi="Arial" w:cs="Arial"/>
+          <w:szCs w:val="22"/>
+          <w:lang w:val="es-PE" w:eastAsia="es-PE"/>
+        </w:rPr>
+        <w:t>MariaDB</w:t>
+      </w:r>
+      <w:proofErr w:type="spellEnd"/>
+      <w:r>
+        <w:rPr>
+          <w:rFonts w:ascii="Arial" w:eastAsia="Times New Roman" w:hAnsi="Arial" w:cs="Arial"/>
+          <w:szCs w:val="22"/>
+          <w:lang w:val="es-PE" w:eastAsia="es-PE"/>
+        </w:rPr>
+        <w:t xml:space="preserve">, </w:t>
+      </w:r>
+      <w:proofErr w:type="spellStart"/>
+      <w:r>
+        <w:rPr>
+          <w:rFonts w:ascii="Arial" w:eastAsia="Times New Roman" w:hAnsi="Arial" w:cs="Arial"/>
+          <w:szCs w:val="22"/>
+          <w:lang w:val="es-PE" w:eastAsia="es-PE"/>
+        </w:rPr>
+        <w:t>SQLite</w:t>
+      </w:r>
+      <w:proofErr w:type="spellEnd"/>
+      <w:r>
+        <w:rPr>
+          <w:rFonts w:ascii="Arial" w:eastAsia="Times New Roman" w:hAnsi="Arial" w:cs="Arial"/>
+          <w:szCs w:val="22"/>
+          <w:lang w:val="es-PE" w:eastAsia="es-PE"/>
+        </w:rPr>
+        <w:t xml:space="preserve"> y MSSQL y cuenta con soporte de transacciones sólida, las relaciones, leer la replicación y más.</w:t>
+      </w:r>
+    </w:p>
+    <w:p>
+      <w:r>
+        <w:rPr>
+          <w:noProof/>
+          <w:lang w:val="es-PE" w:eastAsia="es-PE"/>
+        </w:rPr>
+        <w:drawing>
+          <wp:anchor distT="0" distB="0" distL="114300" distR="114300" simplePos="0" relativeHeight="251664384" behindDoc="0" locked="0" layoutInCell="1" allowOverlap="1" wp14:anchorId="763D72A2" wp14:editId="2E63B1F4">
+            <wp:simplePos x="0" y="0"/>
+            <wp:positionH relativeFrom="column">
+              <wp:posOffset>-579755</wp:posOffset>
+            </wp:positionH>
+            <wp:positionV relativeFrom="paragraph">
+              <wp:posOffset>353060</wp:posOffset>
+            </wp:positionV>
+            <wp:extent cx="6187440" cy="2575560"/>
+            <wp:effectExtent l="0" t="0" r="3810" b="0"/>
+            <wp:wrapTopAndBottom/>
+            <wp:docPr id="19" name="Imagen 19" descr="650_1200.png"/>
+            <wp:cNvGraphicFramePr>
+              <a:graphicFrameLocks xmlns:a="http://schemas.openxmlformats.org/drawingml/2006/main" noChangeAspect="1"/>
+            </wp:cNvGraphicFramePr>
+            <a:graphic xmlns:a="http://schemas.openxmlformats.org/drawingml/2006/main">
+              <a:graphicData uri="http://schemas.openxmlformats.org/drawingml/2006/picture">
+                <pic:pic xmlns:pic="http://schemas.openxmlformats.org/drawingml/2006/picture">
+                  <pic:nvPicPr>
+                    <pic:cNvPr id="0" name="Picture 3" descr="650_1200.png"/>
+                    <pic:cNvPicPr>
+                      <a:picLocks noChangeAspect="1" noChangeArrowheads="1"/>
+                    </pic:cNvPicPr>
+                  </pic:nvPicPr>
+                  <pic:blipFill>
+                    <a:blip r:embed="rId14">
+                      <a:extLst>
+                        <a:ext uri="{28A0092B-C50C-407E-A947-70E740481C1C}">
+                          <a14:useLocalDpi xmlns:a14="http://schemas.microsoft.com/office/drawing/2010/main" val="0"/>
+                        </a:ext>
+                      </a:extLst>
+                    </a:blip>
+                    <a:srcRect/>
+                    <a:stretch>
+                      <a:fillRect/>
+                    </a:stretch>
+                  </pic:blipFill>
+                  <pic:spPr bwMode="auto">
+                    <a:xfrm>
+                      <a:off x="0" y="0"/>
+                      <a:ext cx="6187440" cy="2575560"/>
+                    </a:xfrm>
+                    <a:prstGeom prst="rect">
+                      <a:avLst/>
+                    </a:prstGeom>
+                    <a:noFill/>
+                    <a:ln>
+                      <a:noFill/>
+                    </a:ln>
+                  </pic:spPr>
+                </pic:pic>
+              </a:graphicData>
+            </a:graphic>
+            <wp14:sizeRelH relativeFrom="page">
+              <wp14:pctWidth>0</wp14:pctWidth>
+            </wp14:sizeRelH>
+            <wp14:sizeRelV relativeFrom="page">
+              <wp14:pctHeight>0</wp14:pctHeight>
+            </wp14:sizeRelV>
+          </wp:anchor>
+        </w:drawing>
+      </w:r>
+      <w:r>
+        <w:rPr>
+          <w:rFonts w:ascii="Times New Roman" w:eastAsia="Times New Roman" w:hAnsi="Times New Roman" w:cs="Times New Roman"/>
+          <w:color w:val="auto"/>
+          <w:sz w:val="24"/>
+          <w:szCs w:val="24"/>
+          <w:lang w:val="es-PE" w:eastAsia="es-PE"/>
+        </w:rPr>
+        <w:br/>
+      </w:r>
+      <w:r>
+        <w:rPr>
+          <w:rFonts w:ascii="Times New Roman" w:eastAsia="Times New Roman" w:hAnsi="Times New Roman" w:cs="Times New Roman"/>
+          <w:color w:val="auto"/>
+          <w:sz w:val="24"/>
+          <w:szCs w:val="24"/>
+          <w:lang w:val="es-PE" w:eastAsia="es-PE"/>
+        </w:rPr>
+        <w:br/>
+      </w:r>
+    </w:p>
+    <w:p/>
+    <w:p/>
+    <w:p/>
+    <w:p/>
+    <w:p/>
+    <w:p/>
+    <w:p/>
+    <w:p/>
+    <w:p/>
+    <w:p/>
+    <w:p>
+      <w:pPr>
+        <w:pStyle w:val="Ttulo1"/>
+        <w:numPr>
+          <w:ilvl w:val="0"/>
+          <w:numId w:val="8"/>
+        </w:numPr>
+      </w:pPr>
+      <w:bookmarkStart w:id="4" w:name="h.tyjcwt" w:colFirst="0" w:colLast="0"/>
+      <w:bookmarkEnd w:id="4"/>
+      <w:r>
+        <w:t>Arquitectura de la Aplicación</w:t>
+      </w:r>
+    </w:p>
+    <w:p>
+      <w:pPr>
+        <w:spacing w:after="120"/>
+        <w:jc w:val="both"/>
+        <w:rPr>
+          <w:color w:val="auto"/>
+          <w:sz w:val="24"/>
+          <w:szCs w:val="24"/>
+        </w:rPr>
+      </w:pPr>
+      <w:r>
+        <w:rPr>
+          <w:color w:val="auto"/>
+          <w:sz w:val="24"/>
+          <w:szCs w:val="24"/>
+        </w:rPr>
+        <w:t xml:space="preserve">Aplicación </w:t>
+      </w:r>
+      <w:proofErr w:type="spellStart"/>
+      <w:r>
+        <w:rPr>
+          <w:color w:val="auto"/>
+          <w:sz w:val="24"/>
+          <w:szCs w:val="24"/>
+        </w:rPr>
+        <w:t>movil</w:t>
+      </w:r>
+      <w:proofErr w:type="spellEnd"/>
+      <w:r>
+        <w:rPr>
+          <w:color w:val="auto"/>
+          <w:sz w:val="24"/>
+          <w:szCs w:val="24"/>
+        </w:rPr>
+        <w:t xml:space="preserve"> desarrollada con tecnologías web usando el </w:t>
+      </w:r>
+      <w:proofErr w:type="spellStart"/>
+      <w:r>
+        <w:rPr>
+          <w:color w:val="auto"/>
+          <w:sz w:val="24"/>
+          <w:szCs w:val="24"/>
+        </w:rPr>
+        <w:t>framework</w:t>
+      </w:r>
+      <w:proofErr w:type="spellEnd"/>
+      <w:r>
+        <w:rPr>
+          <w:color w:val="auto"/>
+          <w:sz w:val="24"/>
+          <w:szCs w:val="24"/>
+        </w:rPr>
+        <w:t xml:space="preserve"> </w:t>
+      </w:r>
+      <w:proofErr w:type="spellStart"/>
+      <w:r>
+        <w:rPr>
+          <w:color w:val="auto"/>
+          <w:sz w:val="24"/>
+          <w:szCs w:val="24"/>
+        </w:rPr>
+        <w:t>Ionic</w:t>
+      </w:r>
+      <w:proofErr w:type="spellEnd"/>
+      <w:r>
+        <w:rPr>
+          <w:color w:val="auto"/>
+          <w:sz w:val="24"/>
+          <w:szCs w:val="24"/>
+        </w:rPr>
+        <w:t xml:space="preserve"> para el </w:t>
+      </w:r>
+      <w:proofErr w:type="spellStart"/>
+      <w:r>
+        <w:rPr>
+          <w:color w:val="auto"/>
+          <w:sz w:val="24"/>
+          <w:szCs w:val="24"/>
+        </w:rPr>
+        <w:t>release</w:t>
+      </w:r>
+      <w:proofErr w:type="spellEnd"/>
+      <w:r>
+        <w:rPr>
+          <w:color w:val="auto"/>
+          <w:sz w:val="24"/>
+          <w:szCs w:val="24"/>
+        </w:rPr>
+        <w:t xml:space="preserve"> multiplataforma.</w:t>
+      </w:r>
+    </w:p>
+    <w:p/>
     <w:p>
       <w:pPr>
         <w:pStyle w:val="Ttulo2"/>
@@ -500,123 +2047,6 @@
     </w:p>
     <w:p>
       <w:pPr>
-        <w:widowControl w:val="0"/>
-        <w:spacing w:before="120" w:after="60" w:line="240" w:lineRule="auto"/>
-        <w:jc w:val="both"/>
-      </w:pPr>
-    </w:p>
-    <w:p>
-      <w:pPr>
-        <w:widowControl w:val="0"/>
-        <w:spacing w:before="120" w:after="60" w:line="240" w:lineRule="auto"/>
-        <w:ind w:left="720"/>
-        <w:jc w:val="both"/>
-      </w:pPr>
-    </w:p>
-    <w:p>
-      <w:pPr>
-        <w:pStyle w:val="Ttulo2"/>
-        <w:numPr>
-          <w:ilvl w:val="1"/>
-          <w:numId w:val="8"/>
-        </w:numPr>
-      </w:pPr>
-      <w:r>
-        <w:t>Tecnologías usadas</w:t>
-      </w:r>
-    </w:p>
-    <w:p>
-      <w:pPr>
-        <w:rPr>
-          <w:color w:val="auto"/>
-          <w:sz w:val="24"/>
-          <w:szCs w:val="24"/>
-        </w:rPr>
-      </w:pPr>
-      <w:r>
-        <w:rPr>
-          <w:color w:val="auto"/>
-          <w:sz w:val="24"/>
-          <w:szCs w:val="24"/>
-        </w:rPr>
-        <w:t xml:space="preserve">Detallamos las tecnologías con las que está construida </w:t>
-      </w:r>
-      <w:r>
-        <w:rPr>
-          <w:color w:val="auto"/>
-          <w:sz w:val="24"/>
-          <w:szCs w:val="24"/>
-        </w:rPr>
-        <w:t>el servidor</w:t>
-      </w:r>
-      <w:r>
-        <w:rPr>
-          <w:color w:val="auto"/>
-          <w:sz w:val="24"/>
-          <w:szCs w:val="24"/>
-        </w:rPr>
-        <w:t xml:space="preserve"> y también las usadas por los desarrolladores en el proceso.</w:t>
-      </w:r>
-    </w:p>
-    <w:p/>
-    <w:p/>
-    <w:p>
-      <w:r>
-        <w:br w:type="page"/>
-      </w:r>
-    </w:p>
-    <w:p>
-      <w:pPr>
-        <w:pStyle w:val="Ttulo1"/>
-        <w:numPr>
-          <w:ilvl w:val="0"/>
-          <w:numId w:val="8"/>
-        </w:numPr>
-      </w:pPr>
-      <w:bookmarkStart w:id="3" w:name="h.tyjcwt" w:colFirst="0" w:colLast="0"/>
-      <w:bookmarkEnd w:id="3"/>
-      <w:r>
-        <w:lastRenderedPageBreak/>
-        <w:t xml:space="preserve">Arquitectura </w:t>
-      </w:r>
-      <w:r>
-        <w:t>de la Aplicación</w:t>
-      </w:r>
-    </w:p>
-    <w:p>
-      <w:pPr>
-        <w:spacing w:after="120"/>
-        <w:jc w:val="both"/>
-        <w:rPr>
-          <w:color w:val="auto"/>
-          <w:sz w:val="24"/>
-          <w:szCs w:val="24"/>
-        </w:rPr>
-      </w:pPr>
-      <w:r>
-        <w:rPr>
-          <w:color w:val="auto"/>
-          <w:sz w:val="24"/>
-          <w:szCs w:val="24"/>
-        </w:rPr>
-        <w:t>Aplicación movil desarrollada con tecnologías web usando el framework Ionic para el release multiplataforma.</w:t>
-      </w:r>
-    </w:p>
-    <w:p/>
-    <w:p>
-      <w:pPr>
-        <w:pStyle w:val="Ttulo2"/>
-        <w:numPr>
-          <w:ilvl w:val="1"/>
-          <w:numId w:val="8"/>
-        </w:numPr>
-      </w:pPr>
-      <w:r>
-        <w:t>Diagrama de la arquitectura</w:t>
-      </w:r>
-    </w:p>
-    <w:p>
-      <w:pPr>
         <w:jc w:val="center"/>
       </w:pPr>
     </w:p>
@@ -631,6 +2061,7 @@
           <w:szCs w:val="22"/>
           <w:lang w:val="es-PE" w:eastAsia="es-PE"/>
         </w:rPr>
+        <w:lastRenderedPageBreak/>
         <w:drawing>
           <wp:inline distT="0" distB="0" distL="0" distR="0">
             <wp:extent cx="3724275" cy="4533900"/>
@@ -649,7 +2080,7 @@
                     </pic:cNvPicPr>
                   </pic:nvPicPr>
                   <pic:blipFill>
-                    <a:blip r:embed="rId8">
+                    <a:blip r:embed="rId15">
                       <a:extLst>
                         <a:ext uri="{28A0092B-C50C-407E-A947-70E740481C1C}">
                           <a14:useLocalDpi xmlns:a14="http://schemas.microsoft.com/office/drawing/2010/main" val="0"/>
@@ -697,7 +2128,6 @@
           <w:szCs w:val="22"/>
           <w:lang w:val="es-PE" w:eastAsia="es-PE"/>
         </w:rPr>
-        <w:lastRenderedPageBreak/>
         <w:drawing>
           <wp:inline distT="0" distB="0" distL="0" distR="0">
             <wp:extent cx="5398770" cy="1257300"/>
@@ -716,7 +2146,7 @@
                     </pic:cNvPicPr>
                   </pic:nvPicPr>
                   <pic:blipFill rotWithShape="1">
-                    <a:blip r:embed="rId9">
+                    <a:blip r:embed="rId16">
                       <a:extLst>
                         <a:ext uri="{28A0092B-C50C-407E-A947-70E740481C1C}">
                           <a14:useLocalDpi xmlns:a14="http://schemas.microsoft.com/office/drawing/2010/main" val="0"/>
@@ -767,6 +2197,7 @@
           <w:szCs w:val="22"/>
           <w:lang w:val="es-PE" w:eastAsia="es-PE"/>
         </w:rPr>
+        <w:lastRenderedPageBreak/>
         <w:drawing>
           <wp:inline distT="0" distB="0" distL="0" distR="0">
             <wp:extent cx="4972050" cy="2314575"/>
@@ -785,7 +2216,7 @@
                     </pic:cNvPicPr>
                   </pic:nvPicPr>
                   <pic:blipFill>
-                    <a:blip r:embed="rId10">
+                    <a:blip r:embed="rId17">
                       <a:extLst>
                         <a:ext uri="{28A0092B-C50C-407E-A947-70E740481C1C}">
                           <a14:useLocalDpi xmlns:a14="http://schemas.microsoft.com/office/drawing/2010/main" val="0"/>
@@ -881,6 +2312,7 @@
           <w:sz w:val="40"/>
         </w:rPr>
       </w:pPr>
+      <w:proofErr w:type="spellStart"/>
       <w:r>
         <w:rPr>
           <w:rFonts w:asciiTheme="minorHAnsi" w:hAnsiTheme="minorHAnsi" w:cstheme="minorHAnsi"/>
@@ -890,7 +2322,19 @@
           <w:sz w:val="36"/>
           <w:szCs w:val="22"/>
         </w:rPr>
-        <w:t>Ionic Framework</w:t>
+        <w:t>Ionic</w:t>
+      </w:r>
+      <w:proofErr w:type="spellEnd"/>
+      <w:r>
+        <w:rPr>
+          <w:rFonts w:asciiTheme="minorHAnsi" w:hAnsiTheme="minorHAnsi" w:cstheme="minorHAnsi"/>
+          <w:b/>
+          <w:bCs/>
+          <w:color w:val="000000"/>
+          <w:sz w:val="36"/>
+          <w:szCs w:val="22"/>
+        </w:rPr>
+        <w:t xml:space="preserve"> Framework</w:t>
       </w:r>
     </w:p>
     <w:p>
@@ -910,7 +2354,61 @@
           <w:color w:val="000000"/>
           <w:szCs w:val="22"/>
         </w:rPr>
-        <w:t>Gratuito y de código abierto, Ionic ofrece una biblioteca de HTML optimizado para móviles, CSS y componentes JS, los gestores y herramientas para la construcción de aplicaciones altamente interactivas. Construido con Sass y optimizado para angularjs.</w:t>
+        <w:t xml:space="preserve">Gratuito y de código abierto, </w:t>
+      </w:r>
+      <w:proofErr w:type="spellStart"/>
+      <w:r>
+        <w:rPr>
+          <w:rFonts w:asciiTheme="minorHAnsi" w:hAnsiTheme="minorHAnsi" w:cstheme="minorHAnsi"/>
+          <w:color w:val="000000"/>
+          <w:szCs w:val="22"/>
+        </w:rPr>
+        <w:t>Ionic</w:t>
+      </w:r>
+      <w:proofErr w:type="spellEnd"/>
+      <w:r>
+        <w:rPr>
+          <w:rFonts w:asciiTheme="minorHAnsi" w:hAnsiTheme="minorHAnsi" w:cstheme="minorHAnsi"/>
+          <w:color w:val="000000"/>
+          <w:szCs w:val="22"/>
+        </w:rPr>
+        <w:t xml:space="preserve"> ofrece una biblioteca de HTML optimizado para móviles, CSS y componentes JS, los gestores y herramientas para la construcción de aplicaciones altamente interactivas. Construido con </w:t>
+      </w:r>
+      <w:proofErr w:type="spellStart"/>
+      <w:r>
+        <w:rPr>
+          <w:rFonts w:asciiTheme="minorHAnsi" w:hAnsiTheme="minorHAnsi" w:cstheme="minorHAnsi"/>
+          <w:color w:val="000000"/>
+          <w:szCs w:val="22"/>
+        </w:rPr>
+        <w:t>Sass</w:t>
+      </w:r>
+      <w:proofErr w:type="spellEnd"/>
+      <w:r>
+        <w:rPr>
+          <w:rFonts w:asciiTheme="minorHAnsi" w:hAnsiTheme="minorHAnsi" w:cstheme="minorHAnsi"/>
+          <w:color w:val="000000"/>
+          <w:szCs w:val="22"/>
+        </w:rPr>
+        <w:t xml:space="preserve"> y optimizado para </w:t>
+      </w:r>
+      <w:proofErr w:type="spellStart"/>
+      <w:r>
+        <w:rPr>
+          <w:rFonts w:asciiTheme="minorHAnsi" w:hAnsiTheme="minorHAnsi" w:cstheme="minorHAnsi"/>
+          <w:color w:val="000000"/>
+          <w:szCs w:val="22"/>
+        </w:rPr>
+        <w:t>angularjs</w:t>
+      </w:r>
+      <w:proofErr w:type="spellEnd"/>
+      <w:r>
+        <w:rPr>
+          <w:rFonts w:asciiTheme="minorHAnsi" w:hAnsiTheme="minorHAnsi" w:cstheme="minorHAnsi"/>
+          <w:color w:val="000000"/>
+          <w:szCs w:val="22"/>
+        </w:rPr>
+        <w:t>.</w:t>
       </w:r>
     </w:p>
     <w:p>
@@ -961,7 +2459,7 @@
                     </pic:cNvPicPr>
                   </pic:nvPicPr>
                   <pic:blipFill>
-                    <a:blip r:embed="rId11">
+                    <a:blip r:embed="rId18">
                       <a:extLst>
                         <a:ext uri="{28A0092B-C50C-407E-A947-70E740481C1C}">
                           <a14:useLocalDpi xmlns:a14="http://schemas.microsoft.com/office/drawing/2010/main" val="0"/>
@@ -1041,7 +2539,7 @@
                     </pic:cNvPicPr>
                   </pic:nvPicPr>
                   <pic:blipFill>
-                    <a:blip r:embed="rId12">
+                    <a:blip r:embed="rId19">
                       <a:extLst>
                         <a:ext uri="{28A0092B-C50C-407E-A947-70E740481C1C}">
                           <a14:useLocalDpi xmlns:a14="http://schemas.microsoft.com/office/drawing/2010/main" val="0"/>
@@ -1108,8 +2606,20 @@
           <w:sz w:val="36"/>
           <w:szCs w:val="22"/>
         </w:rPr>
-        <w:t>Apache Cordova</w:t>
-      </w:r>
+        <w:t xml:space="preserve">Apache </w:t>
+      </w:r>
+      <w:proofErr w:type="spellStart"/>
+      <w:r>
+        <w:rPr>
+          <w:rFonts w:asciiTheme="minorHAnsi" w:hAnsiTheme="minorHAnsi" w:cstheme="minorHAnsi"/>
+          <w:b/>
+          <w:color w:val="000000"/>
+          <w:sz w:val="36"/>
+          <w:szCs w:val="22"/>
+        </w:rPr>
+        <w:t>Cordova</w:t>
+      </w:r>
+      <w:proofErr w:type="spellEnd"/>
     </w:p>
     <w:p>
       <w:pPr>
@@ -1128,33 +2638,59 @@
           <w:color w:val="000000"/>
           <w:szCs w:val="22"/>
         </w:rPr>
-        <w:t>Es un framework de desarrollo móvil de código abierto. Permite</w:t>
-      </w:r>
+        <w:t xml:space="preserve">Es un </w:t>
+      </w:r>
+      <w:proofErr w:type="spellStart"/>
       <w:r>
         <w:rPr>
           <w:rFonts w:asciiTheme="minorHAnsi" w:hAnsiTheme="minorHAnsi" w:cstheme="minorHAnsi"/>
           <w:color w:val="000000"/>
           <w:szCs w:val="22"/>
         </w:rPr>
-        <w:t xml:space="preserve"> </w:t>
-      </w:r>
+        <w:t>framework</w:t>
+      </w:r>
+      <w:proofErr w:type="spellEnd"/>
       <w:r>
         <w:rPr>
           <w:rFonts w:asciiTheme="minorHAnsi" w:hAnsiTheme="minorHAnsi" w:cstheme="minorHAnsi"/>
           <w:color w:val="000000"/>
           <w:szCs w:val="22"/>
         </w:rPr>
-        <w:t>el uso de las tecnologías web est</w:t>
-      </w:r>
-      <w:bookmarkStart w:id="4" w:name="_GoBack"/>
-      <w:bookmarkEnd w:id="4"/>
+        <w:t xml:space="preserve"> de desarrollo móvil de código abierto. Permite</w:t>
+      </w:r>
       <w:r>
         <w:rPr>
           <w:rFonts w:asciiTheme="minorHAnsi" w:hAnsiTheme="minorHAnsi" w:cstheme="minorHAnsi"/>
           <w:color w:val="000000"/>
           <w:szCs w:val="22"/>
         </w:rPr>
-        <w:t>ándar, como HTML5, CSS3 y JavaScript para el desarrollo multiplataforma, evitando el desarrollo del lenguaje nativo de cada plataformas móviles. Las aplicaciones se ejecutan dentro de envoltorios específicos para cada plataforma, y ​​se basan en estándares compatibles con fijaciones API para acceder a los sensores, los datos y el estado de la red de cada dispositivo.</w:t>
+        <w:t xml:space="preserve"> </w:t>
+      </w:r>
+      <w:r>
+        <w:rPr>
+          <w:rFonts w:asciiTheme="minorHAnsi" w:hAnsiTheme="minorHAnsi" w:cstheme="minorHAnsi"/>
+          <w:color w:val="000000"/>
+          <w:szCs w:val="22"/>
+        </w:rPr>
+        <w:t xml:space="preserve">el uso de las tecnologías web estándar, como HTML5, CSS3 y JavaScript para el desarrollo multiplataforma, evitando el desarrollo del lenguaje nativo de cada </w:t>
+      </w:r>
+      <w:proofErr w:type="gramStart"/>
+      <w:r>
+        <w:rPr>
+          <w:rFonts w:asciiTheme="minorHAnsi" w:hAnsiTheme="minorHAnsi" w:cstheme="minorHAnsi"/>
+          <w:color w:val="000000"/>
+          <w:szCs w:val="22"/>
+        </w:rPr>
+        <w:t>plataformas móviles</w:t>
+      </w:r>
+      <w:proofErr w:type="gramEnd"/>
+      <w:r>
+        <w:rPr>
+          <w:rFonts w:asciiTheme="minorHAnsi" w:hAnsiTheme="minorHAnsi" w:cstheme="minorHAnsi"/>
+          <w:color w:val="000000"/>
+          <w:szCs w:val="22"/>
+        </w:rPr>
+        <w:t>. Las aplicaciones se ejecutan dentro de envoltorios específicos para cada plataforma, y ​​se basan en estándares compatibles con fijaciones API para acceder a los sensores, los datos y el estado de la red de cada dispositivo.</w:t>
       </w:r>
     </w:p>
     <w:p/>
@@ -1184,7 +2720,7 @@
                     </pic:cNvPicPr>
                   </pic:nvPicPr>
                   <pic:blipFill>
-                    <a:blip r:embed="rId13" cstate="print">
+                    <a:blip r:embed="rId20" cstate="print">
                       <a:extLst>
                         <a:ext uri="{28A0092B-C50C-407E-A947-70E740481C1C}">
                           <a14:useLocalDpi xmlns:a14="http://schemas.microsoft.com/office/drawing/2010/main" val="0"/>
@@ -1244,7 +2780,7 @@
                     </pic:cNvPicPr>
                   </pic:nvPicPr>
                   <pic:blipFill rotWithShape="1">
-                    <a:blip r:embed="rId14">
+                    <a:blip r:embed="rId21">
                       <a:extLst>
                         <a:ext uri="{28A0092B-C50C-407E-A947-70E740481C1C}">
                           <a14:useLocalDpi xmlns:a14="http://schemas.microsoft.com/office/drawing/2010/main" val="0"/>
@@ -1318,6 +2854,7 @@
           <w:lang w:val="es-PE" w:eastAsia="es-PE"/>
         </w:rPr>
       </w:pPr>
+      <w:proofErr w:type="spellStart"/>
       <w:r>
         <w:rPr>
           <w:rFonts w:asciiTheme="minorHAnsi" w:eastAsia="Times New Roman" w:hAnsiTheme="minorHAnsi" w:cstheme="minorHAnsi"/>
@@ -1325,7 +2862,57 @@
           <w:szCs w:val="22"/>
           <w:lang w:val="es-PE" w:eastAsia="es-PE"/>
         </w:rPr>
-        <w:t>Angularjs es un conjunto de herramientas para construir el framework más adecuado para el desarrollo de su aplicación. Es completamente extensible y funciona bien con otras bibliotecas. Permite ampliar el vocabulario HTML para su aplicación. El ambiente resultante es extraordinariamente expresiva, legible y rápida de desarrollar.</w:t>
+        <w:t>Angularjs</w:t>
+      </w:r>
+      <w:proofErr w:type="spellEnd"/>
+      <w:r>
+        <w:rPr>
+          <w:rFonts w:asciiTheme="minorHAnsi" w:eastAsia="Times New Roman" w:hAnsiTheme="minorHAnsi" w:cstheme="minorHAnsi"/>
+          <w:sz w:val="24"/>
+          <w:szCs w:val="22"/>
+          <w:lang w:val="es-PE" w:eastAsia="es-PE"/>
+        </w:rPr>
+        <w:t xml:space="preserve"> es un conjunto de herramientas para construir el </w:t>
+      </w:r>
+      <w:proofErr w:type="spellStart"/>
+      <w:r>
+        <w:rPr>
+          <w:rFonts w:asciiTheme="minorHAnsi" w:eastAsia="Times New Roman" w:hAnsiTheme="minorHAnsi" w:cstheme="minorHAnsi"/>
+          <w:sz w:val="24"/>
+          <w:szCs w:val="22"/>
+          <w:lang w:val="es-PE" w:eastAsia="es-PE"/>
+        </w:rPr>
+        <w:t>framework</w:t>
+      </w:r>
+      <w:proofErr w:type="spellEnd"/>
+      <w:r>
+        <w:rPr>
+          <w:rFonts w:asciiTheme="minorHAnsi" w:eastAsia="Times New Roman" w:hAnsiTheme="minorHAnsi" w:cstheme="minorHAnsi"/>
+          <w:sz w:val="24"/>
+          <w:szCs w:val="22"/>
+          <w:lang w:val="es-PE" w:eastAsia="es-PE"/>
+        </w:rPr>
+        <w:t xml:space="preserve"> más adecuado para el desarrollo de su aplicación. Es completamente extensible y funciona bien con otras bibliotecas. Permite ampliar el vocabulario HTML para su aplicación. El ambiente resultante es extraordinariamente </w:t>
+      </w:r>
+      <w:proofErr w:type="gramStart"/>
+      <w:r>
+        <w:rPr>
+          <w:rFonts w:asciiTheme="minorHAnsi" w:eastAsia="Times New Roman" w:hAnsiTheme="minorHAnsi" w:cstheme="minorHAnsi"/>
+          <w:sz w:val="24"/>
+          <w:szCs w:val="22"/>
+          <w:lang w:val="es-PE" w:eastAsia="es-PE"/>
+        </w:rPr>
+        <w:t>expresiva, legible y rápida</w:t>
+      </w:r>
+      <w:proofErr w:type="gramEnd"/>
+      <w:r>
+        <w:rPr>
+          <w:rFonts w:asciiTheme="minorHAnsi" w:eastAsia="Times New Roman" w:hAnsiTheme="minorHAnsi" w:cstheme="minorHAnsi"/>
+          <w:sz w:val="24"/>
+          <w:szCs w:val="22"/>
+          <w:lang w:val="es-PE" w:eastAsia="es-PE"/>
+        </w:rPr>
+        <w:t xml:space="preserve"> de desarrollar.</w:t>
       </w:r>
     </w:p>
     <w:p>
@@ -1366,7 +2953,7 @@
                     </pic:cNvPicPr>
                   </pic:nvPicPr>
                   <pic:blipFill>
-                    <a:blip r:embed="rId15">
+                    <a:blip r:embed="rId22">
                       <a:extLst>
                         <a:ext uri="{28A0092B-C50C-407E-A947-70E740481C1C}">
                           <a14:useLocalDpi xmlns:a14="http://schemas.microsoft.com/office/drawing/2010/main" val="0"/>
@@ -1417,6 +3004,7 @@
           <w:lang w:val="es-PE" w:eastAsia="es-PE"/>
         </w:rPr>
       </w:pPr>
+      <w:proofErr w:type="spellStart"/>
       <w:r>
         <w:rPr>
           <w:rFonts w:asciiTheme="minorHAnsi" w:eastAsia="Times New Roman" w:hAnsiTheme="minorHAnsi" w:cstheme="minorHAnsi"/>
@@ -1428,6 +3016,7 @@
         <w:lastRenderedPageBreak/>
         <w:t>ngCordova</w:t>
       </w:r>
+      <w:proofErr w:type="spellEnd"/>
     </w:p>
     <w:p>
       <w:pPr>
@@ -1446,7 +3035,47 @@
           <w:szCs w:val="22"/>
           <w:lang w:val="es-PE" w:eastAsia="es-PE"/>
         </w:rPr>
-        <w:t>Es una colección de más de 70 extensiones angularjs en la parte superior del API de Córdoba que hacen que sea fácil de construir, probar y desplegar aplicaciones móviles Córdova con angularjs.</w:t>
+        <w:t xml:space="preserve">Es una colección de más de 70 extensiones </w:t>
+      </w:r>
+      <w:proofErr w:type="spellStart"/>
+      <w:r>
+        <w:rPr>
+          <w:rFonts w:asciiTheme="minorHAnsi" w:eastAsia="Times New Roman" w:hAnsiTheme="minorHAnsi" w:cstheme="minorHAnsi"/>
+          <w:sz w:val="24"/>
+          <w:szCs w:val="22"/>
+          <w:lang w:val="es-PE" w:eastAsia="es-PE"/>
+        </w:rPr>
+        <w:t>angularjs</w:t>
+      </w:r>
+      <w:proofErr w:type="spellEnd"/>
+      <w:r>
+        <w:rPr>
+          <w:rFonts w:asciiTheme="minorHAnsi" w:eastAsia="Times New Roman" w:hAnsiTheme="minorHAnsi" w:cstheme="minorHAnsi"/>
+          <w:sz w:val="24"/>
+          <w:szCs w:val="22"/>
+          <w:lang w:val="es-PE" w:eastAsia="es-PE"/>
+        </w:rPr>
+        <w:t xml:space="preserve"> en la parte superior del API de Córdoba que hacen que sea fácil de construir, probar y desplegar aplicaciones móviles Córdova con </w:t>
+      </w:r>
+      <w:proofErr w:type="spellStart"/>
+      <w:r>
+        <w:rPr>
+          <w:rFonts w:asciiTheme="minorHAnsi" w:eastAsia="Times New Roman" w:hAnsiTheme="minorHAnsi" w:cstheme="minorHAnsi"/>
+          <w:sz w:val="24"/>
+          <w:szCs w:val="22"/>
+          <w:lang w:val="es-PE" w:eastAsia="es-PE"/>
+        </w:rPr>
+        <w:t>angularjs</w:t>
+      </w:r>
+      <w:proofErr w:type="spellEnd"/>
+      <w:r>
+        <w:rPr>
+          <w:rFonts w:asciiTheme="minorHAnsi" w:eastAsia="Times New Roman" w:hAnsiTheme="minorHAnsi" w:cstheme="minorHAnsi"/>
+          <w:sz w:val="24"/>
+          <w:szCs w:val="22"/>
+          <w:lang w:val="es-PE" w:eastAsia="es-PE"/>
+        </w:rPr>
+        <w:t>.</w:t>
       </w:r>
     </w:p>
     <w:p>
@@ -1495,7 +3124,7 @@
                     </pic:cNvPicPr>
                   </pic:nvPicPr>
                   <pic:blipFill>
-                    <a:blip r:embed="rId16" cstate="print">
+                    <a:blip r:embed="rId23" cstate="print">
                       <a:extLst>
                         <a:ext uri="{28A0092B-C50C-407E-A947-70E740481C1C}">
                           <a14:useLocalDpi xmlns:a14="http://schemas.microsoft.com/office/drawing/2010/main" val="0"/>
@@ -1555,6 +3184,7 @@
           <w:lang w:val="es-PE" w:eastAsia="es-PE"/>
         </w:rPr>
       </w:pPr>
+      <w:proofErr w:type="spellStart"/>
       <w:r>
         <w:rPr>
           <w:rFonts w:asciiTheme="minorHAnsi" w:eastAsia="Times New Roman" w:hAnsiTheme="minorHAnsi" w:cstheme="minorHAnsi"/>
@@ -1563,8 +3193,53 @@
           <w:szCs w:val="22"/>
           <w:lang w:val="es-PE" w:eastAsia="es-PE"/>
         </w:rPr>
-        <w:t>Html + Css + Js</w:t>
-      </w:r>
+        <w:t>Html</w:t>
+      </w:r>
+      <w:proofErr w:type="spellEnd"/>
+      <w:r>
+        <w:rPr>
+          <w:rFonts w:asciiTheme="minorHAnsi" w:eastAsia="Times New Roman" w:hAnsiTheme="minorHAnsi" w:cstheme="minorHAnsi"/>
+          <w:b/>
+          <w:sz w:val="36"/>
+          <w:szCs w:val="22"/>
+          <w:lang w:val="es-PE" w:eastAsia="es-PE"/>
+        </w:rPr>
+        <w:t xml:space="preserve"> + </w:t>
+      </w:r>
+      <w:proofErr w:type="spellStart"/>
+      <w:r>
+        <w:rPr>
+          <w:rFonts w:asciiTheme="minorHAnsi" w:eastAsia="Times New Roman" w:hAnsiTheme="minorHAnsi" w:cstheme="minorHAnsi"/>
+          <w:b/>
+          <w:sz w:val="36"/>
+          <w:szCs w:val="22"/>
+          <w:lang w:val="es-PE" w:eastAsia="es-PE"/>
+        </w:rPr>
+        <w:t>Css</w:t>
+      </w:r>
+      <w:proofErr w:type="spellEnd"/>
+      <w:r>
+        <w:rPr>
+          <w:rFonts w:asciiTheme="minorHAnsi" w:eastAsia="Times New Roman" w:hAnsiTheme="minorHAnsi" w:cstheme="minorHAnsi"/>
+          <w:b/>
+          <w:sz w:val="36"/>
+          <w:szCs w:val="22"/>
+          <w:lang w:val="es-PE" w:eastAsia="es-PE"/>
+        </w:rPr>
+        <w:t xml:space="preserve"> + </w:t>
+      </w:r>
+      <w:proofErr w:type="spellStart"/>
+      <w:r>
+        <w:rPr>
+          <w:rFonts w:asciiTheme="minorHAnsi" w:eastAsia="Times New Roman" w:hAnsiTheme="minorHAnsi" w:cstheme="minorHAnsi"/>
+          <w:b/>
+          <w:sz w:val="36"/>
+          <w:szCs w:val="22"/>
+          <w:lang w:val="es-PE" w:eastAsia="es-PE"/>
+        </w:rPr>
+        <w:t>Js</w:t>
+      </w:r>
+      <w:proofErr w:type="spellEnd"/>
     </w:p>
     <w:p>
       <w:pPr>
@@ -1583,8 +3258,39 @@
           <w:szCs w:val="22"/>
           <w:lang w:val="es-PE" w:eastAsia="es-PE"/>
         </w:rPr>
-        <w:t>Las tecnologías web usadas para la construcción del app por el framework de Ionic</w:t>
-      </w:r>
+        <w:t xml:space="preserve">Las tecnologías web usadas para la construcción del app por el </w:t>
+      </w:r>
+      <w:proofErr w:type="spellStart"/>
+      <w:r>
+        <w:rPr>
+          <w:rFonts w:asciiTheme="minorHAnsi" w:eastAsia="Times New Roman" w:hAnsiTheme="minorHAnsi" w:cstheme="minorHAnsi"/>
+          <w:sz w:val="24"/>
+          <w:szCs w:val="22"/>
+          <w:lang w:val="es-PE" w:eastAsia="es-PE"/>
+        </w:rPr>
+        <w:t>framework</w:t>
+      </w:r>
+      <w:proofErr w:type="spellEnd"/>
+      <w:r>
+        <w:rPr>
+          <w:rFonts w:asciiTheme="minorHAnsi" w:eastAsia="Times New Roman" w:hAnsiTheme="minorHAnsi" w:cstheme="minorHAnsi"/>
+          <w:sz w:val="24"/>
+          <w:szCs w:val="22"/>
+          <w:lang w:val="es-PE" w:eastAsia="es-PE"/>
+        </w:rPr>
+        <w:t xml:space="preserve"> de </w:t>
+      </w:r>
+      <w:proofErr w:type="spellStart"/>
+      <w:r>
+        <w:rPr>
+          <w:rFonts w:asciiTheme="minorHAnsi" w:eastAsia="Times New Roman" w:hAnsiTheme="minorHAnsi" w:cstheme="minorHAnsi"/>
+          <w:sz w:val="24"/>
+          <w:szCs w:val="22"/>
+          <w:lang w:val="es-PE" w:eastAsia="es-PE"/>
+        </w:rPr>
+        <w:t>Ionic</w:t>
+      </w:r>
+      <w:proofErr w:type="spellEnd"/>
       <w:r>
         <w:rPr>
           <w:rFonts w:asciiTheme="minorHAnsi" w:eastAsia="Times New Roman" w:hAnsiTheme="minorHAnsi" w:cstheme="minorHAnsi"/>
@@ -1641,7 +3347,7 @@
                     </pic:cNvPicPr>
                   </pic:nvPicPr>
                   <pic:blipFill>
-                    <a:blip r:embed="rId17">
+                    <a:blip r:embed="rId24">
                       <a:extLst>
                         <a:ext uri="{28A0092B-C50C-407E-A947-70E740481C1C}">
                           <a14:useLocalDpi xmlns:a14="http://schemas.microsoft.com/office/drawing/2010/main" val="0"/>
@@ -1700,6 +3406,7 @@
           <w:lang w:val="es-PE" w:eastAsia="es-PE"/>
         </w:rPr>
       </w:pPr>
+      <w:proofErr w:type="spellStart"/>
       <w:r>
         <w:rPr>
           <w:rFonts w:asciiTheme="minorHAnsi" w:eastAsia="Times New Roman" w:hAnsiTheme="minorHAnsi" w:cstheme="minorHAnsi"/>
@@ -1710,6 +3417,7 @@
         </w:rPr>
         <w:t>Gulp</w:t>
       </w:r>
+      <w:proofErr w:type="spellEnd"/>
     </w:p>
     <w:p>
       <w:pPr>
@@ -1728,7 +3436,67 @@
           <w:szCs w:val="22"/>
           <w:lang w:val="es-PE" w:eastAsia="es-PE"/>
         </w:rPr>
-        <w:t>Gulp.js es un build system (sistema de construcción) que permite automatizar tareas comunes de desarrollo, tales como la minificación de código JavaScript, recarga del navegador, compresión de imágenes, validación de sintaxis de código y un sin fin de tareas más.</w:t>
+        <w:t xml:space="preserve">Gulp.js es un </w:t>
+      </w:r>
+      <w:proofErr w:type="spellStart"/>
+      <w:r>
+        <w:rPr>
+          <w:rFonts w:asciiTheme="minorHAnsi" w:eastAsia="Times New Roman" w:hAnsiTheme="minorHAnsi" w:cstheme="minorHAnsi"/>
+          <w:sz w:val="24"/>
+          <w:szCs w:val="22"/>
+          <w:lang w:val="es-PE" w:eastAsia="es-PE"/>
+        </w:rPr>
+        <w:t>build</w:t>
+      </w:r>
+      <w:proofErr w:type="spellEnd"/>
+      <w:r>
+        <w:rPr>
+          <w:rFonts w:asciiTheme="minorHAnsi" w:eastAsia="Times New Roman" w:hAnsiTheme="minorHAnsi" w:cstheme="minorHAnsi"/>
+          <w:sz w:val="24"/>
+          <w:szCs w:val="22"/>
+          <w:lang w:val="es-PE" w:eastAsia="es-PE"/>
+        </w:rPr>
+        <w:t xml:space="preserve"> </w:t>
+      </w:r>
+      <w:proofErr w:type="spellStart"/>
+      <w:r>
+        <w:rPr>
+          <w:rFonts w:asciiTheme="minorHAnsi" w:eastAsia="Times New Roman" w:hAnsiTheme="minorHAnsi" w:cstheme="minorHAnsi"/>
+          <w:sz w:val="24"/>
+          <w:szCs w:val="22"/>
+          <w:lang w:val="es-PE" w:eastAsia="es-PE"/>
+        </w:rPr>
+        <w:t>system</w:t>
+      </w:r>
+      <w:proofErr w:type="spellEnd"/>
+      <w:r>
+        <w:rPr>
+          <w:rFonts w:asciiTheme="minorHAnsi" w:eastAsia="Times New Roman" w:hAnsiTheme="minorHAnsi" w:cstheme="minorHAnsi"/>
+          <w:sz w:val="24"/>
+          <w:szCs w:val="22"/>
+          <w:lang w:val="es-PE" w:eastAsia="es-PE"/>
+        </w:rPr>
+        <w:t xml:space="preserve"> (sistema de construcción) que permite automatizar tareas comunes de desarrollo, tales como la </w:t>
+      </w:r>
+      <w:proofErr w:type="spellStart"/>
+      <w:r>
+        <w:rPr>
+          <w:rFonts w:asciiTheme="minorHAnsi" w:eastAsia="Times New Roman" w:hAnsiTheme="minorHAnsi" w:cstheme="minorHAnsi"/>
+          <w:sz w:val="24"/>
+          <w:szCs w:val="22"/>
+          <w:lang w:val="es-PE" w:eastAsia="es-PE"/>
+        </w:rPr>
+        <w:t>minificación</w:t>
+      </w:r>
+      <w:proofErr w:type="spellEnd"/>
+      <w:r>
+        <w:rPr>
+          <w:rFonts w:asciiTheme="minorHAnsi" w:eastAsia="Times New Roman" w:hAnsiTheme="minorHAnsi" w:cstheme="minorHAnsi"/>
+          <w:sz w:val="24"/>
+          <w:szCs w:val="22"/>
+          <w:lang w:val="es-PE" w:eastAsia="es-PE"/>
+        </w:rPr>
+        <w:t xml:space="preserve"> de código JavaScript, recarga del navegador, compresión de imágenes, validación de sintaxis de código y un sin fin de tareas más.</w:t>
       </w:r>
     </w:p>
     <w:p>
@@ -1777,7 +3545,7 @@
                     </pic:cNvPicPr>
                   </pic:nvPicPr>
                   <pic:blipFill>
-                    <a:blip r:embed="rId18">
+                    <a:blip r:embed="rId25">
                       <a:extLst>
                         <a:ext uri="{28A0092B-C50C-407E-A947-70E740481C1C}">
                           <a14:useLocalDpi xmlns:a14="http://schemas.microsoft.com/office/drawing/2010/main" val="0"/>
@@ -1837,6 +3605,7 @@
           <w:szCs w:val="22"/>
         </w:rPr>
       </w:pPr>
+      <w:proofErr w:type="spellStart"/>
       <w:r>
         <w:rPr>
           <w:rFonts w:asciiTheme="minorHAnsi" w:hAnsiTheme="minorHAnsi" w:cstheme="minorHAnsi"/>
@@ -1845,8 +3614,31 @@
           <w:sz w:val="36"/>
           <w:szCs w:val="22"/>
         </w:rPr>
-        <w:t>Nodejs + Npm</w:t>
-      </w:r>
+        <w:t>Nodejs</w:t>
+      </w:r>
+      <w:proofErr w:type="spellEnd"/>
+      <w:r>
+        <w:rPr>
+          <w:rFonts w:asciiTheme="minorHAnsi" w:hAnsiTheme="minorHAnsi" w:cstheme="minorHAnsi"/>
+          <w:b/>
+          <w:color w:val="000000"/>
+          <w:sz w:val="36"/>
+          <w:szCs w:val="22"/>
+        </w:rPr>
+        <w:t xml:space="preserve"> + </w:t>
+      </w:r>
+      <w:proofErr w:type="spellStart"/>
+      <w:r>
+        <w:rPr>
+          <w:rFonts w:asciiTheme="minorHAnsi" w:hAnsiTheme="minorHAnsi" w:cstheme="minorHAnsi"/>
+          <w:b/>
+          <w:color w:val="000000"/>
+          <w:sz w:val="36"/>
+          <w:szCs w:val="22"/>
+        </w:rPr>
+        <w:t>Npm</w:t>
+      </w:r>
+      <w:proofErr w:type="spellEnd"/>
     </w:p>
     <w:p>
       <w:pPr>
@@ -1859,13 +3651,95 @@
           <w:szCs w:val="22"/>
         </w:rPr>
       </w:pPr>
+      <w:proofErr w:type="spellStart"/>
       <w:r>
         <w:rPr>
           <w:rFonts w:asciiTheme="minorHAnsi" w:hAnsiTheme="minorHAnsi" w:cstheme="minorHAnsi"/>
           <w:color w:val="000000"/>
           <w:szCs w:val="22"/>
         </w:rPr>
-        <w:t>Npm es el package manager para muchas aplicaciones como Gulp, Bower, Angular, Cordova.</w:t>
+        <w:t>Npm</w:t>
+      </w:r>
+      <w:proofErr w:type="spellEnd"/>
+      <w:r>
+        <w:rPr>
+          <w:rFonts w:asciiTheme="minorHAnsi" w:hAnsiTheme="minorHAnsi" w:cstheme="minorHAnsi"/>
+          <w:color w:val="000000"/>
+          <w:szCs w:val="22"/>
+        </w:rPr>
+        <w:t xml:space="preserve"> es el </w:t>
+      </w:r>
+      <w:proofErr w:type="spellStart"/>
+      <w:r>
+        <w:rPr>
+          <w:rFonts w:asciiTheme="minorHAnsi" w:hAnsiTheme="minorHAnsi" w:cstheme="minorHAnsi"/>
+          <w:color w:val="000000"/>
+          <w:szCs w:val="22"/>
+        </w:rPr>
+        <w:t>package</w:t>
+      </w:r>
+      <w:proofErr w:type="spellEnd"/>
+      <w:r>
+        <w:rPr>
+          <w:rFonts w:asciiTheme="minorHAnsi" w:hAnsiTheme="minorHAnsi" w:cstheme="minorHAnsi"/>
+          <w:color w:val="000000"/>
+          <w:szCs w:val="22"/>
+        </w:rPr>
+        <w:t xml:space="preserve"> manager para muchas aplicaciones como </w:t>
+      </w:r>
+      <w:proofErr w:type="spellStart"/>
+      <w:r>
+        <w:rPr>
+          <w:rFonts w:asciiTheme="minorHAnsi" w:hAnsiTheme="minorHAnsi" w:cstheme="minorHAnsi"/>
+          <w:color w:val="000000"/>
+          <w:szCs w:val="22"/>
+        </w:rPr>
+        <w:t>Gulp</w:t>
+      </w:r>
+      <w:proofErr w:type="spellEnd"/>
+      <w:r>
+        <w:rPr>
+          <w:rFonts w:asciiTheme="minorHAnsi" w:hAnsiTheme="minorHAnsi" w:cstheme="minorHAnsi"/>
+          <w:color w:val="000000"/>
+          <w:szCs w:val="22"/>
+        </w:rPr>
+        <w:t xml:space="preserve">, </w:t>
+      </w:r>
+      <w:proofErr w:type="spellStart"/>
+      <w:r>
+        <w:rPr>
+          <w:rFonts w:asciiTheme="minorHAnsi" w:hAnsiTheme="minorHAnsi" w:cstheme="minorHAnsi"/>
+          <w:color w:val="000000"/>
+          <w:szCs w:val="22"/>
+        </w:rPr>
+        <w:t>Bower</w:t>
+      </w:r>
+      <w:proofErr w:type="spellEnd"/>
+      <w:r>
+        <w:rPr>
+          <w:rFonts w:asciiTheme="minorHAnsi" w:hAnsiTheme="minorHAnsi" w:cstheme="minorHAnsi"/>
+          <w:color w:val="000000"/>
+          <w:szCs w:val="22"/>
+        </w:rPr>
+        <w:t xml:space="preserve">, Angular, </w:t>
+      </w:r>
+      <w:proofErr w:type="spellStart"/>
+      <w:r>
+        <w:rPr>
+          <w:rFonts w:asciiTheme="minorHAnsi" w:hAnsiTheme="minorHAnsi" w:cstheme="minorHAnsi"/>
+          <w:color w:val="000000"/>
+          <w:szCs w:val="22"/>
+        </w:rPr>
+        <w:t>Cordova</w:t>
+      </w:r>
+      <w:proofErr w:type="spellEnd"/>
+      <w:r>
+        <w:rPr>
+          <w:rFonts w:asciiTheme="minorHAnsi" w:hAnsiTheme="minorHAnsi" w:cstheme="minorHAnsi"/>
+          <w:color w:val="000000"/>
+          <w:szCs w:val="22"/>
+        </w:rPr>
+        <w:t>.</w:t>
       </w:r>
     </w:p>
     <w:p>
@@ -1928,7 +3802,7 @@
                     </pic:cNvPicPr>
                   </pic:nvPicPr>
                   <pic:blipFill>
-                    <a:blip r:embed="rId19">
+                    <a:blip r:embed="rId26">
                       <a:extLst>
                         <a:ext uri="{28A0092B-C50C-407E-A947-70E740481C1C}">
                           <a14:useLocalDpi xmlns:a14="http://schemas.microsoft.com/office/drawing/2010/main" val="0"/>
@@ -1988,6 +3862,7 @@
           <w:lang w:val="es-PE" w:eastAsia="es-PE"/>
         </w:rPr>
       </w:pPr>
+      <w:proofErr w:type="spellStart"/>
       <w:r>
         <w:rPr>
           <w:rFonts w:asciiTheme="minorHAnsi" w:eastAsia="Times New Roman" w:hAnsiTheme="minorHAnsi" w:cstheme="minorHAnsi"/>
@@ -1998,6 +3873,7 @@
         </w:rPr>
         <w:t>Bower</w:t>
       </w:r>
+      <w:proofErr w:type="spellEnd"/>
     </w:p>
     <w:p>
       <w:pPr>
@@ -2009,6 +3885,7 @@
           <w:lang w:val="es-PE" w:eastAsia="es-PE"/>
         </w:rPr>
       </w:pPr>
+      <w:proofErr w:type="spellStart"/>
       <w:r>
         <w:rPr>
           <w:rFonts w:asciiTheme="minorHAnsi" w:eastAsia="Times New Roman" w:hAnsiTheme="minorHAnsi" w:cstheme="minorHAnsi"/>
@@ -2016,7 +3893,57 @@
           <w:szCs w:val="22"/>
           <w:lang w:val="es-PE" w:eastAsia="es-PE"/>
         </w:rPr>
-        <w:t>Bower está optimizado para el front-end. Bower utiliza un árbol de dependencias plana, requiriendo solamente una versión para cada paquete, reduciendo de carga de página a un mínimo.</w:t>
+        <w:t>Bower</w:t>
+      </w:r>
+      <w:proofErr w:type="spellEnd"/>
+      <w:r>
+        <w:rPr>
+          <w:rFonts w:asciiTheme="minorHAnsi" w:eastAsia="Times New Roman" w:hAnsiTheme="minorHAnsi" w:cstheme="minorHAnsi"/>
+          <w:sz w:val="24"/>
+          <w:szCs w:val="22"/>
+          <w:lang w:val="es-PE" w:eastAsia="es-PE"/>
+        </w:rPr>
+        <w:t xml:space="preserve"> está optimizado para el </w:t>
+      </w:r>
+      <w:proofErr w:type="spellStart"/>
+      <w:r>
+        <w:rPr>
+          <w:rFonts w:asciiTheme="minorHAnsi" w:eastAsia="Times New Roman" w:hAnsiTheme="minorHAnsi" w:cstheme="minorHAnsi"/>
+          <w:sz w:val="24"/>
+          <w:szCs w:val="22"/>
+          <w:lang w:val="es-PE" w:eastAsia="es-PE"/>
+        </w:rPr>
+        <w:t>front-end</w:t>
+      </w:r>
+      <w:proofErr w:type="spellEnd"/>
+      <w:r>
+        <w:rPr>
+          <w:rFonts w:asciiTheme="minorHAnsi" w:eastAsia="Times New Roman" w:hAnsiTheme="minorHAnsi" w:cstheme="minorHAnsi"/>
+          <w:sz w:val="24"/>
+          <w:szCs w:val="22"/>
+          <w:lang w:val="es-PE" w:eastAsia="es-PE"/>
+        </w:rPr>
+        <w:t xml:space="preserve">. </w:t>
+      </w:r>
+      <w:proofErr w:type="spellStart"/>
+      <w:r>
+        <w:rPr>
+          <w:rFonts w:asciiTheme="minorHAnsi" w:eastAsia="Times New Roman" w:hAnsiTheme="minorHAnsi" w:cstheme="minorHAnsi"/>
+          <w:sz w:val="24"/>
+          <w:szCs w:val="22"/>
+          <w:lang w:val="es-PE" w:eastAsia="es-PE"/>
+        </w:rPr>
+        <w:t>Bower</w:t>
+      </w:r>
+      <w:proofErr w:type="spellEnd"/>
+      <w:r>
+        <w:rPr>
+          <w:rFonts w:asciiTheme="minorHAnsi" w:eastAsia="Times New Roman" w:hAnsiTheme="minorHAnsi" w:cstheme="minorHAnsi"/>
+          <w:sz w:val="24"/>
+          <w:szCs w:val="22"/>
+          <w:lang w:val="es-PE" w:eastAsia="es-PE"/>
+        </w:rPr>
+        <w:t xml:space="preserve"> utiliza un árbol de dependencias plana, requiriendo solamente una versión para cada paquete, reduciendo de carga de página a un mínimo.</w:t>
       </w:r>
     </w:p>
     <w:p>
@@ -2065,7 +3992,7 @@
                     </pic:cNvPicPr>
                   </pic:nvPicPr>
                   <pic:blipFill>
-                    <a:blip r:embed="rId20">
+                    <a:blip r:embed="rId27">
                       <a:extLst>
                         <a:ext uri="{28A0092B-C50C-407E-A947-70E740481C1C}">
                           <a14:useLocalDpi xmlns:a14="http://schemas.microsoft.com/office/drawing/2010/main" val="0"/>
@@ -2098,8 +4025,8 @@
       </w:r>
     </w:p>
     <w:sectPr>
-      <w:headerReference w:type="default" r:id="rId21"/>
-      <w:footerReference w:type="default" r:id="rId22"/>
+      <w:headerReference w:type="default" r:id="rId28"/>
+      <w:footerReference w:type="default" r:id="rId29"/>
       <w:pgSz w:w="11906" w:h="16838"/>
       <w:pgMar w:top="1417" w:right="1701" w:bottom="1417" w:left="1701" w:header="720" w:footer="720" w:gutter="0"/>
       <w:pgNumType w:start="1"/>
@@ -2110,7 +4037,7 @@
 </file>
 
 <file path=word/endnotes.xml><?xml version="1.0" encoding="utf-8"?>
-<w:endnotes xmlns:wpc="http://schemas.microsoft.com/office/word/2010/wordprocessingCanvas" xmlns:mc="http://schemas.openxmlformats.org/markup-compatibility/2006" xmlns:o="urn:schemas-microsoft-com:office:office" xmlns:r="http://schemas.openxmlformats.org/officeDocument/2006/relationships" xmlns:m="http://schemas.openxmlformats.org/officeDocument/2006/math" xmlns:v="urn:schemas-microsoft-com:vml" xmlns:wp14="http://schemas.microsoft.com/office/word/2010/wordprocessingDrawing" xmlns:wp="http://schemas.openxmlformats.org/drawingml/2006/wordprocessingDrawing" xmlns:w10="urn:schemas-microsoft-com:office:word" xmlns:w="http://schemas.openxmlformats.org/wordprocessingml/2006/main" xmlns:w14="http://schemas.microsoft.com/office/word/2010/wordml" xmlns:w15="http://schemas.microsoft.com/office/word/2012/wordml" xmlns:wpg="http://schemas.microsoft.com/office/word/2010/wordprocessingGroup" xmlns:wpi="http://schemas.microsoft.com/office/word/2010/wordprocessingInk" xmlns:wne="http://schemas.microsoft.com/office/word/2006/wordml" xmlns:wps="http://schemas.microsoft.com/office/word/2010/wordprocessingShape" mc:Ignorable="w14 w15 wp14">
+<w:endnotes xmlns:wpc="http://schemas.microsoft.com/office/word/2010/wordprocessingCanvas" xmlns:mc="http://schemas.openxmlformats.org/markup-compatibility/2006" xmlns:o="urn:schemas-microsoft-com:office:office" xmlns:r="http://schemas.openxmlformats.org/officeDocument/2006/relationships" xmlns:m="http://schemas.openxmlformats.org/officeDocument/2006/math" xmlns:v="urn:schemas-microsoft-com:vml" xmlns:wp14="http://schemas.microsoft.com/office/word/2010/wordprocessingDrawing" xmlns:wp="http://schemas.openxmlformats.org/drawingml/2006/wordprocessingDrawing" xmlns:w10="urn:schemas-microsoft-com:office:word" xmlns:w="http://schemas.openxmlformats.org/wordprocessingml/2006/main" xmlns:w14="http://schemas.microsoft.com/office/word/2010/wordml" xmlns:wpg="http://schemas.microsoft.com/office/word/2010/wordprocessingGroup" xmlns:wpi="http://schemas.microsoft.com/office/word/2010/wordprocessingInk" xmlns:wne="http://schemas.microsoft.com/office/word/2006/wordml" xmlns:wps="http://schemas.microsoft.com/office/word/2010/wordprocessingShape" mc:Ignorable="w14 wp14">
   <w:endnote w:type="separator" w:id="-1">
     <w:p>
       <w:pPr>
@@ -2135,7 +4062,7 @@
 </file>
 
 <file path=word/footer1.xml><?xml version="1.0" encoding="utf-8"?>
-<w:ftr xmlns:wpc="http://schemas.microsoft.com/office/word/2010/wordprocessingCanvas" xmlns:mc="http://schemas.openxmlformats.org/markup-compatibility/2006" xmlns:o="urn:schemas-microsoft-com:office:office" xmlns:r="http://schemas.openxmlformats.org/officeDocument/2006/relationships" xmlns:m="http://schemas.openxmlformats.org/officeDocument/2006/math" xmlns:v="urn:schemas-microsoft-com:vml" xmlns:wp14="http://schemas.microsoft.com/office/word/2010/wordprocessingDrawing" xmlns:wp="http://schemas.openxmlformats.org/drawingml/2006/wordprocessingDrawing" xmlns:w10="urn:schemas-microsoft-com:office:word" xmlns:w="http://schemas.openxmlformats.org/wordprocessingml/2006/main" xmlns:w14="http://schemas.microsoft.com/office/word/2010/wordml" xmlns:w15="http://schemas.microsoft.com/office/word/2012/wordml" xmlns:wpg="http://schemas.microsoft.com/office/word/2010/wordprocessingGroup" xmlns:wpi="http://schemas.microsoft.com/office/word/2010/wordprocessingInk" xmlns:wne="http://schemas.microsoft.com/office/word/2006/wordml" xmlns:wps="http://schemas.microsoft.com/office/word/2010/wordprocessingShape" mc:Ignorable="w14 w15 wp14">
+<w:ftr xmlns:wpc="http://schemas.microsoft.com/office/word/2010/wordprocessingCanvas" xmlns:mc="http://schemas.openxmlformats.org/markup-compatibility/2006" xmlns:o="urn:schemas-microsoft-com:office:office" xmlns:r="http://schemas.openxmlformats.org/officeDocument/2006/relationships" xmlns:m="http://schemas.openxmlformats.org/officeDocument/2006/math" xmlns:v="urn:schemas-microsoft-com:vml" xmlns:wp14="http://schemas.microsoft.com/office/word/2010/wordprocessingDrawing" xmlns:wp="http://schemas.openxmlformats.org/drawingml/2006/wordprocessingDrawing" xmlns:w10="urn:schemas-microsoft-com:office:word" xmlns:w="http://schemas.openxmlformats.org/wordprocessingml/2006/main" xmlns:w14="http://schemas.microsoft.com/office/word/2010/wordml" xmlns:wpg="http://schemas.microsoft.com/office/word/2010/wordprocessingGroup" xmlns:wpi="http://schemas.microsoft.com/office/word/2010/wordprocessingInk" xmlns:wne="http://schemas.microsoft.com/office/word/2006/wordml" xmlns:wps="http://schemas.microsoft.com/office/word/2010/wordprocessingShape" mc:Ignorable="w14 wp14">
   <w:tbl>
     <w:tblPr>
       <w:tblStyle w:val="Tablanormal31"/>
@@ -2240,7 +4167,7 @@
               <w:noProof/>
               <w:color w:val="auto"/>
             </w:rPr>
-            <w:t>7</w:t>
+            <w:t>9</w:t>
           </w:r>
           <w:r>
             <w:rPr>
@@ -2283,7 +4210,7 @@
               <w:noProof/>
               <w:color w:val="auto"/>
             </w:rPr>
-            <w:t>11</w:t>
+            <w:t>15</w:t>
           </w:r>
           <w:r>
             <w:rPr>
@@ -2305,7 +4232,7 @@
 </file>
 
 <file path=word/footnotes.xml><?xml version="1.0" encoding="utf-8"?>
-<w:footnotes xmlns:wpc="http://schemas.microsoft.com/office/word/2010/wordprocessingCanvas" xmlns:mc="http://schemas.openxmlformats.org/markup-compatibility/2006" xmlns:o="urn:schemas-microsoft-com:office:office" xmlns:r="http://schemas.openxmlformats.org/officeDocument/2006/relationships" xmlns:m="http://schemas.openxmlformats.org/officeDocument/2006/math" xmlns:v="urn:schemas-microsoft-com:vml" xmlns:wp14="http://schemas.microsoft.com/office/word/2010/wordprocessingDrawing" xmlns:wp="http://schemas.openxmlformats.org/drawingml/2006/wordprocessingDrawing" xmlns:w10="urn:schemas-microsoft-com:office:word" xmlns:w="http://schemas.openxmlformats.org/wordprocessingml/2006/main" xmlns:w14="http://schemas.microsoft.com/office/word/2010/wordml" xmlns:w15="http://schemas.microsoft.com/office/word/2012/wordml" xmlns:wpg="http://schemas.microsoft.com/office/word/2010/wordprocessingGroup" xmlns:wpi="http://schemas.microsoft.com/office/word/2010/wordprocessingInk" xmlns:wne="http://schemas.microsoft.com/office/word/2006/wordml" xmlns:wps="http://schemas.microsoft.com/office/word/2010/wordprocessingShape" mc:Ignorable="w14 w15 wp14">
+<w:footnotes xmlns:wpc="http://schemas.microsoft.com/office/word/2010/wordprocessingCanvas" xmlns:mc="http://schemas.openxmlformats.org/markup-compatibility/2006" xmlns:o="urn:schemas-microsoft-com:office:office" xmlns:r="http://schemas.openxmlformats.org/officeDocument/2006/relationships" xmlns:m="http://schemas.openxmlformats.org/officeDocument/2006/math" xmlns:v="urn:schemas-microsoft-com:vml" xmlns:wp14="http://schemas.microsoft.com/office/word/2010/wordprocessingDrawing" xmlns:wp="http://schemas.openxmlformats.org/drawingml/2006/wordprocessingDrawing" xmlns:w10="urn:schemas-microsoft-com:office:word" xmlns:w="http://schemas.openxmlformats.org/wordprocessingml/2006/main" xmlns:w14="http://schemas.microsoft.com/office/word/2010/wordml" xmlns:wpg="http://schemas.microsoft.com/office/word/2010/wordprocessingGroup" xmlns:wpi="http://schemas.microsoft.com/office/word/2010/wordprocessingInk" xmlns:wne="http://schemas.microsoft.com/office/word/2006/wordml" xmlns:wps="http://schemas.microsoft.com/office/word/2010/wordprocessingShape" mc:Ignorable="w14 wp14">
   <w:footnote w:type="separator" w:id="-1">
     <w:p>
       <w:pPr>
@@ -2330,7 +4257,7 @@
 </file>
 
 <file path=word/header1.xml><?xml version="1.0" encoding="utf-8"?>
-<w:hdr xmlns:wpc="http://schemas.microsoft.com/office/word/2010/wordprocessingCanvas" xmlns:mc="http://schemas.openxmlformats.org/markup-compatibility/2006" xmlns:o="urn:schemas-microsoft-com:office:office" xmlns:r="http://schemas.openxmlformats.org/officeDocument/2006/relationships" xmlns:m="http://schemas.openxmlformats.org/officeDocument/2006/math" xmlns:v="urn:schemas-microsoft-com:vml" xmlns:wp14="http://schemas.microsoft.com/office/word/2010/wordprocessingDrawing" xmlns:wp="http://schemas.openxmlformats.org/drawingml/2006/wordprocessingDrawing" xmlns:w10="urn:schemas-microsoft-com:office:word" xmlns:w="http://schemas.openxmlformats.org/wordprocessingml/2006/main" xmlns:w14="http://schemas.microsoft.com/office/word/2010/wordml" xmlns:w15="http://schemas.microsoft.com/office/word/2012/wordml" xmlns:wpg="http://schemas.microsoft.com/office/word/2010/wordprocessingGroup" xmlns:wpi="http://schemas.microsoft.com/office/word/2010/wordprocessingInk" xmlns:wne="http://schemas.microsoft.com/office/word/2006/wordml" xmlns:wps="http://schemas.microsoft.com/office/word/2010/wordprocessingShape" mc:Ignorable="w14 w15 wp14">
+<w:hdr xmlns:wpc="http://schemas.microsoft.com/office/word/2010/wordprocessingCanvas" xmlns:mc="http://schemas.openxmlformats.org/markup-compatibility/2006" xmlns:o="urn:schemas-microsoft-com:office:office" xmlns:r="http://schemas.openxmlformats.org/officeDocument/2006/relationships" xmlns:m="http://schemas.openxmlformats.org/officeDocument/2006/math" xmlns:v="urn:schemas-microsoft-com:vml" xmlns:wp14="http://schemas.microsoft.com/office/word/2010/wordprocessingDrawing" xmlns:wp="http://schemas.openxmlformats.org/drawingml/2006/wordprocessingDrawing" xmlns:w10="urn:schemas-microsoft-com:office:word" xmlns:w="http://schemas.openxmlformats.org/wordprocessingml/2006/main" xmlns:w14="http://schemas.microsoft.com/office/word/2010/wordml" xmlns:wpg="http://schemas.microsoft.com/office/word/2010/wordprocessingGroup" xmlns:wpi="http://schemas.microsoft.com/office/word/2010/wordprocessingInk" xmlns:wne="http://schemas.microsoft.com/office/word/2006/wordml" xmlns:wps="http://schemas.microsoft.com/office/word/2010/wordprocessingShape" mc:Ignorable="w14 wp14">
   <w:tbl>
     <w:tblPr>
       <w:tblW w:w="9009" w:type="dxa"/>
@@ -2501,7 +4428,7 @@
             </wp:anchor>
           </w:drawing>
         </mc:Choice>
-        <mc:Fallback>
+        <mc:Fallback xmlns:w15="http://schemas.microsoft.com/office/word/2012/wordml">
           <w:pict>
             <v:line w14:anchorId="283FE386" id="Conector recto 3" o:spid="_x0000_s1026" style="position:absolute;flip:y;z-index:251659264;visibility:visible;mso-wrap-style:square;mso-width-percent:0;mso-height-percent:0;mso-wrap-distance-left:9pt;mso-wrap-distance-top:0;mso-wrap-distance-right:9pt;mso-wrap-distance-bottom:0;mso-position-horizontal:absolute;mso-position-horizontal-relative:text;mso-position-vertical:absolute;mso-position-vertical-relative:text;mso-width-percent:0;mso-height-percent:0;mso-width-relative:margin;mso-height-relative:margin" from="-25.05pt,-.85pt" to="448.2pt,-.85pt" o:gfxdata="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" strokecolor="black [3040]" strokeweight="1.5pt"/>
           </w:pict>
@@ -2513,7 +4440,7 @@
 </file>
 
 <file path=word/numbering.xml><?xml version="1.0" encoding="utf-8"?>
-<w:numbering xmlns:wpc="http://schemas.microsoft.com/office/word/2010/wordprocessingCanvas" xmlns:mc="http://schemas.openxmlformats.org/markup-compatibility/2006" xmlns:o="urn:schemas-microsoft-com:office:office" xmlns:r="http://schemas.openxmlformats.org/officeDocument/2006/relationships" xmlns:m="http://schemas.openxmlformats.org/officeDocument/2006/math" xmlns:v="urn:schemas-microsoft-com:vml" xmlns:wp14="http://schemas.microsoft.com/office/word/2010/wordprocessingDrawing" xmlns:wp="http://schemas.openxmlformats.org/drawingml/2006/wordprocessingDrawing" xmlns:w10="urn:schemas-microsoft-com:office:word" xmlns:w="http://schemas.openxmlformats.org/wordprocessingml/2006/main" xmlns:w14="http://schemas.microsoft.com/office/word/2010/wordml" xmlns:w15="http://schemas.microsoft.com/office/word/2012/wordml" xmlns:wpg="http://schemas.microsoft.com/office/word/2010/wordprocessingGroup" xmlns:wpi="http://schemas.microsoft.com/office/word/2010/wordprocessingInk" xmlns:wne="http://schemas.microsoft.com/office/word/2006/wordml" xmlns:wps="http://schemas.microsoft.com/office/word/2010/wordprocessingShape" mc:Ignorable="w14 w15 wp14">
+<w:numbering xmlns:wpc="http://schemas.microsoft.com/office/word/2010/wordprocessingCanvas" xmlns:mc="http://schemas.openxmlformats.org/markup-compatibility/2006" xmlns:o="urn:schemas-microsoft-com:office:office" xmlns:r="http://schemas.openxmlformats.org/officeDocument/2006/relationships" xmlns:m="http://schemas.openxmlformats.org/officeDocument/2006/math" xmlns:v="urn:schemas-microsoft-com:vml" xmlns:wp14="http://schemas.microsoft.com/office/word/2010/wordprocessingDrawing" xmlns:wp="http://schemas.openxmlformats.org/drawingml/2006/wordprocessingDrawing" xmlns:w10="urn:schemas-microsoft-com:office:word" xmlns:w="http://schemas.openxmlformats.org/wordprocessingml/2006/main" xmlns:w14="http://schemas.microsoft.com/office/word/2010/wordml" xmlns:wpg="http://schemas.microsoft.com/office/word/2010/wordprocessingGroup" xmlns:wpi="http://schemas.microsoft.com/office/word/2010/wordprocessingInk" xmlns:wne="http://schemas.microsoft.com/office/word/2006/wordml" xmlns:wps="http://schemas.microsoft.com/office/word/2010/wordprocessingShape" mc:Ignorable="w14 wp14">
   <w:abstractNum w:abstractNumId="0">
     <w:nsid w:val="0311511C"/>
     <w:multiLevelType w:val="multilevel"/>
@@ -4423,7 +6350,7 @@
 </file>
 
 <file path=word/styles.xml><?xml version="1.0" encoding="utf-8"?>
-<w:styles xmlns:mc="http://schemas.openxmlformats.org/markup-compatibility/2006" xmlns:r="http://schemas.openxmlformats.org/officeDocument/2006/relationships" xmlns:w="http://schemas.openxmlformats.org/wordprocessingml/2006/main" xmlns:w14="http://schemas.microsoft.com/office/word/2010/wordml" xmlns:w15="http://schemas.microsoft.com/office/word/2012/wordml" mc:Ignorable="w14 w15">
+<w:styles xmlns:mc="http://schemas.openxmlformats.org/markup-compatibility/2006" xmlns:r="http://schemas.openxmlformats.org/officeDocument/2006/relationships" xmlns:w="http://schemas.openxmlformats.org/wordprocessingml/2006/main" xmlns:w14="http://schemas.microsoft.com/office/word/2010/wordml" mc:Ignorable="w14">
   <w:docDefaults>
     <w:rPrDefault>
       <w:rPr>
@@ -4439,378 +6366,145 @@
       </w:pPr>
     </w:pPrDefault>
   </w:docDefaults>
-  <w:latentStyles w:defLockedState="0" w:defUIPriority="99" w:defSemiHidden="0" w:defUnhideWhenUsed="0" w:defQFormat="0" w:count="371">
-    <w:lsdException w:name="Normal" w:uiPriority="0" w:qFormat="1"/>
-    <w:lsdException w:name="heading 1" w:uiPriority="0" w:qFormat="1"/>
-    <w:lsdException w:name="heading 2" w:semiHidden="1" w:uiPriority="9" w:unhideWhenUsed="1" w:qFormat="1"/>
-    <w:lsdException w:name="heading 3" w:semiHidden="1" w:uiPriority="9" w:unhideWhenUsed="1" w:qFormat="1"/>
-    <w:lsdException w:name="heading 4" w:semiHidden="1" w:uiPriority="9" w:unhideWhenUsed="1" w:qFormat="1"/>
-    <w:lsdException w:name="heading 5" w:semiHidden="1" w:uiPriority="9" w:unhideWhenUsed="1" w:qFormat="1"/>
-    <w:lsdException w:name="heading 6" w:semiHidden="1" w:uiPriority="9" w:unhideWhenUsed="1" w:qFormat="1"/>
-    <w:lsdException w:name="heading 7" w:semiHidden="1" w:uiPriority="9" w:unhideWhenUsed="1" w:qFormat="1"/>
-    <w:lsdException w:name="heading 8" w:semiHidden="1" w:uiPriority="9" w:unhideWhenUsed="1" w:qFormat="1"/>
-    <w:lsdException w:name="heading 9" w:semiHidden="1" w:uiPriority="9" w:unhideWhenUsed="1" w:qFormat="1"/>
-    <w:lsdException w:name="index 1" w:semiHidden="1" w:unhideWhenUsed="1"/>
-    <w:lsdException w:name="index 2" w:semiHidden="1" w:unhideWhenUsed="1"/>
-    <w:lsdException w:name="index 3" w:semiHidden="1" w:unhideWhenUsed="1"/>
-    <w:lsdException w:name="index 4" w:semiHidden="1" w:unhideWhenUsed="1"/>
-    <w:lsdException w:name="index 5" w:semiHidden="1" w:unhideWhenUsed="1"/>
-    <w:lsdException w:name="index 6" w:semiHidden="1" w:unhideWhenUsed="1"/>
-    <w:lsdException w:name="index 7" w:semiHidden="1" w:unhideWhenUsed="1"/>
-    <w:lsdException w:name="index 8" w:semiHidden="1" w:unhideWhenUsed="1"/>
-    <w:lsdException w:name="index 9" w:semiHidden="1" w:unhideWhenUsed="1"/>
-    <w:lsdException w:name="toc 1" w:semiHidden="1" w:uiPriority="39" w:unhideWhenUsed="1"/>
-    <w:lsdException w:name="toc 2" w:semiHidden="1" w:uiPriority="39" w:unhideWhenUsed="1"/>
-    <w:lsdException w:name="toc 3" w:semiHidden="1" w:uiPriority="39" w:unhideWhenUsed="1"/>
-    <w:lsdException w:name="toc 4" w:semiHidden="1" w:uiPriority="39" w:unhideWhenUsed="1"/>
-    <w:lsdException w:name="toc 5" w:semiHidden="1" w:uiPriority="39" w:unhideWhenUsed="1"/>
-    <w:lsdException w:name="toc 6" w:semiHidden="1" w:uiPriority="39" w:unhideWhenUsed="1"/>
-    <w:lsdException w:name="toc 7" w:semiHidden="1" w:uiPriority="39" w:unhideWhenUsed="1"/>
-    <w:lsdException w:name="toc 8" w:semiHidden="1" w:uiPriority="39" w:unhideWhenUsed="1"/>
-    <w:lsdException w:name="toc 9" w:semiHidden="1" w:uiPriority="39" w:unhideWhenUsed="1"/>
-    <w:lsdException w:name="Normal Indent" w:semiHidden="1" w:unhideWhenUsed="1"/>
-    <w:lsdException w:name="footnote text" w:semiHidden="1" w:unhideWhenUsed="1"/>
-    <w:lsdException w:name="annotation text" w:semiHidden="1" w:unhideWhenUsed="1"/>
-    <w:lsdException w:name="header" w:semiHidden="1" w:uiPriority="0" w:unhideWhenUsed="1"/>
-    <w:lsdException w:name="footer" w:semiHidden="1" w:unhideWhenUsed="1"/>
-    <w:lsdException w:name="index heading" w:semiHidden="1" w:unhideWhenUsed="1"/>
-    <w:lsdException w:name="caption" w:semiHidden="1" w:uiPriority="35" w:unhideWhenUsed="1" w:qFormat="1"/>
-    <w:lsdException w:name="table of figures" w:semiHidden="1" w:unhideWhenUsed="1"/>
-    <w:lsdException w:name="envelope address" w:semiHidden="1" w:unhideWhenUsed="1"/>
-    <w:lsdException w:name="envelope return" w:semiHidden="1" w:unhideWhenUsed="1"/>
-    <w:lsdException w:name="footnote reference" w:semiHidden="1" w:unhideWhenUsed="1"/>
-    <w:lsdException w:name="annotation reference" w:semiHidden="1" w:unhideWhenUsed="1"/>
-    <w:lsdException w:name="line number" w:semiHidden="1" w:unhideWhenUsed="1"/>
-    <w:lsdException w:name="page number" w:semiHidden="1" w:unhideWhenUsed="1"/>
-    <w:lsdException w:name="endnote reference" w:semiHidden="1" w:unhideWhenUsed="1"/>
-    <w:lsdException w:name="endnote text" w:semiHidden="1" w:unhideWhenUsed="1"/>
-    <w:lsdException w:name="table of authorities" w:semiHidden="1" w:unhideWhenUsed="1"/>
-    <w:lsdException w:name="macro" w:semiHidden="1" w:unhideWhenUsed="1"/>
-    <w:lsdException w:name="toa heading" w:semiHidden="1" w:unhideWhenUsed="1"/>
-    <w:lsdException w:name="List" w:semiHidden="1" w:unhideWhenUsed="1"/>
-    <w:lsdException w:name="List Bullet" w:semiHidden="1" w:unhideWhenUsed="1"/>
-    <w:lsdException w:name="List Number" w:semiHidden="1" w:unhideWhenUsed="1"/>
-    <w:lsdException w:name="List 2" w:semiHidden="1" w:unhideWhenUsed="1"/>
-    <w:lsdException w:name="List 3" w:semiHidden="1" w:unhideWhenUsed="1"/>
-    <w:lsdException w:name="List 4" w:semiHidden="1" w:unhideWhenUsed="1"/>
-    <w:lsdException w:name="List 5" w:semiHidden="1" w:unhideWhenUsed="1"/>
-    <w:lsdException w:name="List Bullet 2" w:semiHidden="1" w:unhideWhenUsed="1"/>
-    <w:lsdException w:name="List Bullet 3" w:semiHidden="1" w:unhideWhenUsed="1"/>
-    <w:lsdException w:name="List Bullet 4" w:semiHidden="1" w:unhideWhenUsed="1"/>
-    <w:lsdException w:name="List Bullet 5" w:semiHidden="1" w:unhideWhenUsed="1"/>
-    <w:lsdException w:name="List Number 2" w:semiHidden="1" w:unhideWhenUsed="1"/>
-    <w:lsdException w:name="List Number 3" w:semiHidden="1" w:unhideWhenUsed="1"/>
-    <w:lsdException w:name="List Number 4" w:semiHidden="1" w:unhideWhenUsed="1"/>
-    <w:lsdException w:name="List Number 5" w:semiHidden="1" w:unhideWhenUsed="1"/>
-    <w:lsdException w:name="Title" w:uiPriority="10" w:qFormat="1"/>
-    <w:lsdException w:name="Closing" w:semiHidden="1" w:unhideWhenUsed="1"/>
-    <w:lsdException w:name="Signature" w:semiHidden="1" w:unhideWhenUsed="1"/>
-    <w:lsdException w:name="Default Paragraph Font" w:semiHidden="1" w:uiPriority="1" w:unhideWhenUsed="1"/>
-    <w:lsdException w:name="Body Text" w:semiHidden="1" w:unhideWhenUsed="1"/>
-    <w:lsdException w:name="Body Text Indent" w:semiHidden="1" w:unhideWhenUsed="1"/>
-    <w:lsdException w:name="List Continue" w:semiHidden="1" w:unhideWhenUsed="1"/>
-    <w:lsdException w:name="List Continue 2" w:semiHidden="1" w:unhideWhenUsed="1"/>
-    <w:lsdException w:name="List Continue 3" w:semiHidden="1" w:unhideWhenUsed="1"/>
-    <w:lsdException w:name="List Continue 4" w:semiHidden="1" w:unhideWhenUsed="1"/>
-    <w:lsdException w:name="List Continue 5" w:semiHidden="1" w:unhideWhenUsed="1"/>
-    <w:lsdException w:name="Message Header" w:semiHidden="1" w:unhideWhenUsed="1"/>
-    <w:lsdException w:name="Subtitle" w:uiPriority="11" w:qFormat="1"/>
-    <w:lsdException w:name="Salutation" w:semiHidden="1" w:unhideWhenUsed="1"/>
-    <w:lsdException w:name="Date" w:semiHidden="1" w:unhideWhenUsed="1"/>
-    <w:lsdException w:name="Body Text First Indent" w:semiHidden="1" w:unhideWhenUsed="1"/>
-    <w:lsdException w:name="Body Text First Indent 2" w:semiHidden="1" w:unhideWhenUsed="1"/>
-    <w:lsdException w:name="Note Heading" w:semiHidden="1" w:unhideWhenUsed="1"/>
-    <w:lsdException w:name="Body Text 2" w:semiHidden="1" w:unhideWhenUsed="1"/>
-    <w:lsdException w:name="Body Text 3" w:semiHidden="1" w:unhideWhenUsed="1"/>
-    <w:lsdException w:name="Body Text Indent 2" w:semiHidden="1" w:unhideWhenUsed="1"/>
-    <w:lsdException w:name="Body Text Indent 3" w:semiHidden="1" w:unhideWhenUsed="1"/>
-    <w:lsdException w:name="Block Text" w:semiHidden="1" w:unhideWhenUsed="1"/>
-    <w:lsdException w:name="Hyperlink" w:semiHidden="1" w:unhideWhenUsed="1"/>
-    <w:lsdException w:name="FollowedHyperlink" w:semiHidden="1" w:unhideWhenUsed="1"/>
-    <w:lsdException w:name="Strong" w:uiPriority="22" w:qFormat="1"/>
-    <w:lsdException w:name="Emphasis" w:uiPriority="20" w:qFormat="1"/>
-    <w:lsdException w:name="Document Map" w:semiHidden="1" w:unhideWhenUsed="1"/>
-    <w:lsdException w:name="Plain Text" w:semiHidden="1" w:unhideWhenUsed="1"/>
-    <w:lsdException w:name="E-mail Signature" w:semiHidden="1" w:unhideWhenUsed="1"/>
-    <w:lsdException w:name="HTML Top of Form" w:semiHidden="1" w:unhideWhenUsed="1"/>
-    <w:lsdException w:name="HTML Bottom of Form" w:semiHidden="1" w:unhideWhenUsed="1"/>
-    <w:lsdException w:name="Normal (Web)" w:semiHidden="1" w:unhideWhenUsed="1"/>
-    <w:lsdException w:name="HTML Acronym" w:semiHidden="1" w:unhideWhenUsed="1"/>
-    <w:lsdException w:name="HTML Address" w:semiHidden="1" w:unhideWhenUsed="1"/>
-    <w:lsdException w:name="HTML Cite" w:semiHidden="1" w:unhideWhenUsed="1"/>
-    <w:lsdException w:name="HTML Code" w:semiHidden="1" w:unhideWhenUsed="1"/>
-    <w:lsdException w:name="HTML Definition" w:semiHidden="1" w:unhideWhenUsed="1"/>
-    <w:lsdException w:name="HTML Keyboard" w:semiHidden="1" w:unhideWhenUsed="1"/>
-    <w:lsdException w:name="HTML Preformatted" w:semiHidden="1" w:unhideWhenUsed="1"/>
-    <w:lsdException w:name="HTML Sample" w:semiHidden="1" w:unhideWhenUsed="1"/>
-    <w:lsdException w:name="HTML Typewriter" w:semiHidden="1" w:unhideWhenUsed="1"/>
-    <w:lsdException w:name="HTML Variable" w:semiHidden="1" w:unhideWhenUsed="1"/>
-    <w:lsdException w:name="Normal Table" w:semiHidden="1" w:unhideWhenUsed="1"/>
-    <w:lsdException w:name="annotation subject" w:semiHidden="1" w:unhideWhenUsed="1"/>
-    <w:lsdException w:name="No List" w:semiHidden="1" w:unhideWhenUsed="1"/>
-    <w:lsdException w:name="Outline List 1" w:semiHidden="1" w:unhideWhenUsed="1"/>
-    <w:lsdException w:name="Outline List 2" w:semiHidden="1" w:unhideWhenUsed="1"/>
-    <w:lsdException w:name="Outline List 3" w:semiHidden="1" w:unhideWhenUsed="1"/>
-    <w:lsdException w:name="Table Simple 1" w:semiHidden="1" w:unhideWhenUsed="1"/>
-    <w:lsdException w:name="Table Simple 2" w:semiHidden="1" w:unhideWhenUsed="1"/>
-    <w:lsdException w:name="Table Simple 3" w:semiHidden="1" w:unhideWhenUsed="1"/>
-    <w:lsdException w:name="Table Classic 1" w:semiHidden="1" w:unhideWhenUsed="1"/>
-    <w:lsdException w:name="Table Classic 2" w:semiHidden="1" w:unhideWhenUsed="1"/>
-    <w:lsdException w:name="Table Classic 3" w:semiHidden="1" w:unhideWhenUsed="1"/>
-    <w:lsdException w:name="Table Classic 4" w:semiHidden="1" w:unhideWhenUsed="1"/>
-    <w:lsdException w:name="Table Colorful 1" w:semiHidden="1" w:unhideWhenUsed="1"/>
-    <w:lsdException w:name="Table Colorful 2" w:semiHidden="1" w:unhideWhenUsed="1"/>
-    <w:lsdException w:name="Table Colorful 3" w:semiHidden="1" w:unhideWhenUsed="1"/>
-    <w:lsdException w:name="Table Columns 1" w:semiHidden="1" w:unhideWhenUsed="1"/>
-    <w:lsdException w:name="Table Columns 2" w:semiHidden="1" w:unhideWhenUsed="1"/>
-    <w:lsdException w:name="Table Columns 3" w:semiHidden="1" w:unhideWhenUsed="1"/>
-    <w:lsdException w:name="Table Columns 4" w:semiHidden="1" w:unhideWhenUsed="1"/>
-    <w:lsdException w:name="Table Columns 5" w:semiHidden="1" w:unhideWhenUsed="1"/>
-    <w:lsdException w:name="Table Grid 1" w:semiHidden="1" w:unhideWhenUsed="1"/>
-    <w:lsdException w:name="Table Grid 2" w:semiHidden="1" w:unhideWhenUsed="1"/>
-    <w:lsdException w:name="Table Grid 3" w:semiHidden="1" w:unhideWhenUsed="1"/>
-    <w:lsdException w:name="Table Grid 4" w:semiHidden="1" w:unhideWhenUsed="1"/>
-    <w:lsdException w:name="Table Grid 5" w:semiHidden="1" w:unhideWhenUsed="1"/>
-    <w:lsdException w:name="Table Grid 6" w:semiHidden="1" w:unhideWhenUsed="1"/>
-    <w:lsdException w:name="Table Grid 7" w:semiHidden="1" w:unhideWhenUsed="1"/>
-    <w:lsdException w:name="Table Grid 8" w:semiHidden="1" w:unhideWhenUsed="1"/>
-    <w:lsdException w:name="Table List 1" w:semiHidden="1" w:unhideWhenUsed="1"/>
-    <w:lsdException w:name="Table List 2" w:semiHidden="1" w:unhideWhenUsed="1"/>
-    <w:lsdException w:name="Table List 3" w:semiHidden="1" w:unhideWhenUsed="1"/>
-    <w:lsdException w:name="Table List 4" w:semiHidden="1" w:unhideWhenUsed="1"/>
-    <w:lsdException w:name="Table List 5" w:semiHidden="1" w:unhideWhenUsed="1"/>
-    <w:lsdException w:name="Table List 6" w:semiHidden="1" w:unhideWhenUsed="1"/>
-    <w:lsdException w:name="Table List 7" w:semiHidden="1" w:unhideWhenUsed="1"/>
-    <w:lsdException w:name="Table List 8" w:semiHidden="1" w:unhideWhenUsed="1"/>
-    <w:lsdException w:name="Table 3D effects 1" w:semiHidden="1" w:unhideWhenUsed="1"/>
-    <w:lsdException w:name="Table 3D effects 2" w:semiHidden="1" w:unhideWhenUsed="1"/>
-    <w:lsdException w:name="Table 3D effects 3" w:semiHidden="1" w:unhideWhenUsed="1"/>
-    <w:lsdException w:name="Table Contemporary" w:semiHidden="1" w:unhideWhenUsed="1"/>
-    <w:lsdException w:name="Table Elegant" w:semiHidden="1" w:unhideWhenUsed="1"/>
-    <w:lsdException w:name="Table Professional" w:semiHidden="1" w:unhideWhenUsed="1"/>
-    <w:lsdException w:name="Table Subtle 1" w:semiHidden="1" w:unhideWhenUsed="1"/>
-    <w:lsdException w:name="Table Subtle 2" w:semiHidden="1" w:unhideWhenUsed="1"/>
-    <w:lsdException w:name="Table Web 1" w:semiHidden="1" w:unhideWhenUsed="1"/>
-    <w:lsdException w:name="Table Web 2" w:semiHidden="1" w:unhideWhenUsed="1"/>
-    <w:lsdException w:name="Table Web 3" w:semiHidden="1" w:unhideWhenUsed="1"/>
-    <w:lsdException w:name="Balloon Text" w:semiHidden="1" w:unhideWhenUsed="1"/>
-    <w:lsdException w:name="Table Grid" w:uiPriority="39"/>
-    <w:lsdException w:name="Table Theme" w:semiHidden="1" w:unhideWhenUsed="1"/>
-    <w:lsdException w:name="Placeholder Text" w:semiHidden="1"/>
-    <w:lsdException w:name="No Spacing" w:uiPriority="1" w:qFormat="1"/>
-    <w:lsdException w:name="Light Shading" w:uiPriority="60"/>
-    <w:lsdException w:name="Light List" w:uiPriority="61"/>
-    <w:lsdException w:name="Light Grid" w:uiPriority="62"/>
-    <w:lsdException w:name="Medium Shading 1" w:uiPriority="63"/>
-    <w:lsdException w:name="Medium Shading 2" w:uiPriority="64"/>
-    <w:lsdException w:name="Medium List 1" w:uiPriority="65"/>
-    <w:lsdException w:name="Medium List 2" w:uiPriority="66"/>
-    <w:lsdException w:name="Medium Grid 1" w:uiPriority="67"/>
-    <w:lsdException w:name="Medium Grid 2" w:uiPriority="68"/>
-    <w:lsdException w:name="Medium Grid 3" w:uiPriority="69"/>
-    <w:lsdException w:name="Dark List" w:uiPriority="70"/>
-    <w:lsdException w:name="Colorful Shading" w:uiPriority="71"/>
-    <w:lsdException w:name="Colorful List" w:uiPriority="72"/>
-    <w:lsdException w:name="Colorful Grid" w:uiPriority="73"/>
-    <w:lsdException w:name="Light Shading Accent 1" w:uiPriority="60"/>
-    <w:lsdException w:name="Light List Accent 1" w:uiPriority="61"/>
-    <w:lsdException w:name="Light Grid Accent 1" w:uiPriority="62"/>
-    <w:lsdException w:name="Medium Shading 1 Accent 1" w:uiPriority="63"/>
-    <w:lsdException w:name="Medium Shading 2 Accent 1" w:uiPriority="64"/>
-    <w:lsdException w:name="Medium List 1 Accent 1" w:uiPriority="65"/>
-    <w:lsdException w:name="Revision" w:semiHidden="1"/>
-    <w:lsdException w:name="List Paragraph" w:uiPriority="34" w:qFormat="1"/>
-    <w:lsdException w:name="Quote" w:uiPriority="29" w:qFormat="1"/>
-    <w:lsdException w:name="Intense Quote" w:uiPriority="30" w:qFormat="1"/>
-    <w:lsdException w:name="Medium List 2 Accent 1" w:uiPriority="66"/>
-    <w:lsdException w:name="Medium Grid 1 Accent 1" w:uiPriority="67"/>
-    <w:lsdException w:name="Medium Grid 2 Accent 1" w:uiPriority="68"/>
-    <w:lsdException w:name="Medium Grid 3 Accent 1" w:uiPriority="69"/>
-    <w:lsdException w:name="Dark List Accent 1" w:uiPriority="70"/>
-    <w:lsdException w:name="Colorful Shading Accent 1" w:uiPriority="71"/>
-    <w:lsdException w:name="Colorful List Accent 1" w:uiPriority="72"/>
-    <w:lsdException w:name="Colorful Grid Accent 1" w:uiPriority="73"/>
-    <w:lsdException w:name="Light Shading Accent 2" w:uiPriority="60"/>
-    <w:lsdException w:name="Light List Accent 2" w:uiPriority="61"/>
-    <w:lsdException w:name="Light Grid Accent 2" w:uiPriority="62"/>
-    <w:lsdException w:name="Medium Shading 1 Accent 2" w:uiPriority="63"/>
-    <w:lsdException w:name="Medium Shading 2 Accent 2" w:uiPriority="64"/>
-    <w:lsdException w:name="Medium List 1 Accent 2" w:uiPriority="65"/>
-    <w:lsdException w:name="Medium List 2 Accent 2" w:uiPriority="66"/>
-    <w:lsdException w:name="Medium Grid 1 Accent 2" w:uiPriority="67"/>
-    <w:lsdException w:name="Medium Grid 2 Accent 2" w:uiPriority="68"/>
-    <w:lsdException w:name="Medium Grid 3 Accent 2" w:uiPriority="69"/>
-    <w:lsdException w:name="Dark List Accent 2" w:uiPriority="70"/>
-    <w:lsdException w:name="Colorful Shading Accent 2" w:uiPriority="71"/>
-    <w:lsdException w:name="Colorful List Accent 2" w:uiPriority="72"/>
-    <w:lsdException w:name="Colorful Grid Accent 2" w:uiPriority="73"/>
-    <w:lsdException w:name="Light Shading Accent 3" w:uiPriority="60"/>
-    <w:lsdException w:name="Light List Accent 3" w:uiPriority="61"/>
-    <w:lsdException w:name="Light Grid Accent 3" w:uiPriority="62"/>
-    <w:lsdException w:name="Medium Shading 1 Accent 3" w:uiPriority="63"/>
-    <w:lsdException w:name="Medium Shading 2 Accent 3" w:uiPriority="64"/>
-    <w:lsdException w:name="Medium List 1 Accent 3" w:uiPriority="65"/>
-    <w:lsdException w:name="Medium List 2 Accent 3" w:uiPriority="66"/>
-    <w:lsdException w:name="Medium Grid 1 Accent 3" w:uiPriority="67"/>
-    <w:lsdException w:name="Medium Grid 2 Accent 3" w:uiPriority="68"/>
-    <w:lsdException w:name="Medium Grid 3 Accent 3" w:uiPriority="69"/>
-    <w:lsdException w:name="Dark List Accent 3" w:uiPriority="70"/>
-    <w:lsdException w:name="Colorful Shading Accent 3" w:uiPriority="71"/>
-    <w:lsdException w:name="Colorful List Accent 3" w:uiPriority="72"/>
-    <w:lsdException w:name="Colorful Grid Accent 3" w:uiPriority="73"/>
-    <w:lsdException w:name="Light Shading Accent 4" w:uiPriority="60"/>
-    <w:lsdException w:name="Light List Accent 4" w:uiPriority="61"/>
-    <w:lsdException w:name="Light Grid Accent 4" w:uiPriority="62"/>
-    <w:lsdException w:name="Medium Shading 1 Accent 4" w:uiPriority="63"/>
-    <w:lsdException w:name="Medium Shading 2 Accent 4" w:uiPriority="64"/>
-    <w:lsdException w:name="Medium List 1 Accent 4" w:uiPriority="65"/>
-    <w:lsdException w:name="Medium List 2 Accent 4" w:uiPriority="66"/>
-    <w:lsdException w:name="Medium Grid 1 Accent 4" w:uiPriority="67"/>
-    <w:lsdException w:name="Medium Grid 2 Accent 4" w:uiPriority="68"/>
-    <w:lsdException w:name="Medium Grid 3 Accent 4" w:uiPriority="69"/>
-    <w:lsdException w:name="Dark List Accent 4" w:uiPriority="70"/>
-    <w:lsdException w:name="Colorful Shading Accent 4" w:uiPriority="71"/>
-    <w:lsdException w:name="Colorful List Accent 4" w:uiPriority="72"/>
-    <w:lsdException w:name="Colorful Grid Accent 4" w:uiPriority="73"/>
-    <w:lsdException w:name="Light Shading Accent 5" w:uiPriority="60"/>
-    <w:lsdException w:name="Light List Accent 5" w:uiPriority="61"/>
-    <w:lsdException w:name="Light Grid Accent 5" w:uiPriority="62"/>
-    <w:lsdException w:name="Medium Shading 1 Accent 5" w:uiPriority="63"/>
-    <w:lsdException w:name="Medium Shading 2 Accent 5" w:uiPriority="64"/>
-    <w:lsdException w:name="Medium List 1 Accent 5" w:uiPriority="65"/>
-    <w:lsdException w:name="Medium List 2 Accent 5" w:uiPriority="66"/>
-    <w:lsdException w:name="Medium Grid 1 Accent 5" w:uiPriority="67"/>
-    <w:lsdException w:name="Medium Grid 2 Accent 5" w:uiPriority="68"/>
-    <w:lsdException w:name="Medium Grid 3 Accent 5" w:uiPriority="69"/>
-    <w:lsdException w:name="Dark List Accent 5" w:uiPriority="70"/>
-    <w:lsdException w:name="Colorful Shading Accent 5" w:uiPriority="71"/>
-    <w:lsdException w:name="Colorful List Accent 5" w:uiPriority="72"/>
-    <w:lsdException w:name="Colorful Grid Accent 5" w:uiPriority="73"/>
-    <w:lsdException w:name="Light Shading Accent 6" w:uiPriority="60"/>
-    <w:lsdException w:name="Light List Accent 6" w:uiPriority="61"/>
-    <w:lsdException w:name="Light Grid Accent 6" w:uiPriority="62"/>
-    <w:lsdException w:name="Medium Shading 1 Accent 6" w:uiPriority="63"/>
-    <w:lsdException w:name="Medium Shading 2 Accent 6" w:uiPriority="64"/>
-    <w:lsdException w:name="Medium List 1 Accent 6" w:uiPriority="65"/>
-    <w:lsdException w:name="Medium List 2 Accent 6" w:uiPriority="66"/>
-    <w:lsdException w:name="Medium Grid 1 Accent 6" w:uiPriority="67"/>
-    <w:lsdException w:name="Medium Grid 2 Accent 6" w:uiPriority="68"/>
-    <w:lsdException w:name="Medium Grid 3 Accent 6" w:uiPriority="69"/>
-    <w:lsdException w:name="Dark List Accent 6" w:uiPriority="70"/>
-    <w:lsdException w:name="Colorful Shading Accent 6" w:uiPriority="71"/>
-    <w:lsdException w:name="Colorful List Accent 6" w:uiPriority="72"/>
-    <w:lsdException w:name="Colorful Grid Accent 6" w:uiPriority="73"/>
-    <w:lsdException w:name="Subtle Emphasis" w:uiPriority="19" w:qFormat="1"/>
-    <w:lsdException w:name="Intense Emphasis" w:uiPriority="21" w:qFormat="1"/>
-    <w:lsdException w:name="Subtle Reference" w:uiPriority="31" w:qFormat="1"/>
-    <w:lsdException w:name="Intense Reference" w:uiPriority="32" w:qFormat="1"/>
-    <w:lsdException w:name="Book Title" w:uiPriority="33" w:qFormat="1"/>
-    <w:lsdException w:name="Bibliography" w:semiHidden="1" w:uiPriority="37" w:unhideWhenUsed="1"/>
-    <w:lsdException w:name="TOC Heading" w:semiHidden="1" w:uiPriority="39" w:unhideWhenUsed="1" w:qFormat="1"/>
-    <w:lsdException w:name="Plain Table 1" w:uiPriority="41"/>
-    <w:lsdException w:name="Plain Table 2" w:uiPriority="42"/>
-    <w:lsdException w:name="Plain Table 3" w:uiPriority="43"/>
-    <w:lsdException w:name="Plain Table 4" w:uiPriority="44"/>
-    <w:lsdException w:name="Plain Table 5" w:uiPriority="45"/>
-    <w:lsdException w:name="Grid Table Light" w:uiPriority="40"/>
-    <w:lsdException w:name="Grid Table 1 Light" w:uiPriority="46"/>
-    <w:lsdException w:name="Grid Table 2" w:uiPriority="47"/>
-    <w:lsdException w:name="Grid Table 3" w:uiPriority="48"/>
-    <w:lsdException w:name="Grid Table 4" w:uiPriority="49"/>
-    <w:lsdException w:name="Grid Table 5 Dark" w:uiPriority="50"/>
-    <w:lsdException w:name="Grid Table 6 Colorful" w:uiPriority="51"/>
-    <w:lsdException w:name="Grid Table 7 Colorful" w:uiPriority="52"/>
-    <w:lsdException w:name="Grid Table 1 Light Accent 1" w:uiPriority="46"/>
-    <w:lsdException w:name="Grid Table 2 Accent 1" w:uiPriority="47"/>
-    <w:lsdException w:name="Grid Table 3 Accent 1" w:uiPriority="48"/>
-    <w:lsdException w:name="Grid Table 4 Accent 1" w:uiPriority="49"/>
-    <w:lsdException w:name="Grid Table 5 Dark Accent 1" w:uiPriority="50"/>
-    <w:lsdException w:name="Grid Table 6 Colorful Accent 1" w:uiPriority="51"/>
-    <w:lsdException w:name="Grid Table 7 Colorful Accent 1" w:uiPriority="52"/>
-    <w:lsdException w:name="Grid Table 1 Light Accent 2" w:uiPriority="46"/>
-    <w:lsdException w:name="Grid Table 2 Accent 2" w:uiPriority="47"/>
-    <w:lsdException w:name="Grid Table 3 Accent 2" w:uiPriority="48"/>
-    <w:lsdException w:name="Grid Table 4 Accent 2" w:uiPriority="49"/>
-    <w:lsdException w:name="Grid Table 5 Dark Accent 2" w:uiPriority="50"/>
-    <w:lsdException w:name="Grid Table 6 Colorful Accent 2" w:uiPriority="51"/>
-    <w:lsdException w:name="Grid Table 7 Colorful Accent 2" w:uiPriority="52"/>
-    <w:lsdException w:name="Grid Table 1 Light Accent 3" w:uiPriority="46"/>
-    <w:lsdException w:name="Grid Table 2 Accent 3" w:uiPriority="47"/>
-    <w:lsdException w:name="Grid Table 3 Accent 3" w:uiPriority="48"/>
-    <w:lsdException w:name="Grid Table 4 Accent 3" w:uiPriority="49"/>
-    <w:lsdException w:name="Grid Table 5 Dark Accent 3" w:uiPriority="50"/>
-    <w:lsdException w:name="Grid Table 6 Colorful Accent 3" w:uiPriority="51"/>
-    <w:lsdException w:name="Grid Table 7 Colorful Accent 3" w:uiPriority="52"/>
-    <w:lsdException w:name="Grid Table 1 Light Accent 4" w:uiPriority="46"/>
-    <w:lsdException w:name="Grid Table 2 Accent 4" w:uiPriority="47"/>
-    <w:lsdException w:name="Grid Table 3 Accent 4" w:uiPriority="48"/>
-    <w:lsdException w:name="Grid Table 4 Accent 4" w:uiPriority="49"/>
-    <w:lsdException w:name="Grid Table 5 Dark Accent 4" w:uiPriority="50"/>
-    <w:lsdException w:name="Grid Table 6 Colorful Accent 4" w:uiPriority="51"/>
-    <w:lsdException w:name="Grid Table 7 Colorful Accent 4" w:uiPriority="52"/>
-    <w:lsdException w:name="Grid Table 1 Light Accent 5" w:uiPriority="46"/>
-    <w:lsdException w:name="Grid Table 2 Accent 5" w:uiPriority="47"/>
-    <w:lsdException w:name="Grid Table 3 Accent 5" w:uiPriority="48"/>
-    <w:lsdException w:name="Grid Table 4 Accent 5" w:uiPriority="49"/>
-    <w:lsdException w:name="Grid Table 5 Dark Accent 5" w:uiPriority="50"/>
-    <w:lsdException w:name="Grid Table 6 Colorful Accent 5" w:uiPriority="51"/>
-    <w:lsdException w:name="Grid Table 7 Colorful Accent 5" w:uiPriority="52"/>
-    <w:lsdException w:name="Grid Table 1 Light Accent 6" w:uiPriority="46"/>
-    <w:lsdException w:name="Grid Table 2 Accent 6" w:uiPriority="47"/>
-    <w:lsdException w:name="Grid Table 3 Accent 6" w:uiPriority="48"/>
-    <w:lsdException w:name="Grid Table 4 Accent 6" w:uiPriority="49"/>
-    <w:lsdException w:name="Grid Table 5 Dark Accent 6" w:uiPriority="50"/>
-    <w:lsdException w:name="Grid Table 6 Colorful Accent 6" w:uiPriority="51"/>
-    <w:lsdException w:name="Grid Table 7 Colorful Accent 6" w:uiPriority="52"/>
-    <w:lsdException w:name="List Table 1 Light" w:uiPriority="46"/>
-    <w:lsdException w:name="List Table 2" w:uiPriority="47"/>
-    <w:lsdException w:name="List Table 3" w:uiPriority="48"/>
-    <w:lsdException w:name="List Table 4" w:uiPriority="49"/>
-    <w:lsdException w:name="List Table 5 Dark" w:uiPriority="50"/>
-    <w:lsdException w:name="List Table 6 Colorful" w:uiPriority="51"/>
-    <w:lsdException w:name="List Table 7 Colorful" w:uiPriority="52"/>
-    <w:lsdException w:name="List Table 1 Light Accent 1" w:uiPriority="46"/>
-    <w:lsdException w:name="List Table 2 Accent 1" w:uiPriority="47"/>
-    <w:lsdException w:name="List Table 3 Accent 1" w:uiPriority="48"/>
-    <w:lsdException w:name="List Table 4 Accent 1" w:uiPriority="49"/>
-    <w:lsdException w:name="List Table 5 Dark Accent 1" w:uiPriority="50"/>
-    <w:lsdException w:name="List Table 6 Colorful Accent 1" w:uiPriority="51"/>
-    <w:lsdException w:name="List Table 7 Colorful Accent 1" w:uiPriority="52"/>
-    <w:lsdException w:name="List Table 1 Light Accent 2" w:uiPriority="46"/>
-    <w:lsdException w:name="List Table 2 Accent 2" w:uiPriority="47"/>
-    <w:lsdException w:name="List Table 3 Accent 2" w:uiPriority="48"/>
-    <w:lsdException w:name="List Table 4 Accent 2" w:uiPriority="49"/>
-    <w:lsdException w:name="List Table 5 Dark Accent 2" w:uiPriority="50"/>
-    <w:lsdException w:name="List Table 6 Colorful Accent 2" w:uiPriority="51"/>
-    <w:lsdException w:name="List Table 7 Colorful Accent 2" w:uiPriority="52"/>
-    <w:lsdException w:name="List Table 1 Light Accent 3" w:uiPriority="46"/>
-    <w:lsdException w:name="List Table 2 Accent 3" w:uiPriority="47"/>
-    <w:lsdException w:name="List Table 3 Accent 3" w:uiPriority="48"/>
-    <w:lsdException w:name="List Table 4 Accent 3" w:uiPriority="49"/>
-    <w:lsdException w:name="List Table 5 Dark Accent 3" w:uiPriority="50"/>
-    <w:lsdException w:name="List Table 6 Colorful Accent 3" w:uiPriority="51"/>
-    <w:lsdException w:name="List Table 7 Colorful Accent 3" w:uiPriority="52"/>
-    <w:lsdException w:name="List Table 1 Light Accent 4" w:uiPriority="46"/>
-    <w:lsdException w:name="List Table 2 Accent 4" w:uiPriority="47"/>
-    <w:lsdException w:name="List Table 3 Accent 4" w:uiPriority="48"/>
-    <w:lsdException w:name="List Table 4 Accent 4" w:uiPriority="49"/>
-    <w:lsdException w:name="List Table 5 Dark Accent 4" w:uiPriority="50"/>
-    <w:lsdException w:name="List Table 6 Colorful Accent 4" w:uiPriority="51"/>
-    <w:lsdException w:name="List Table 7 Colorful Accent 4" w:uiPriority="52"/>
-    <w:lsdException w:name="List Table 1 Light Accent 5" w:uiPriority="46"/>
-    <w:lsdException w:name="List Table 2 Accent 5" w:uiPriority="47"/>
-    <w:lsdException w:name="List Table 3 Accent 5" w:uiPriority="48"/>
-    <w:lsdException w:name="List Table 4 Accent 5" w:uiPriority="49"/>
-    <w:lsdException w:name="List Table 5 Dark Accent 5" w:uiPriority="50"/>
-    <w:lsdException w:name="List Table 6 Colorful Accent 5" w:uiPriority="51"/>
-    <w:lsdException w:name="List Table 7 Colorful Accent 5" w:uiPriority="52"/>
-    <w:lsdException w:name="List Table 1 Light Accent 6" w:uiPriority="46"/>
-    <w:lsdException w:name="List Table 2 Accent 6" w:uiPriority="47"/>
-    <w:lsdException w:name="List Table 3 Accent 6" w:uiPriority="48"/>
-    <w:lsdException w:name="List Table 4 Accent 6" w:uiPriority="49"/>
-    <w:lsdException w:name="List Table 5 Dark Accent 6" w:uiPriority="50"/>
-    <w:lsdException w:name="List Table 6 Colorful Accent 6" w:uiPriority="51"/>
-    <w:lsdException w:name="List Table 7 Colorful Accent 6" w:uiPriority="52"/>
+  <w:latentStyles w:defLockedState="0" w:defUIPriority="99" w:defSemiHidden="1" w:defUnhideWhenUsed="1" w:defQFormat="0" w:count="267">
+    <w:lsdException w:name="Normal" w:semiHidden="0" w:uiPriority="0" w:unhideWhenUsed="0" w:qFormat="1"/>
+    <w:lsdException w:name="heading 1" w:semiHidden="0" w:uiPriority="0" w:unhideWhenUsed="0" w:qFormat="1"/>
+    <w:lsdException w:name="heading 2" w:uiPriority="9" w:qFormat="1"/>
+    <w:lsdException w:name="heading 3" w:uiPriority="9" w:qFormat="1"/>
+    <w:lsdException w:name="heading 4" w:uiPriority="9" w:qFormat="1"/>
+    <w:lsdException w:name="heading 5" w:uiPriority="9" w:qFormat="1"/>
+    <w:lsdException w:name="heading 6" w:uiPriority="9" w:qFormat="1"/>
+    <w:lsdException w:name="heading 7" w:uiPriority="9" w:qFormat="1"/>
+    <w:lsdException w:name="heading 8" w:uiPriority="9" w:qFormat="1"/>
+    <w:lsdException w:name="heading 9" w:uiPriority="9" w:qFormat="1"/>
+    <w:lsdException w:name="toc 1" w:uiPriority="39"/>
+    <w:lsdException w:name="toc 2" w:uiPriority="39"/>
+    <w:lsdException w:name="toc 3" w:uiPriority="39"/>
+    <w:lsdException w:name="toc 4" w:uiPriority="39"/>
+    <w:lsdException w:name="toc 5" w:uiPriority="39"/>
+    <w:lsdException w:name="toc 6" w:uiPriority="39"/>
+    <w:lsdException w:name="toc 7" w:uiPriority="39"/>
+    <w:lsdException w:name="toc 8" w:uiPriority="39"/>
+    <w:lsdException w:name="toc 9" w:uiPriority="39"/>
+    <w:lsdException w:name="header" w:uiPriority="0"/>
+    <w:lsdException w:name="caption" w:uiPriority="35" w:qFormat="1"/>
+    <w:lsdException w:name="Title" w:semiHidden="0" w:uiPriority="10" w:unhideWhenUsed="0" w:qFormat="1"/>
+    <w:lsdException w:name="Default Paragraph Font" w:uiPriority="1"/>
+    <w:lsdException w:name="Subtitle" w:semiHidden="0" w:uiPriority="11" w:unhideWhenUsed="0" w:qFormat="1"/>
+    <w:lsdException w:name="Strong" w:semiHidden="0" w:uiPriority="22" w:unhideWhenUsed="0" w:qFormat="1"/>
+    <w:lsdException w:name="Emphasis" w:semiHidden="0" w:uiPriority="20" w:unhideWhenUsed="0" w:qFormat="1"/>
+    <w:lsdException w:name="Table Grid" w:semiHidden="0" w:uiPriority="39" w:unhideWhenUsed="0"/>
+    <w:lsdException w:name="Placeholder Text" w:unhideWhenUsed="0"/>
+    <w:lsdException w:name="No Spacing" w:semiHidden="0" w:uiPriority="1" w:unhideWhenUsed="0" w:qFormat="1"/>
+    <w:lsdException w:name="Light Shading" w:semiHidden="0" w:uiPriority="60" w:unhideWhenUsed="0"/>
+    <w:lsdException w:name="Light List" w:semiHidden="0" w:uiPriority="61" w:unhideWhenUsed="0"/>
+    <w:lsdException w:name="Light Grid" w:semiHidden="0" w:uiPriority="62" w:unhideWhenUsed="0"/>
+    <w:lsdException w:name="Medium Shading 1" w:semiHidden="0" w:uiPriority="63" w:unhideWhenUsed="0"/>
+    <w:lsdException w:name="Medium Shading 2" w:semiHidden="0" w:uiPriority="64" w:unhideWhenUsed="0"/>
+    <w:lsdException w:name="Medium List 1" w:semiHidden="0" w:uiPriority="65" w:unhideWhenUsed="0"/>
+    <w:lsdException w:name="Medium List 2" w:semiHidden="0" w:uiPriority="66" w:unhideWhenUsed="0"/>
+    <w:lsdException w:name="Medium Grid 1" w:semiHidden="0" w:uiPriority="67" w:unhideWhenUsed="0"/>
+    <w:lsdException w:name="Medium Grid 2" w:semiHidden="0" w:uiPriority="68" w:unhideWhenUsed="0"/>
+    <w:lsdException w:name="Medium Grid 3" w:semiHidden="0" w:uiPriority="69" w:unhideWhenUsed="0"/>
+    <w:lsdException w:name="Dark List" w:semiHidden="0" w:uiPriority="70" w:unhideWhenUsed="0"/>
+    <w:lsdException w:name="Colorful Shading" w:semiHidden="0" w:uiPriority="71" w:unhideWhenUsed="0"/>
+    <w:lsdException w:name="Colorful List" w:semiHidden="0" w:uiPriority="72" w:unhideWhenUsed="0"/>
+    <w:lsdException w:name="Colorful Grid" w:semiHidden="0" w:uiPriority="73" w:unhideWhenUsed="0"/>
+    <w:lsdException w:name="Light Shading Accent 1" w:semiHidden="0" w:uiPriority="60" w:unhideWhenUsed="0"/>
+    <w:lsdException w:name="Light List Accent 1" w:semiHidden="0" w:uiPriority="61" w:unhideWhenUsed="0"/>
+    <w:lsdException w:name="Light Grid Accent 1" w:semiHidden="0" w:uiPriority="62" w:unhideWhenUsed="0"/>
+    <w:lsdException w:name="Medium Shading 1 Accent 1" w:semiHidden="0" w:uiPriority="63" w:unhideWhenUsed="0"/>
+    <w:lsdException w:name="Medium Shading 2 Accent 1" w:semiHidden="0" w:uiPriority="64" w:unhideWhenUsed="0"/>
+    <w:lsdException w:name="Medium List 1 Accent 1" w:semiHidden="0" w:uiPriority="65" w:unhideWhenUsed="0"/>
+    <w:lsdException w:name="Revision" w:unhideWhenUsed="0"/>
+    <w:lsdException w:name="List Paragraph" w:semiHidden="0" w:uiPriority="34" w:unhideWhenUsed="0" w:qFormat="1"/>
+    <w:lsdException w:name="Quote" w:semiHidden="0" w:uiPriority="29" w:unhideWhenUsed="0" w:qFormat="1"/>
+    <w:lsdException w:name="Intense Quote" w:semiHidden="0" w:uiPriority="30" w:unhideWhenUsed="0" w:qFormat="1"/>
+    <w:lsdException w:name="Medium List 2 Accent 1" w:semiHidden="0" w:uiPriority="66" w:unhideWhenUsed="0"/>
+    <w:lsdException w:name="Medium Grid 1 Accent 1" w:semiHidden="0" w:uiPriority="67" w:unhideWhenUsed="0"/>
+    <w:lsdException w:name="Medium Grid 2 Accent 1" w:semiHidden="0" w:uiPriority="68" w:unhideWhenUsed="0"/>
+    <w:lsdException w:name="Medium Grid 3 Accent 1" w:semiHidden="0" w:uiPriority="69" w:unhideWhenUsed="0"/>
+    <w:lsdException w:name="Dark List Accent 1" w:semiHidden="0" w:uiPriority="70" w:unhideWhenUsed="0"/>
+    <w:lsdException w:name="Colorful Shading Accent 1" w:semiHidden="0" w:uiPriority="71" w:unhideWhenUsed="0"/>
+    <w:lsdException w:name="Colorful List Accent 1" w:semiHidden="0" w:uiPriority="72" w:unhideWhenUsed="0"/>
+    <w:lsdException w:name="Colorful Grid Accent 1" w:semiHidden="0" w:uiPriority="73" w:unhideWhenUsed="0"/>
+    <w:lsdException w:name="Light Shading Accent 2" w:semiHidden="0" w:uiPriority="60" w:unhideWhenUsed="0"/>
+    <w:lsdException w:name="Light List Accent 2" w:semiHidden="0" w:uiPriority="61" w:unhideWhenUsed="0"/>
+    <w:lsdException w:name="Light Grid Accent 2" w:semiHidden="0" w:uiPriority="62" w:unhideWhenUsed="0"/>
+    <w:lsdException w:name="Medium Shading 1 Accent 2" w:semiHidden="0" w:uiPriority="63" w:unhideWhenUsed="0"/>
+    <w:lsdException w:name="Medium Shading 2 Accent 2" w:semiHidden="0" w:uiPriority="64" w:unhideWhenUsed="0"/>
+    <w:lsdException w:name="Medium List 1 Accent 2" w:semiHidden="0" w:uiPriority="65" w:unhideWhenUsed="0"/>
+    <w:lsdException w:name="Medium List 2 Accent 2" w:semiHidden="0" w:uiPriority="66" w:unhideWhenUsed="0"/>
+    <w:lsdException w:name="Medium Grid 1 Accent 2" w:semiHidden="0" w:uiPriority="67" w:unhideWhenUsed="0"/>
+    <w:lsdException w:name="Medium Grid 2 Accent 2" w:semiHidden="0" w:uiPriority="68" w:unhideWhenUsed="0"/>
+    <w:lsdException w:name="Medium Grid 3 Accent 2" w:semiHidden="0" w:uiPriority="69" w:unhideWhenUsed="0"/>
+    <w:lsdException w:name="Dark List Accent 2" w:semiHidden="0" w:uiPriority="70" w:unhideWhenUsed="0"/>
+    <w:lsdException w:name="Colorful Shading Accent 2" w:semiHidden="0" w:uiPriority="71" w:unhideWhenUsed="0"/>
+    <w:lsdException w:name="Colorful List Accent 2" w:semiHidden="0" w:uiPriority="72" w:unhideWhenUsed="0"/>
+    <w:lsdException w:name="Colorful Grid Accent 2" w:semiHidden="0" w:uiPriority="73" w:unhideWhenUsed="0"/>
+    <w:lsdException w:name="Light Shading Accent 3" w:semiHidden="0" w:uiPriority="60" w:unhideWhenUsed="0"/>
+    <w:lsdException w:name="Light List Accent 3" w:semiHidden="0" w:uiPriority="61" w:unhideWhenUsed="0"/>
+    <w:lsdException w:name="Light Grid Accent 3" w:semiHidden="0" w:uiPriority="62" w:unhideWhenUsed="0"/>
+    <w:lsdException w:name="Medium Shading 1 Accent 3" w:semiHidden="0" w:uiPriority="63" w:unhideWhenUsed="0"/>
+    <w:lsdException w:name="Medium Shading 2 Accent 3" w:semiHidden="0" w:uiPriority="64" w:unhideWhenUsed="0"/>
+    <w:lsdException w:name="Medium List 1 Accent 3" w:semiHidden="0" w:uiPriority="65" w:unhideWhenUsed="0"/>
+    <w:lsdException w:name="Medium List 2 Accent 3" w:semiHidden="0" w:uiPriority="66" w:unhideWhenUsed="0"/>
+    <w:lsdException w:name="Medium Grid 1 Accent 3" w:semiHidden="0" w:uiPriority="67" w:unhideWhenUsed="0"/>
+    <w:lsdException w:name="Medium Grid 2 Accent 3" w:semiHidden="0" w:uiPriority="68" w:unhideWhenUsed="0"/>
+    <w:lsdException w:name="Medium Grid 3 Accent 3" w:semiHidden="0" w:uiPriority="69" w:unhideWhenUsed="0"/>
+    <w:lsdException w:name="Dark List Accent 3" w:semiHidden="0" w:uiPriority="70" w:unhideWhenUsed="0"/>
+    <w:lsdException w:name="Colorful Shading Accent 3" w:semiHidden="0" w:uiPriority="71" w:unhideWhenUsed="0"/>
+    <w:lsdException w:name="Colorful List Accent 3" w:semiHidden="0" w:uiPriority="72" w:unhideWhenUsed="0"/>
+    <w:lsdException w:name="Colorful Grid Accent 3" w:semiHidden="0" w:uiPriority="73" w:unhideWhenUsed="0"/>
+    <w:lsdException w:name="Light Shading Accent 4" w:semiHidden="0" w:uiPriority="60" w:unhideWhenUsed="0"/>
+    <w:lsdException w:name="Light List Accent 4" w:semiHidden="0" w:uiPriority="61" w:unhideWhenUsed="0"/>
+    <w:lsdException w:name="Light Grid Accent 4" w:semiHidden="0" w:uiPriority="62" w:unhideWhenUsed="0"/>
+    <w:lsdException w:name="Medium Shading 1 Accent 4" w:semiHidden="0" w:uiPriority="63" w:unhideWhenUsed="0"/>
+    <w:lsdException w:name="Medium Shading 2 Accent 4" w:semiHidden="0" w:uiPriority="64" w:unhideWhenUsed="0"/>
+    <w:lsdException w:name="Medium List 1 Accent 4" w:semiHidden="0" w:uiPriority="65" w:unhideWhenUsed="0"/>
+    <w:lsdException w:name="Medium List 2 Accent 4" w:semiHidden="0" w:uiPriority="66" w:unhideWhenUsed="0"/>
+    <w:lsdException w:name="Medium Grid 1 Accent 4" w:semiHidden="0" w:uiPriority="67" w:unhideWhenUsed="0"/>
+    <w:lsdException w:name="Medium Grid 2 Accent 4" w:semiHidden="0" w:uiPriority="68" w:unhideWhenUsed="0"/>
+    <w:lsdException w:name="Medium Grid 3 Accent 4" w:semiHidden="0" w:uiPriority="69" w:unhideWhenUsed="0"/>
+    <w:lsdException w:name="Dark List Accent 4" w:semiHidden="0" w:uiPriority="70" w:unhideWhenUsed="0"/>
+    <w:lsdException w:name="Colorful Shading Accent 4" w:semiHidden="0" w:uiPriority="71" w:unhideWhenUsed="0"/>
+    <w:lsdException w:name="Colorful List Accent 4" w:semiHidden="0" w:uiPriority="72" w:unhideWhenUsed="0"/>
+    <w:lsdException w:name="Colorful Grid Accent 4" w:semiHidden="0" w:uiPriority="73" w:unhideWhenUsed="0"/>
+    <w:lsdException w:name="Light Shading Accent 5" w:semiHidden="0" w:uiPriority="60" w:unhideWhenUsed="0"/>
+    <w:lsdException w:name="Light List Accent 5" w:semiHidden="0" w:uiPriority="61" w:unhideWhenUsed="0"/>
+    <w:lsdException w:name="Light Grid Accent 5" w:semiHidden="0" w:uiPriority="62" w:unhideWhenUsed="0"/>
+    <w:lsdException w:name="Medium Shading 1 Accent 5" w:semiHidden="0" w:uiPriority="63" w:unhideWhenUsed="0"/>
+    <w:lsdException w:name="Medium Shading 2 Accent 5" w:semiHidden="0" w:uiPriority="64" w:unhideWhenUsed="0"/>
+    <w:lsdException w:name="Medium List 1 Accent 5" w:semiHidden="0" w:uiPriority="65" w:unhideWhenUsed="0"/>
+    <w:lsdException w:name="Medium List 2 Accent 5" w:semiHidden="0" w:uiPriority="66" w:unhideWhenUsed="0"/>
+    <w:lsdException w:name="Medium Grid 1 Accent 5" w:semiHidden="0" w:uiPriority="67" w:unhideWhenUsed="0"/>
+    <w:lsdException w:name="Medium Grid 2 Accent 5" w:semiHidden="0" w:uiPriority="68" w:unhideWhenUsed="0"/>
+    <w:lsdException w:name="Medium Grid 3 Accent 5" w:semiHidden="0" w:uiPriority="69" w:unhideWhenUsed="0"/>
+    <w:lsdException w:name="Dark List Accent 5" w:semiHidden="0" w:uiPriority="70" w:unhideWhenUsed="0"/>
+    <w:lsdException w:name="Colorful Shading Accent 5" w:semiHidden="0" w:uiPriority="71" w:unhideWhenUsed="0"/>
+    <w:lsdException w:name="Colorful List Accent 5" w:semiHidden="0" w:uiPriority="72" w:unhideWhenUsed="0"/>
+    <w:lsdException w:name="Colorful Grid Accent 5" w:semiHidden="0" w:uiPriority="73" w:unhideWhenUsed="0"/>
+    <w:lsdException w:name="Light Shading Accent 6" w:semiHidden="0" w:uiPriority="60" w:unhideWhenUsed="0"/>
+    <w:lsdException w:name="Light List Accent 6" w:semiHidden="0" w:uiPriority="61" w:unhideWhenUsed="0"/>
+    <w:lsdException w:name="Light Grid Accent 6" w:semiHidden="0" w:uiPriority="62" w:unhideWhenUsed="0"/>
+    <w:lsdException w:name="Medium Shading 1 Accent 6" w:semiHidden="0" w:uiPriority="63" w:unhideWhenUsed="0"/>
+    <w:lsdException w:name="Medium Shading 2 Accent 6" w:semiHidden="0" w:uiPriority="64" w:unhideWhenUsed="0"/>
+    <w:lsdException w:name="Medium List 1 Accent 6" w:semiHidden="0" w:uiPriority="65" w:unhideWhenUsed="0"/>
+    <w:lsdException w:name="Medium List 2 Accent 6" w:semiHidden="0" w:uiPriority="66" w:unhideWhenUsed="0"/>
+    <w:lsdException w:name="Medium Grid 1 Accent 6" w:semiHidden="0" w:uiPriority="67" w:unhideWhenUsed="0"/>
+    <w:lsdException w:name="Medium Grid 2 Accent 6" w:semiHidden="0" w:uiPriority="68" w:unhideWhenUsed="0"/>
+    <w:lsdException w:name="Medium Grid 3 Accent 6" w:semiHidden="0" w:uiPriority="69" w:unhideWhenUsed="0"/>
+    <w:lsdException w:name="Dark List Accent 6" w:semiHidden="0" w:uiPriority="70" w:unhideWhenUsed="0"/>
+    <w:lsdException w:name="Colorful Shading Accent 6" w:semiHidden="0" w:uiPriority="71" w:unhideWhenUsed="0"/>
+    <w:lsdException w:name="Colorful List Accent 6" w:semiHidden="0" w:uiPriority="72" w:unhideWhenUsed="0"/>
+    <w:lsdException w:name="Colorful Grid Accent 6" w:semiHidden="0" w:uiPriority="73" w:unhideWhenUsed="0"/>
+    <w:lsdException w:name="Subtle Emphasis" w:semiHidden="0" w:uiPriority="19" w:unhideWhenUsed="0" w:qFormat="1"/>
+    <w:lsdException w:name="Intense Emphasis" w:semiHidden="0" w:uiPriority="21" w:unhideWhenUsed="0" w:qFormat="1"/>
+    <w:lsdException w:name="Subtle Reference" w:semiHidden="0" w:uiPriority="31" w:unhideWhenUsed="0" w:qFormat="1"/>
+    <w:lsdException w:name="Intense Reference" w:semiHidden="0" w:uiPriority="32" w:unhideWhenUsed="0" w:qFormat="1"/>
+    <w:lsdException w:name="Book Title" w:semiHidden="0" w:uiPriority="33" w:unhideWhenUsed="0" w:qFormat="1"/>
+    <w:lsdException w:name="Bibliography" w:uiPriority="37"/>
+    <w:lsdException w:name="TOC Heading" w:uiPriority="39" w:qFormat="1"/>
   </w:latentStyles>
   <w:style w:type="paragraph" w:default="1" w:styleId="Normal">
     <w:name w:val="Normal"/>
@@ -4948,7 +6642,7 @@
       </w:tblCellMar>
     </w:tblPr>
   </w:style>
-  <w:style w:type="paragraph" w:styleId="Puesto">
+  <w:style w:type="paragraph" w:styleId="Ttulo">
     <w:name w:val="Title"/>
     <w:basedOn w:val="Normal"/>
     <w:next w:val="Normal"/>
@@ -4985,12 +6679,6 @@
     <w:tblPr>
       <w:tblStyleRowBandSize w:val="1"/>
       <w:tblStyleColBandSize w:val="1"/>
-      <w:tblCellMar>
-        <w:top w:w="0" w:type="dxa"/>
-        <w:left w:w="0" w:type="dxa"/>
-        <w:bottom w:w="0" w:type="dxa"/>
-        <w:right w:w="0" w:type="dxa"/>
-      </w:tblCellMar>
     </w:tblPr>
   </w:style>
   <w:style w:type="table" w:customStyle="1" w:styleId="a0">
@@ -5054,9 +6742,7 @@
       <w:tblStyleRowBandSize w:val="1"/>
       <w:tblStyleColBandSize w:val="1"/>
       <w:tblCellMar>
-        <w:top w:w="0" w:type="dxa"/>
         <w:left w:w="115" w:type="dxa"/>
-        <w:bottom w:w="0" w:type="dxa"/>
         <w:right w:w="115" w:type="dxa"/>
       </w:tblCellMar>
     </w:tblPr>
@@ -5070,9 +6756,7 @@
       <w:tblStyleRowBandSize w:val="1"/>
       <w:tblStyleColBandSize w:val="1"/>
       <w:tblCellMar>
-        <w:top w:w="0" w:type="dxa"/>
         <w:left w:w="115" w:type="dxa"/>
-        <w:bottom w:w="0" w:type="dxa"/>
         <w:right w:w="115" w:type="dxa"/>
       </w:tblCellMar>
     </w:tblPr>
@@ -5086,9 +6770,7 @@
       <w:tblStyleRowBandSize w:val="1"/>
       <w:tblStyleColBandSize w:val="1"/>
       <w:tblCellMar>
-        <w:top w:w="0" w:type="dxa"/>
         <w:left w:w="115" w:type="dxa"/>
-        <w:bottom w:w="0" w:type="dxa"/>
         <w:right w:w="115" w:type="dxa"/>
       </w:tblCellMar>
     </w:tblPr>
@@ -5102,9 +6784,7 @@
       <w:tblStyleRowBandSize w:val="1"/>
       <w:tblStyleColBandSize w:val="1"/>
       <w:tblCellMar>
-        <w:top w:w="0" w:type="dxa"/>
         <w:left w:w="115" w:type="dxa"/>
-        <w:bottom w:w="0" w:type="dxa"/>
         <w:right w:w="115" w:type="dxa"/>
       </w:tblCellMar>
     </w:tblPr>
@@ -5118,9 +6798,7 @@
       <w:tblStyleRowBandSize w:val="1"/>
       <w:tblStyleColBandSize w:val="1"/>
       <w:tblCellMar>
-        <w:top w:w="0" w:type="dxa"/>
         <w:left w:w="115" w:type="dxa"/>
-        <w:bottom w:w="0" w:type="dxa"/>
         <w:right w:w="115" w:type="dxa"/>
       </w:tblCellMar>
     </w:tblPr>
@@ -5134,9 +6812,7 @@
       <w:tblStyleRowBandSize w:val="1"/>
       <w:tblStyleColBandSize w:val="1"/>
       <w:tblCellMar>
-        <w:top w:w="0" w:type="dxa"/>
         <w:left w:w="115" w:type="dxa"/>
-        <w:bottom w:w="0" w:type="dxa"/>
         <w:right w:w="115" w:type="dxa"/>
       </w:tblCellMar>
     </w:tblPr>
@@ -5150,9 +6826,7 @@
       <w:tblStyleRowBandSize w:val="1"/>
       <w:tblStyleColBandSize w:val="1"/>
       <w:tblCellMar>
-        <w:top w:w="0" w:type="dxa"/>
         <w:left w:w="115" w:type="dxa"/>
-        <w:bottom w:w="0" w:type="dxa"/>
         <w:right w:w="115" w:type="dxa"/>
       </w:tblCellMar>
     </w:tblPr>
@@ -5166,9 +6840,7 @@
       <w:tblStyleRowBandSize w:val="1"/>
       <w:tblStyleColBandSize w:val="1"/>
       <w:tblCellMar>
-        <w:top w:w="0" w:type="dxa"/>
         <w:left w:w="115" w:type="dxa"/>
-        <w:bottom w:w="0" w:type="dxa"/>
         <w:right w:w="115" w:type="dxa"/>
       </w:tblCellMar>
     </w:tblPr>
@@ -5275,17 +6947,10 @@
     <w:tblPr>
       <w:tblStyleRowBandSize w:val="1"/>
       <w:tblStyleColBandSize w:val="1"/>
-      <w:tblInd w:w="0" w:type="dxa"/>
       <w:tblBorders>
         <w:top w:val="single" w:sz="18" w:space="0" w:color="auto"/>
         <w:bottom w:val="single" w:sz="18" w:space="0" w:color="auto"/>
       </w:tblBorders>
-      <w:tblCellMar>
-        <w:top w:w="0" w:type="dxa"/>
-        <w:left w:w="108" w:type="dxa"/>
-        <w:bottom w:w="0" w:type="dxa"/>
-        <w:right w:w="108" w:type="dxa"/>
-      </w:tblCellMar>
     </w:tblPr>
     <w:tblStylePr w:type="firstRow">
       <w:pPr>
@@ -5422,7 +7087,6 @@
       <w:spacing w:after="0" w:line="240" w:lineRule="auto"/>
     </w:pPr>
     <w:tblPr>
-      <w:tblInd w:w="0" w:type="dxa"/>
       <w:tblBorders>
         <w:top w:val="single" w:sz="4" w:space="0" w:color="auto"/>
         <w:left w:val="single" w:sz="4" w:space="0" w:color="auto"/>
@@ -5431,12 +7095,6 @@
         <w:insideH w:val="single" w:sz="4" w:space="0" w:color="auto"/>
         <w:insideV w:val="single" w:sz="4" w:space="0" w:color="auto"/>
       </w:tblBorders>
-      <w:tblCellMar>
-        <w:top w:w="0" w:type="dxa"/>
-        <w:left w:w="108" w:type="dxa"/>
-        <w:bottom w:w="0" w:type="dxa"/>
-        <w:right w:w="108" w:type="dxa"/>
-      </w:tblCellMar>
     </w:tblPr>
   </w:style>
   <w:style w:type="table" w:customStyle="1" w:styleId="Tablanormal31">
@@ -5450,6 +7108,489 @@
     <w:tblPr>
       <w:tblStyleRowBandSize w:val="1"/>
       <w:tblStyleColBandSize w:val="1"/>
+    </w:tblPr>
+    <w:tblStylePr w:type="firstRow">
+      <w:rPr>
+        <w:b/>
+        <w:bCs/>
+        <w:caps/>
+      </w:rPr>
+      <w:tblPr/>
+      <w:tcPr>
+        <w:tcBorders>
+          <w:bottom w:val="single" w:sz="4" w:space="0" w:color="7F7F7F" w:themeColor="text1" w:themeTint="80"/>
+        </w:tcBorders>
+      </w:tcPr>
+    </w:tblStylePr>
+    <w:tblStylePr w:type="lastRow">
+      <w:rPr>
+        <w:b/>
+        <w:bCs/>
+        <w:caps/>
+      </w:rPr>
+      <w:tblPr/>
+      <w:tcPr>
+        <w:tcBorders>
+          <w:top w:val="nil"/>
+        </w:tcBorders>
+      </w:tcPr>
+    </w:tblStylePr>
+    <w:tblStylePr w:type="firstCol">
+      <w:rPr>
+        <w:b/>
+        <w:bCs/>
+        <w:caps/>
+      </w:rPr>
+      <w:tblPr/>
+      <w:tcPr>
+        <w:tcBorders>
+          <w:right w:val="single" w:sz="4" w:space="0" w:color="7F7F7F" w:themeColor="text1" w:themeTint="80"/>
+        </w:tcBorders>
+      </w:tcPr>
+    </w:tblStylePr>
+    <w:tblStylePr w:type="lastCol">
+      <w:rPr>
+        <w:b/>
+        <w:bCs/>
+        <w:caps/>
+      </w:rPr>
+      <w:tblPr/>
+      <w:tcPr>
+        <w:tcBorders>
+          <w:left w:val="nil"/>
+        </w:tcBorders>
+      </w:tcPr>
+    </w:tblStylePr>
+    <w:tblStylePr w:type="band1Vert">
+      <w:tblPr/>
+      <w:tcPr>
+        <w:shd w:val="clear" w:color="auto" w:fill="F2F2F2" w:themeFill="background1" w:themeFillShade="F2"/>
+      </w:tcPr>
+    </w:tblStylePr>
+    <w:tblStylePr w:type="band1Horz">
+      <w:tblPr/>
+      <w:tcPr>
+        <w:shd w:val="clear" w:color="auto" w:fill="F2F2F2" w:themeFill="background1" w:themeFillShade="F2"/>
+      </w:tcPr>
+    </w:tblStylePr>
+    <w:tblStylePr w:type="neCell">
+      <w:tblPr/>
+      <w:tcPr>
+        <w:tcBorders>
+          <w:left w:val="nil"/>
+        </w:tcBorders>
+      </w:tcPr>
+    </w:tblStylePr>
+    <w:tblStylePr w:type="nwCell">
+      <w:tblPr/>
+      <w:tcPr>
+        <w:tcBorders>
+          <w:right w:val="nil"/>
+        </w:tcBorders>
+      </w:tcPr>
+    </w:tblStylePr>
+  </w:style>
+  <w:style w:type="paragraph" w:styleId="Prrafodelista">
+    <w:name w:val="List Paragraph"/>
+    <w:basedOn w:val="Normal"/>
+    <w:uiPriority w:val="34"/>
+    <w:qFormat/>
+    <w:rsid w:val="007D57A5"/>
+    <w:pPr>
+      <w:ind w:left="720"/>
+      <w:contextualSpacing/>
+    </w:pPr>
+  </w:style>
+  <w:style w:type="paragraph" w:styleId="TtulodeTDC">
+    <w:name w:val="TOC Heading"/>
+    <w:basedOn w:val="Ttulo1"/>
+    <w:next w:val="Normal"/>
+    <w:uiPriority w:val="39"/>
+    <w:unhideWhenUsed/>
+    <w:qFormat/>
+    <w:rsid w:val="00B81116"/>
+    <w:pPr>
+      <w:spacing w:before="240" w:after="0" w:line="259" w:lineRule="auto"/>
+      <w:contextualSpacing w:val="0"/>
+      <w:outlineLvl w:val="9"/>
+    </w:pPr>
+    <w:rPr>
+      <w:rFonts w:asciiTheme="majorHAnsi" w:eastAsiaTheme="majorEastAsia" w:hAnsiTheme="majorHAnsi" w:cstheme="majorBidi"/>
+      <w:b w:val="0"/>
+      <w:color w:val="365F91" w:themeColor="accent1" w:themeShade="BF"/>
+      <w:sz w:val="32"/>
+      <w:szCs w:val="32"/>
+      <w:lang w:val="es-ES" w:eastAsia="es-ES"/>
+    </w:rPr>
+  </w:style>
+  <w:style w:type="paragraph" w:styleId="TDC2">
+    <w:name w:val="toc 2"/>
+    <w:basedOn w:val="Normal"/>
+    <w:next w:val="Normal"/>
+    <w:autoRedefine/>
+    <w:uiPriority w:val="39"/>
+    <w:unhideWhenUsed/>
+    <w:rsid w:val="00B81116"/>
+    <w:pPr>
+      <w:spacing w:after="100"/>
+      <w:ind w:left="220"/>
+    </w:pPr>
+  </w:style>
+  <w:style w:type="character" w:styleId="Hipervnculo">
+    <w:name w:val="Hyperlink"/>
+    <w:basedOn w:val="Fuentedeprrafopredeter"/>
+    <w:uiPriority w:val="99"/>
+    <w:unhideWhenUsed/>
+    <w:rsid w:val="00B81116"/>
+    <w:rPr>
+      <w:color w:val="0000FF" w:themeColor="hyperlink"/>
+      <w:u w:val="single"/>
+    </w:rPr>
+  </w:style>
+  <w:style w:type="paragraph" w:styleId="Citadestacada">
+    <w:name w:val="Intense Quote"/>
+    <w:basedOn w:val="Normal"/>
+    <w:next w:val="Normal"/>
+    <w:link w:val="CitadestacadaCar"/>
+    <w:uiPriority w:val="30"/>
+    <w:qFormat/>
+    <w:rsid w:val="00A16066"/>
+    <w:pPr>
+      <w:widowControl w:val="0"/>
+      <w:pBdr>
+        <w:bottom w:val="single" w:sz="4" w:space="4" w:color="4F81BD" w:themeColor="accent1"/>
+      </w:pBdr>
+      <w:spacing w:before="200" w:after="280" w:line="240" w:lineRule="auto"/>
+      <w:ind w:left="936" w:right="936"/>
+    </w:pPr>
+    <w:rPr>
+      <w:rFonts w:ascii="Times New Roman" w:eastAsia="Times New Roman" w:hAnsi="Times New Roman" w:cs="Times New Roman"/>
+      <w:b/>
+      <w:bCs/>
+      <w:i/>
+      <w:iCs/>
+      <w:color w:val="4F81BD" w:themeColor="accent1"/>
+      <w:sz w:val="20"/>
+      <w:lang w:val="es-PE" w:eastAsia="es-PE"/>
+    </w:rPr>
+  </w:style>
+  <w:style w:type="character" w:customStyle="1" w:styleId="CitadestacadaCar">
+    <w:name w:val="Cita destacada Car"/>
+    <w:basedOn w:val="Fuentedeprrafopredeter"/>
+    <w:link w:val="Citadestacada"/>
+    <w:uiPriority w:val="30"/>
+    <w:rsid w:val="00A16066"/>
+    <w:rPr>
+      <w:rFonts w:ascii="Times New Roman" w:eastAsia="Times New Roman" w:hAnsi="Times New Roman" w:cs="Times New Roman"/>
+      <w:b/>
+      <w:bCs/>
+      <w:i/>
+      <w:iCs/>
+      <w:color w:val="4F81BD" w:themeColor="accent1"/>
+      <w:sz w:val="20"/>
+      <w:lang w:val="es-PE" w:eastAsia="es-PE"/>
+    </w:rPr>
+  </w:style>
+  <w:style w:type="paragraph" w:styleId="TDC1">
+    <w:name w:val="toc 1"/>
+    <w:basedOn w:val="Normal"/>
+    <w:next w:val="Normal"/>
+    <w:autoRedefine/>
+    <w:uiPriority w:val="39"/>
+    <w:unhideWhenUsed/>
+    <w:rsid w:val="006B3A3C"/>
+    <w:pPr>
+      <w:spacing w:after="100"/>
+    </w:pPr>
+  </w:style>
+  <w:style w:type="paragraph" w:styleId="NormalWeb">
+    <w:name w:val="Normal (Web)"/>
+    <w:basedOn w:val="Normal"/>
+    <w:uiPriority w:val="99"/>
+    <w:semiHidden/>
+    <w:unhideWhenUsed/>
+    <w:rsid w:val="00A41B29"/>
+    <w:pPr>
+      <w:spacing w:before="100" w:beforeAutospacing="1" w:after="100" w:afterAutospacing="1" w:line="240" w:lineRule="auto"/>
+    </w:pPr>
+    <w:rPr>
+      <w:rFonts w:ascii="Times New Roman" w:eastAsia="Times New Roman" w:hAnsi="Times New Roman" w:cs="Times New Roman"/>
+      <w:color w:val="auto"/>
+      <w:sz w:val="24"/>
+      <w:szCs w:val="24"/>
+      <w:lang w:val="es-PE" w:eastAsia="es-PE"/>
+    </w:rPr>
+  </w:style>
+</w:styles>
+</file>
+
+<file path=word/stylesWithEffects.xml><?xml version="1.0" encoding="utf-8"?>
+<w:styles xmlns:wpc="http://schemas.microsoft.com/office/word/2010/wordprocessingCanvas" xmlns:mc="http://schemas.openxmlformats.org/markup-compatibility/2006" xmlns:o="urn:schemas-microsoft-com:office:office" xmlns:r="http://schemas.openxmlformats.org/officeDocument/2006/relationships" xmlns:m="http://schemas.openxmlformats.org/officeDocument/2006/math" xmlns:v="urn:schemas-microsoft-com:vml" xmlns:wp14="http://schemas.microsoft.com/office/word/2010/wordprocessingDrawing" xmlns:wp="http://schemas.openxmlformats.org/drawingml/2006/wordprocessingDrawing" xmlns:w10="urn:schemas-microsoft-com:office:word" xmlns:w="http://schemas.openxmlformats.org/wordprocessingml/2006/main" xmlns:w14="http://schemas.microsoft.com/office/word/2010/wordml" xmlns:wpg="http://schemas.microsoft.com/office/word/2010/wordprocessingGroup" xmlns:wpi="http://schemas.microsoft.com/office/word/2010/wordprocessingInk" xmlns:wne="http://schemas.microsoft.com/office/word/2006/wordml" xmlns:wps="http://schemas.microsoft.com/office/word/2010/wordprocessingShape" mc:Ignorable="w14 wp14">
+  <w:docDefaults>
+    <w:rPrDefault>
+      <w:rPr>
+        <w:rFonts w:ascii="Calibri" w:eastAsia="Calibri" w:hAnsi="Calibri" w:cs="Calibri"/>
+        <w:color w:val="000000"/>
+        <w:sz w:val="22"/>
+        <w:lang w:val="es-MX" w:eastAsia="es-MX" w:bidi="ar-SA"/>
+      </w:rPr>
+    </w:rPrDefault>
+    <w:pPrDefault>
+      <w:pPr>
+        <w:spacing w:after="200" w:line="276" w:lineRule="auto"/>
+      </w:pPr>
+    </w:pPrDefault>
+  </w:docDefaults>
+  <w:latentStyles w:defLockedState="0" w:defUIPriority="99" w:defSemiHidden="1" w:defUnhideWhenUsed="1" w:defQFormat="0" w:count="267">
+    <w:lsdException w:name="Normal" w:semiHidden="0" w:uiPriority="0" w:unhideWhenUsed="0" w:qFormat="1"/>
+    <w:lsdException w:name="heading 1" w:semiHidden="0" w:uiPriority="0" w:unhideWhenUsed="0" w:qFormat="1"/>
+    <w:lsdException w:name="heading 2" w:uiPriority="9" w:qFormat="1"/>
+    <w:lsdException w:name="heading 3" w:uiPriority="9" w:qFormat="1"/>
+    <w:lsdException w:name="heading 4" w:uiPriority="9" w:qFormat="1"/>
+    <w:lsdException w:name="heading 5" w:uiPriority="9" w:qFormat="1"/>
+    <w:lsdException w:name="heading 6" w:uiPriority="9" w:qFormat="1"/>
+    <w:lsdException w:name="heading 7" w:uiPriority="9" w:qFormat="1"/>
+    <w:lsdException w:name="heading 8" w:uiPriority="9" w:qFormat="1"/>
+    <w:lsdException w:name="heading 9" w:uiPriority="9" w:qFormat="1"/>
+    <w:lsdException w:name="toc 1" w:uiPriority="39"/>
+    <w:lsdException w:name="toc 2" w:uiPriority="39"/>
+    <w:lsdException w:name="toc 3" w:uiPriority="39"/>
+    <w:lsdException w:name="toc 4" w:uiPriority="39"/>
+    <w:lsdException w:name="toc 5" w:uiPriority="39"/>
+    <w:lsdException w:name="toc 6" w:uiPriority="39"/>
+    <w:lsdException w:name="toc 7" w:uiPriority="39"/>
+    <w:lsdException w:name="toc 8" w:uiPriority="39"/>
+    <w:lsdException w:name="toc 9" w:uiPriority="39"/>
+    <w:lsdException w:name="header" w:uiPriority="0"/>
+    <w:lsdException w:name="caption" w:uiPriority="35" w:qFormat="1"/>
+    <w:lsdException w:name="Title" w:semiHidden="0" w:uiPriority="10" w:unhideWhenUsed="0" w:qFormat="1"/>
+    <w:lsdException w:name="Default Paragraph Font" w:uiPriority="1"/>
+    <w:lsdException w:name="Subtitle" w:semiHidden="0" w:uiPriority="11" w:unhideWhenUsed="0" w:qFormat="1"/>
+    <w:lsdException w:name="Strong" w:semiHidden="0" w:uiPriority="22" w:unhideWhenUsed="0" w:qFormat="1"/>
+    <w:lsdException w:name="Emphasis" w:semiHidden="0" w:uiPriority="20" w:unhideWhenUsed="0" w:qFormat="1"/>
+    <w:lsdException w:name="Table Grid" w:semiHidden="0" w:uiPriority="39" w:unhideWhenUsed="0"/>
+    <w:lsdException w:name="Placeholder Text" w:unhideWhenUsed="0"/>
+    <w:lsdException w:name="No Spacing" w:semiHidden="0" w:uiPriority="1" w:unhideWhenUsed="0" w:qFormat="1"/>
+    <w:lsdException w:name="Light Shading" w:semiHidden="0" w:uiPriority="60" w:unhideWhenUsed="0"/>
+    <w:lsdException w:name="Light List" w:semiHidden="0" w:uiPriority="61" w:unhideWhenUsed="0"/>
+    <w:lsdException w:name="Light Grid" w:semiHidden="0" w:uiPriority="62" w:unhideWhenUsed="0"/>
+    <w:lsdException w:name="Medium Shading 1" w:semiHidden="0" w:uiPriority="63" w:unhideWhenUsed="0"/>
+    <w:lsdException w:name="Medium Shading 2" w:semiHidden="0" w:uiPriority="64" w:unhideWhenUsed="0"/>
+    <w:lsdException w:name="Medium List 1" w:semiHidden="0" w:uiPriority="65" w:unhideWhenUsed="0"/>
+    <w:lsdException w:name="Medium List 2" w:semiHidden="0" w:uiPriority="66" w:unhideWhenUsed="0"/>
+    <w:lsdException w:name="Medium Grid 1" w:semiHidden="0" w:uiPriority="67" w:unhideWhenUsed="0"/>
+    <w:lsdException w:name="Medium Grid 2" w:semiHidden="0" w:uiPriority="68" w:unhideWhenUsed="0"/>
+    <w:lsdException w:name="Medium Grid 3" w:semiHidden="0" w:uiPriority="69" w:unhideWhenUsed="0"/>
+    <w:lsdException w:name="Dark List" w:semiHidden="0" w:uiPriority="70" w:unhideWhenUsed="0"/>
+    <w:lsdException w:name="Colorful Shading" w:semiHidden="0" w:uiPriority="71" w:unhideWhenUsed="0"/>
+    <w:lsdException w:name="Colorful List" w:semiHidden="0" w:uiPriority="72" w:unhideWhenUsed="0"/>
+    <w:lsdException w:name="Colorful Grid" w:semiHidden="0" w:uiPriority="73" w:unhideWhenUsed="0"/>
+    <w:lsdException w:name="Light Shading Accent 1" w:semiHidden="0" w:uiPriority="60" w:unhideWhenUsed="0"/>
+    <w:lsdException w:name="Light List Accent 1" w:semiHidden="0" w:uiPriority="61" w:unhideWhenUsed="0"/>
+    <w:lsdException w:name="Light Grid Accent 1" w:semiHidden="0" w:uiPriority="62" w:unhideWhenUsed="0"/>
+    <w:lsdException w:name="Medium Shading 1 Accent 1" w:semiHidden="0" w:uiPriority="63" w:unhideWhenUsed="0"/>
+    <w:lsdException w:name="Medium Shading 2 Accent 1" w:semiHidden="0" w:uiPriority="64" w:unhideWhenUsed="0"/>
+    <w:lsdException w:name="Medium List 1 Accent 1" w:semiHidden="0" w:uiPriority="65" w:unhideWhenUsed="0"/>
+    <w:lsdException w:name="Revision" w:unhideWhenUsed="0"/>
+    <w:lsdException w:name="List Paragraph" w:semiHidden="0" w:uiPriority="34" w:unhideWhenUsed="0" w:qFormat="1"/>
+    <w:lsdException w:name="Quote" w:semiHidden="0" w:uiPriority="29" w:unhideWhenUsed="0" w:qFormat="1"/>
+    <w:lsdException w:name="Intense Quote" w:semiHidden="0" w:uiPriority="30" w:unhideWhenUsed="0" w:qFormat="1"/>
+    <w:lsdException w:name="Medium List 2 Accent 1" w:semiHidden="0" w:uiPriority="66" w:unhideWhenUsed="0"/>
+    <w:lsdException w:name="Medium Grid 1 Accent 1" w:semiHidden="0" w:uiPriority="67" w:unhideWhenUsed="0"/>
+    <w:lsdException w:name="Medium Grid 2 Accent 1" w:semiHidden="0" w:uiPriority="68" w:unhideWhenUsed="0"/>
+    <w:lsdException w:name="Medium Grid 3 Accent 1" w:semiHidden="0" w:uiPriority="69" w:unhideWhenUsed="0"/>
+    <w:lsdException w:name="Dark List Accent 1" w:semiHidden="0" w:uiPriority="70" w:unhideWhenUsed="0"/>
+    <w:lsdException w:name="Colorful Shading Accent 1" w:semiHidden="0" w:uiPriority="71" w:unhideWhenUsed="0"/>
+    <w:lsdException w:name="Colorful List Accent 1" w:semiHidden="0" w:uiPriority="72" w:unhideWhenUsed="0"/>
+    <w:lsdException w:name="Colorful Grid Accent 1" w:semiHidden="0" w:uiPriority="73" w:unhideWhenUsed="0"/>
+    <w:lsdException w:name="Light Shading Accent 2" w:semiHidden="0" w:uiPriority="60" w:unhideWhenUsed="0"/>
+    <w:lsdException w:name="Light List Accent 2" w:semiHidden="0" w:uiPriority="61" w:unhideWhenUsed="0"/>
+    <w:lsdException w:name="Light Grid Accent 2" w:semiHidden="0" w:uiPriority="62" w:unhideWhenUsed="0"/>
+    <w:lsdException w:name="Medium Shading 1 Accent 2" w:semiHidden="0" w:uiPriority="63" w:unhideWhenUsed="0"/>
+    <w:lsdException w:name="Medium Shading 2 Accent 2" w:semiHidden="0" w:uiPriority="64" w:unhideWhenUsed="0"/>
+    <w:lsdException w:name="Medium List 1 Accent 2" w:semiHidden="0" w:uiPriority="65" w:unhideWhenUsed="0"/>
+    <w:lsdException w:name="Medium List 2 Accent 2" w:semiHidden="0" w:uiPriority="66" w:unhideWhenUsed="0"/>
+    <w:lsdException w:name="Medium Grid 1 Accent 2" w:semiHidden="0" w:uiPriority="67" w:unhideWhenUsed="0"/>
+    <w:lsdException w:name="Medium Grid 2 Accent 2" w:semiHidden="0" w:uiPriority="68" w:unhideWhenUsed="0"/>
+    <w:lsdException w:name="Medium Grid 3 Accent 2" w:semiHidden="0" w:uiPriority="69" w:unhideWhenUsed="0"/>
+    <w:lsdException w:name="Dark List Accent 2" w:semiHidden="0" w:uiPriority="70" w:unhideWhenUsed="0"/>
+    <w:lsdException w:name="Colorful Shading Accent 2" w:semiHidden="0" w:uiPriority="71" w:unhideWhenUsed="0"/>
+    <w:lsdException w:name="Colorful List Accent 2" w:semiHidden="0" w:uiPriority="72" w:unhideWhenUsed="0"/>
+    <w:lsdException w:name="Colorful Grid Accent 2" w:semiHidden="0" w:uiPriority="73" w:unhideWhenUsed="0"/>
+    <w:lsdException w:name="Light Shading Accent 3" w:semiHidden="0" w:uiPriority="60" w:unhideWhenUsed="0"/>
+    <w:lsdException w:name="Light List Accent 3" w:semiHidden="0" w:uiPriority="61" w:unhideWhenUsed="0"/>
+    <w:lsdException w:name="Light Grid Accent 3" w:semiHidden="0" w:uiPriority="62" w:unhideWhenUsed="0"/>
+    <w:lsdException w:name="Medium Shading 1 Accent 3" w:semiHidden="0" w:uiPriority="63" w:unhideWhenUsed="0"/>
+    <w:lsdException w:name="Medium Shading 2 Accent 3" w:semiHidden="0" w:uiPriority="64" w:unhideWhenUsed="0"/>
+    <w:lsdException w:name="Medium List 1 Accent 3" w:semiHidden="0" w:uiPriority="65" w:unhideWhenUsed="0"/>
+    <w:lsdException w:name="Medium List 2 Accent 3" w:semiHidden="0" w:uiPriority="66" w:unhideWhenUsed="0"/>
+    <w:lsdException w:name="Medium Grid 1 Accent 3" w:semiHidden="0" w:uiPriority="67" w:unhideWhenUsed="0"/>
+    <w:lsdException w:name="Medium Grid 2 Accent 3" w:semiHidden="0" w:uiPriority="68" w:unhideWhenUsed="0"/>
+    <w:lsdException w:name="Medium Grid 3 Accent 3" w:semiHidden="0" w:uiPriority="69" w:unhideWhenUsed="0"/>
+    <w:lsdException w:name="Dark List Accent 3" w:semiHidden="0" w:uiPriority="70" w:unhideWhenUsed="0"/>
+    <w:lsdException w:name="Colorful Shading Accent 3" w:semiHidden="0" w:uiPriority="71" w:unhideWhenUsed="0"/>
+    <w:lsdException w:name="Colorful List Accent 3" w:semiHidden="0" w:uiPriority="72" w:unhideWhenUsed="0"/>
+    <w:lsdException w:name="Colorful Grid Accent 3" w:semiHidden="0" w:uiPriority="73" w:unhideWhenUsed="0"/>
+    <w:lsdException w:name="Light Shading Accent 4" w:semiHidden="0" w:uiPriority="60" w:unhideWhenUsed="0"/>
+    <w:lsdException w:name="Light List Accent 4" w:semiHidden="0" w:uiPriority="61" w:unhideWhenUsed="0"/>
+    <w:lsdException w:name="Light Grid Accent 4" w:semiHidden="0" w:uiPriority="62" w:unhideWhenUsed="0"/>
+    <w:lsdException w:name="Medium Shading 1 Accent 4" w:semiHidden="0" w:uiPriority="63" w:unhideWhenUsed="0"/>
+    <w:lsdException w:name="Medium Shading 2 Accent 4" w:semiHidden="0" w:uiPriority="64" w:unhideWhenUsed="0"/>
+    <w:lsdException w:name="Medium List 1 Accent 4" w:semiHidden="0" w:uiPriority="65" w:unhideWhenUsed="0"/>
+    <w:lsdException w:name="Medium List 2 Accent 4" w:semiHidden="0" w:uiPriority="66" w:unhideWhenUsed="0"/>
+    <w:lsdException w:name="Medium Grid 1 Accent 4" w:semiHidden="0" w:uiPriority="67" w:unhideWhenUsed="0"/>
+    <w:lsdException w:name="Medium Grid 2 Accent 4" w:semiHidden="0" w:uiPriority="68" w:unhideWhenUsed="0"/>
+    <w:lsdException w:name="Medium Grid 3 Accent 4" w:semiHidden="0" w:uiPriority="69" w:unhideWhenUsed="0"/>
+    <w:lsdException w:name="Dark List Accent 4" w:semiHidden="0" w:uiPriority="70" w:unhideWhenUsed="0"/>
+    <w:lsdException w:name="Colorful Shading Accent 4" w:semiHidden="0" w:uiPriority="71" w:unhideWhenUsed="0"/>
+    <w:lsdException w:name="Colorful List Accent 4" w:semiHidden="0" w:uiPriority="72" w:unhideWhenUsed="0"/>
+    <w:lsdException w:name="Colorful Grid Accent 4" w:semiHidden="0" w:uiPriority="73" w:unhideWhenUsed="0"/>
+    <w:lsdException w:name="Light Shading Accent 5" w:semiHidden="0" w:uiPriority="60" w:unhideWhenUsed="0"/>
+    <w:lsdException w:name="Light List Accent 5" w:semiHidden="0" w:uiPriority="61" w:unhideWhenUsed="0"/>
+    <w:lsdException w:name="Light Grid Accent 5" w:semiHidden="0" w:uiPriority="62" w:unhideWhenUsed="0"/>
+    <w:lsdException w:name="Medium Shading 1 Accent 5" w:semiHidden="0" w:uiPriority="63" w:unhideWhenUsed="0"/>
+    <w:lsdException w:name="Medium Shading 2 Accent 5" w:semiHidden="0" w:uiPriority="64" w:unhideWhenUsed="0"/>
+    <w:lsdException w:name="Medium List 1 Accent 5" w:semiHidden="0" w:uiPriority="65" w:unhideWhenUsed="0"/>
+    <w:lsdException w:name="Medium List 2 Accent 5" w:semiHidden="0" w:uiPriority="66" w:unhideWhenUsed="0"/>
+    <w:lsdException w:name="Medium Grid 1 Accent 5" w:semiHidden="0" w:uiPriority="67" w:unhideWhenUsed="0"/>
+    <w:lsdException w:name="Medium Grid 2 Accent 5" w:semiHidden="0" w:uiPriority="68" w:unhideWhenUsed="0"/>
+    <w:lsdException w:name="Medium Grid 3 Accent 5" w:semiHidden="0" w:uiPriority="69" w:unhideWhenUsed="0"/>
+    <w:lsdException w:name="Dark List Accent 5" w:semiHidden="0" w:uiPriority="70" w:unhideWhenUsed="0"/>
+    <w:lsdException w:name="Colorful Shading Accent 5" w:semiHidden="0" w:uiPriority="71" w:unhideWhenUsed="0"/>
+    <w:lsdException w:name="Colorful List Accent 5" w:semiHidden="0" w:uiPriority="72" w:unhideWhenUsed="0"/>
+    <w:lsdException w:name="Colorful Grid Accent 5" w:semiHidden="0" w:uiPriority="73" w:unhideWhenUsed="0"/>
+    <w:lsdException w:name="Light Shading Accent 6" w:semiHidden="0" w:uiPriority="60" w:unhideWhenUsed="0"/>
+    <w:lsdException w:name="Light List Accent 6" w:semiHidden="0" w:uiPriority="61" w:unhideWhenUsed="0"/>
+    <w:lsdException w:name="Light Grid Accent 6" w:semiHidden="0" w:uiPriority="62" w:unhideWhenUsed="0"/>
+    <w:lsdException w:name="Medium Shading 1 Accent 6" w:semiHidden="0" w:uiPriority="63" w:unhideWhenUsed="0"/>
+    <w:lsdException w:name="Medium Shading 2 Accent 6" w:semiHidden="0" w:uiPriority="64" w:unhideWhenUsed="0"/>
+    <w:lsdException w:name="Medium List 1 Accent 6" w:semiHidden="0" w:uiPriority="65" w:unhideWhenUsed="0"/>
+    <w:lsdException w:name="Medium List 2 Accent 6" w:semiHidden="0" w:uiPriority="66" w:unhideWhenUsed="0"/>
+    <w:lsdException w:name="Medium Grid 1 Accent 6" w:semiHidden="0" w:uiPriority="67" w:unhideWhenUsed="0"/>
+    <w:lsdException w:name="Medium Grid 2 Accent 6" w:semiHidden="0" w:uiPriority="68" w:unhideWhenUsed="0"/>
+    <w:lsdException w:name="Medium Grid 3 Accent 6" w:semiHidden="0" w:uiPriority="69" w:unhideWhenUsed="0"/>
+    <w:lsdException w:name="Dark List Accent 6" w:semiHidden="0" w:uiPriority="70" w:unhideWhenUsed="0"/>
+    <w:lsdException w:name="Colorful Shading Accent 6" w:semiHidden="0" w:uiPriority="71" w:unhideWhenUsed="0"/>
+    <w:lsdException w:name="Colorful List Accent 6" w:semiHidden="0" w:uiPriority="72" w:unhideWhenUsed="0"/>
+    <w:lsdException w:name="Colorful Grid Accent 6" w:semiHidden="0" w:uiPriority="73" w:unhideWhenUsed="0"/>
+    <w:lsdException w:name="Subtle Emphasis" w:semiHidden="0" w:uiPriority="19" w:unhideWhenUsed="0" w:qFormat="1"/>
+    <w:lsdException w:name="Intense Emphasis" w:semiHidden="0" w:uiPriority="21" w:unhideWhenUsed="0" w:qFormat="1"/>
+    <w:lsdException w:name="Subtle Reference" w:semiHidden="0" w:uiPriority="31" w:unhideWhenUsed="0" w:qFormat="1"/>
+    <w:lsdException w:name="Intense Reference" w:semiHidden="0" w:uiPriority="32" w:unhideWhenUsed="0" w:qFormat="1"/>
+    <w:lsdException w:name="Book Title" w:semiHidden="0" w:uiPriority="33" w:unhideWhenUsed="0" w:qFormat="1"/>
+    <w:lsdException w:name="Bibliography" w:uiPriority="37"/>
+    <w:lsdException w:name="TOC Heading" w:uiPriority="39" w:qFormat="1"/>
+  </w:latentStyles>
+  <w:style w:type="paragraph" w:default="1" w:styleId="Normal">
+    <w:name w:val="Normal"/>
+  </w:style>
+  <w:style w:type="paragraph" w:styleId="Ttulo1">
+    <w:name w:val="heading 1"/>
+    <w:basedOn w:val="Normal"/>
+    <w:next w:val="Normal"/>
+    <w:pPr>
+      <w:keepNext/>
+      <w:keepLines/>
+      <w:spacing w:before="480" w:after="120"/>
+      <w:contextualSpacing/>
+      <w:outlineLvl w:val="0"/>
+    </w:pPr>
+    <w:rPr>
+      <w:b/>
+      <w:sz w:val="48"/>
+    </w:rPr>
+  </w:style>
+  <w:style w:type="paragraph" w:styleId="Ttulo2">
+    <w:name w:val="heading 2"/>
+    <w:basedOn w:val="Normal"/>
+    <w:next w:val="Normal"/>
+    <w:pPr>
+      <w:keepNext/>
+      <w:keepLines/>
+      <w:spacing w:before="360" w:after="80"/>
+      <w:contextualSpacing/>
+      <w:outlineLvl w:val="1"/>
+    </w:pPr>
+    <w:rPr>
+      <w:b/>
+      <w:sz w:val="36"/>
+    </w:rPr>
+  </w:style>
+  <w:style w:type="paragraph" w:styleId="Ttulo3">
+    <w:name w:val="heading 3"/>
+    <w:basedOn w:val="Normal"/>
+    <w:next w:val="Normal"/>
+    <w:pPr>
+      <w:keepNext/>
+      <w:keepLines/>
+      <w:spacing w:before="280" w:after="80"/>
+      <w:contextualSpacing/>
+      <w:outlineLvl w:val="2"/>
+    </w:pPr>
+    <w:rPr>
+      <w:b/>
+      <w:sz w:val="28"/>
+    </w:rPr>
+  </w:style>
+  <w:style w:type="paragraph" w:styleId="Ttulo4">
+    <w:name w:val="heading 4"/>
+    <w:basedOn w:val="Normal"/>
+    <w:next w:val="Normal"/>
+    <w:pPr>
+      <w:keepNext/>
+      <w:keepLines/>
+      <w:spacing w:before="240" w:after="40"/>
+      <w:contextualSpacing/>
+      <w:outlineLvl w:val="3"/>
+    </w:pPr>
+    <w:rPr>
+      <w:b/>
+      <w:sz w:val="24"/>
+    </w:rPr>
+  </w:style>
+  <w:style w:type="paragraph" w:styleId="Ttulo5">
+    <w:name w:val="heading 5"/>
+    <w:basedOn w:val="Normal"/>
+    <w:next w:val="Normal"/>
+    <w:pPr>
+      <w:keepNext/>
+      <w:keepLines/>
+      <w:spacing w:before="220" w:after="40"/>
+      <w:contextualSpacing/>
+      <w:outlineLvl w:val="4"/>
+    </w:pPr>
+    <w:rPr>
+      <w:b/>
+    </w:rPr>
+  </w:style>
+  <w:style w:type="paragraph" w:styleId="Ttulo6">
+    <w:name w:val="heading 6"/>
+    <w:basedOn w:val="Normal"/>
+    <w:next w:val="Normal"/>
+    <w:pPr>
+      <w:keepNext/>
+      <w:keepLines/>
+      <w:spacing w:before="200" w:after="40"/>
+      <w:contextualSpacing/>
+      <w:outlineLvl w:val="5"/>
+    </w:pPr>
+    <w:rPr>
+      <w:b/>
+      <w:sz w:val="20"/>
+    </w:rPr>
+  </w:style>
+  <w:style w:type="character" w:default="1" w:styleId="Fuentedeprrafopredeter">
+    <w:name w:val="Default Paragraph Font"/>
+    <w:uiPriority w:val="1"/>
+    <w:semiHidden/>
+    <w:unhideWhenUsed/>
+  </w:style>
+  <w:style w:type="table" w:default="1" w:styleId="Tablanormal">
+    <w:name w:val="Normal Table"/>
+    <w:uiPriority w:val="99"/>
+    <w:semiHidden/>
+    <w:unhideWhenUsed/>
+    <w:tblPr>
       <w:tblInd w:w="0" w:type="dxa"/>
       <w:tblCellMar>
         <w:top w:w="0" w:type="dxa"/>
@@ -5457,6 +7598,491 @@
         <w:bottom w:w="0" w:type="dxa"/>
         <w:right w:w="108" w:type="dxa"/>
       </w:tblCellMar>
+    </w:tblPr>
+  </w:style>
+  <w:style w:type="numbering" w:default="1" w:styleId="Sinlista">
+    <w:name w:val="No List"/>
+    <w:uiPriority w:val="99"/>
+    <w:semiHidden/>
+    <w:unhideWhenUsed/>
+  </w:style>
+  <w:style w:type="table" w:customStyle="1" w:styleId="TableNormal">
+    <w:name w:val="Table Normal"/>
+    <w:tblPr>
+      <w:tblCellMar>
+        <w:top w:w="0" w:type="dxa"/>
+        <w:left w:w="0" w:type="dxa"/>
+        <w:bottom w:w="0" w:type="dxa"/>
+        <w:right w:w="0" w:type="dxa"/>
+      </w:tblCellMar>
+    </w:tblPr>
+  </w:style>
+  <w:style w:type="paragraph" w:styleId="Ttulo">
+    <w:name w:val="Title"/>
+    <w:basedOn w:val="Normal"/>
+    <w:next w:val="Normal"/>
+    <w:pPr>
+      <w:keepNext/>
+      <w:keepLines/>
+      <w:spacing w:before="480" w:after="120"/>
+      <w:contextualSpacing/>
+    </w:pPr>
+    <w:rPr>
+      <w:b/>
+      <w:sz w:val="72"/>
+    </w:rPr>
+  </w:style>
+  <w:style w:type="paragraph" w:styleId="Subttulo">
+    <w:name w:val="Subtitle"/>
+    <w:basedOn w:val="Normal"/>
+    <w:next w:val="Normal"/>
+    <w:pPr>
+      <w:keepNext/>
+      <w:keepLines/>
+      <w:spacing w:before="360" w:after="80"/>
+      <w:contextualSpacing/>
+    </w:pPr>
+    <w:rPr>
+      <w:rFonts w:ascii="Georgia" w:eastAsia="Georgia" w:hAnsi="Georgia" w:cs="Georgia"/>
+      <w:i/>
+      <w:color w:val="666666"/>
+      <w:sz w:val="48"/>
+    </w:rPr>
+  </w:style>
+  <w:style w:type="table" w:customStyle="1" w:styleId="a">
+    <w:basedOn w:val="TableNormal"/>
+    <w:tblPr>
+      <w:tblStyleRowBandSize w:val="1"/>
+      <w:tblStyleColBandSize w:val="1"/>
+    </w:tblPr>
+  </w:style>
+  <w:style w:type="table" w:customStyle="1" w:styleId="a0">
+    <w:basedOn w:val="TableNormal"/>
+    <w:tblPr>
+      <w:tblStyleRowBandSize w:val="1"/>
+      <w:tblStyleColBandSize w:val="1"/>
+      <w:tblCellMar>
+        <w:top w:w="15" w:type="dxa"/>
+        <w:left w:w="15" w:type="dxa"/>
+        <w:bottom w:w="15" w:type="dxa"/>
+        <w:right w:w="15" w:type="dxa"/>
+      </w:tblCellMar>
+    </w:tblPr>
+  </w:style>
+  <w:style w:type="table" w:customStyle="1" w:styleId="a1">
+    <w:basedOn w:val="TableNormal"/>
+    <w:tblPr>
+      <w:tblStyleRowBandSize w:val="1"/>
+      <w:tblStyleColBandSize w:val="1"/>
+      <w:tblCellMar>
+        <w:top w:w="15" w:type="dxa"/>
+        <w:left w:w="15" w:type="dxa"/>
+        <w:bottom w:w="15" w:type="dxa"/>
+        <w:right w:w="15" w:type="dxa"/>
+      </w:tblCellMar>
+    </w:tblPr>
+  </w:style>
+  <w:style w:type="table" w:customStyle="1" w:styleId="a2">
+    <w:basedOn w:val="TableNormal"/>
+    <w:tblPr>
+      <w:tblStyleRowBandSize w:val="1"/>
+      <w:tblStyleColBandSize w:val="1"/>
+      <w:tblCellMar>
+        <w:top w:w="15" w:type="dxa"/>
+        <w:left w:w="15" w:type="dxa"/>
+        <w:bottom w:w="15" w:type="dxa"/>
+        <w:right w:w="15" w:type="dxa"/>
+      </w:tblCellMar>
+    </w:tblPr>
+  </w:style>
+  <w:style w:type="table" w:customStyle="1" w:styleId="a3">
+    <w:basedOn w:val="TableNormal"/>
+    <w:tblPr>
+      <w:tblStyleRowBandSize w:val="1"/>
+      <w:tblStyleColBandSize w:val="1"/>
+      <w:tblCellMar>
+        <w:top w:w="15" w:type="dxa"/>
+        <w:left w:w="15" w:type="dxa"/>
+        <w:bottom w:w="15" w:type="dxa"/>
+        <w:right w:w="15" w:type="dxa"/>
+      </w:tblCellMar>
+    </w:tblPr>
+  </w:style>
+  <w:style w:type="table" w:customStyle="1" w:styleId="a4">
+    <w:basedOn w:val="TableNormal"/>
+    <w:pPr>
+      <w:spacing w:after="0" w:line="240" w:lineRule="auto"/>
+    </w:pPr>
+    <w:tblPr>
+      <w:tblStyleRowBandSize w:val="1"/>
+      <w:tblStyleColBandSize w:val="1"/>
+      <w:tblCellMar>
+        <w:left w:w="115" w:type="dxa"/>
+        <w:right w:w="115" w:type="dxa"/>
+      </w:tblCellMar>
+    </w:tblPr>
+  </w:style>
+  <w:style w:type="table" w:customStyle="1" w:styleId="a5">
+    <w:basedOn w:val="TableNormal"/>
+    <w:pPr>
+      <w:spacing w:after="0" w:line="240" w:lineRule="auto"/>
+    </w:pPr>
+    <w:tblPr>
+      <w:tblStyleRowBandSize w:val="1"/>
+      <w:tblStyleColBandSize w:val="1"/>
+      <w:tblCellMar>
+        <w:left w:w="115" w:type="dxa"/>
+        <w:right w:w="115" w:type="dxa"/>
+      </w:tblCellMar>
+    </w:tblPr>
+  </w:style>
+  <w:style w:type="table" w:customStyle="1" w:styleId="a6">
+    <w:basedOn w:val="TableNormal"/>
+    <w:pPr>
+      <w:spacing w:after="0" w:line="240" w:lineRule="auto"/>
+    </w:pPr>
+    <w:tblPr>
+      <w:tblStyleRowBandSize w:val="1"/>
+      <w:tblStyleColBandSize w:val="1"/>
+      <w:tblCellMar>
+        <w:left w:w="115" w:type="dxa"/>
+        <w:right w:w="115" w:type="dxa"/>
+      </w:tblCellMar>
+    </w:tblPr>
+  </w:style>
+  <w:style w:type="table" w:customStyle="1" w:styleId="a7">
+    <w:basedOn w:val="TableNormal"/>
+    <w:pPr>
+      <w:spacing w:after="0" w:line="240" w:lineRule="auto"/>
+    </w:pPr>
+    <w:tblPr>
+      <w:tblStyleRowBandSize w:val="1"/>
+      <w:tblStyleColBandSize w:val="1"/>
+      <w:tblCellMar>
+        <w:left w:w="115" w:type="dxa"/>
+        <w:right w:w="115" w:type="dxa"/>
+      </w:tblCellMar>
+    </w:tblPr>
+  </w:style>
+  <w:style w:type="table" w:customStyle="1" w:styleId="a8">
+    <w:basedOn w:val="TableNormal"/>
+    <w:pPr>
+      <w:spacing w:after="0" w:line="240" w:lineRule="auto"/>
+    </w:pPr>
+    <w:tblPr>
+      <w:tblStyleRowBandSize w:val="1"/>
+      <w:tblStyleColBandSize w:val="1"/>
+      <w:tblCellMar>
+        <w:left w:w="115" w:type="dxa"/>
+        <w:right w:w="115" w:type="dxa"/>
+      </w:tblCellMar>
+    </w:tblPr>
+  </w:style>
+  <w:style w:type="table" w:customStyle="1" w:styleId="a9">
+    <w:basedOn w:val="TableNormal"/>
+    <w:pPr>
+      <w:spacing w:after="0" w:line="240" w:lineRule="auto"/>
+    </w:pPr>
+    <w:tblPr>
+      <w:tblStyleRowBandSize w:val="1"/>
+      <w:tblStyleColBandSize w:val="1"/>
+      <w:tblCellMar>
+        <w:left w:w="115" w:type="dxa"/>
+        <w:right w:w="115" w:type="dxa"/>
+      </w:tblCellMar>
+    </w:tblPr>
+  </w:style>
+  <w:style w:type="table" w:customStyle="1" w:styleId="aa">
+    <w:basedOn w:val="TableNormal"/>
+    <w:pPr>
+      <w:spacing w:after="0" w:line="240" w:lineRule="auto"/>
+    </w:pPr>
+    <w:tblPr>
+      <w:tblStyleRowBandSize w:val="1"/>
+      <w:tblStyleColBandSize w:val="1"/>
+      <w:tblCellMar>
+        <w:left w:w="115" w:type="dxa"/>
+        <w:right w:w="115" w:type="dxa"/>
+      </w:tblCellMar>
+    </w:tblPr>
+  </w:style>
+  <w:style w:type="table" w:customStyle="1" w:styleId="ab">
+    <w:basedOn w:val="TableNormal"/>
+    <w:pPr>
+      <w:spacing w:after="0" w:line="240" w:lineRule="auto"/>
+    </w:pPr>
+    <w:tblPr>
+      <w:tblStyleRowBandSize w:val="1"/>
+      <w:tblStyleColBandSize w:val="1"/>
+      <w:tblCellMar>
+        <w:left w:w="115" w:type="dxa"/>
+        <w:right w:w="115" w:type="dxa"/>
+      </w:tblCellMar>
+    </w:tblPr>
+  </w:style>
+  <w:style w:type="table" w:customStyle="1" w:styleId="ac">
+    <w:basedOn w:val="TableNormal"/>
+    <w:tblPr>
+      <w:tblStyleRowBandSize w:val="1"/>
+      <w:tblStyleColBandSize w:val="1"/>
+      <w:tblCellMar>
+        <w:top w:w="72" w:type="dxa"/>
+        <w:left w:w="115" w:type="dxa"/>
+        <w:bottom w:w="72" w:type="dxa"/>
+        <w:right w:w="115" w:type="dxa"/>
+      </w:tblCellMar>
+    </w:tblPr>
+  </w:style>
+  <w:style w:type="paragraph" w:styleId="Textodeglobo">
+    <w:name w:val="Balloon Text"/>
+    <w:basedOn w:val="Normal"/>
+    <w:link w:val="TextodegloboCar"/>
+    <w:uiPriority w:val="99"/>
+    <w:semiHidden/>
+    <w:unhideWhenUsed/>
+    <w:rsid w:val="004428E5"/>
+    <w:pPr>
+      <w:spacing w:after="0" w:line="240" w:lineRule="auto"/>
+    </w:pPr>
+    <w:rPr>
+      <w:rFonts w:ascii="Tahoma" w:hAnsi="Tahoma" w:cs="Tahoma"/>
+      <w:sz w:val="16"/>
+      <w:szCs w:val="16"/>
+    </w:rPr>
+  </w:style>
+  <w:style w:type="character" w:customStyle="1" w:styleId="TextodegloboCar">
+    <w:name w:val="Texto de globo Car"/>
+    <w:basedOn w:val="Fuentedeprrafopredeter"/>
+    <w:link w:val="Textodeglobo"/>
+    <w:uiPriority w:val="99"/>
+    <w:semiHidden/>
+    <w:rsid w:val="004428E5"/>
+    <w:rPr>
+      <w:rFonts w:ascii="Tahoma" w:hAnsi="Tahoma" w:cs="Tahoma"/>
+      <w:sz w:val="16"/>
+      <w:szCs w:val="16"/>
+    </w:rPr>
+  </w:style>
+  <w:style w:type="paragraph" w:styleId="Encabezado">
+    <w:name w:val="header"/>
+    <w:basedOn w:val="Normal"/>
+    <w:link w:val="EncabezadoCar"/>
+    <w:unhideWhenUsed/>
+    <w:rsid w:val="00F466F3"/>
+    <w:pPr>
+      <w:tabs>
+        <w:tab w:val="center" w:pos="4419"/>
+        <w:tab w:val="right" w:pos="8838"/>
+      </w:tabs>
+      <w:spacing w:after="0" w:line="240" w:lineRule="auto"/>
+    </w:pPr>
+  </w:style>
+  <w:style w:type="character" w:customStyle="1" w:styleId="EncabezadoCar">
+    <w:name w:val="Encabezado Car"/>
+    <w:basedOn w:val="Fuentedeprrafopredeter"/>
+    <w:link w:val="Encabezado"/>
+    <w:uiPriority w:val="99"/>
+    <w:rsid w:val="00F466F3"/>
+  </w:style>
+  <w:style w:type="paragraph" w:styleId="Piedepgina">
+    <w:name w:val="footer"/>
+    <w:basedOn w:val="Normal"/>
+    <w:link w:val="PiedepginaCar"/>
+    <w:uiPriority w:val="99"/>
+    <w:unhideWhenUsed/>
+    <w:rsid w:val="00F466F3"/>
+    <w:pPr>
+      <w:tabs>
+        <w:tab w:val="center" w:pos="4419"/>
+        <w:tab w:val="right" w:pos="8838"/>
+      </w:tabs>
+      <w:spacing w:after="0" w:line="240" w:lineRule="auto"/>
+    </w:pPr>
+  </w:style>
+  <w:style w:type="character" w:customStyle="1" w:styleId="PiedepginaCar">
+    <w:name w:val="Pie de página Car"/>
+    <w:basedOn w:val="Fuentedeprrafopredeter"/>
+    <w:link w:val="Piedepgina"/>
+    <w:uiPriority w:val="99"/>
+    <w:rsid w:val="00F466F3"/>
+  </w:style>
+  <w:style w:type="table" w:styleId="Sombreadomedio2-nfasis5">
+    <w:name w:val="Medium Shading 2 Accent 5"/>
+    <w:basedOn w:val="Tablanormal"/>
+    <w:uiPriority w:val="64"/>
+    <w:rsid w:val="007B1CA8"/>
+    <w:pPr>
+      <w:widowControl w:val="0"/>
+      <w:spacing w:after="0" w:line="240" w:lineRule="auto"/>
+    </w:pPr>
+    <w:rPr>
+      <w:rFonts w:ascii="Times New Roman" w:eastAsia="Times New Roman" w:hAnsi="Times New Roman" w:cs="Times New Roman"/>
+      <w:sz w:val="20"/>
+    </w:rPr>
+    <w:tblPr>
+      <w:tblStyleRowBandSize w:val="1"/>
+      <w:tblStyleColBandSize w:val="1"/>
+      <w:tblBorders>
+        <w:top w:val="single" w:sz="18" w:space="0" w:color="auto"/>
+        <w:bottom w:val="single" w:sz="18" w:space="0" w:color="auto"/>
+      </w:tblBorders>
+    </w:tblPr>
+    <w:tblStylePr w:type="firstRow">
+      <w:pPr>
+        <w:spacing w:before="0" w:after="0" w:line="240" w:lineRule="auto"/>
+      </w:pPr>
+      <w:rPr>
+        <w:b/>
+        <w:bCs/>
+        <w:color w:val="FFFFFF" w:themeColor="background1"/>
+      </w:rPr>
+      <w:tblPr/>
+      <w:tcPr>
+        <w:tcBorders>
+          <w:top w:val="single" w:sz="18" w:space="0" w:color="auto"/>
+          <w:left w:val="nil"/>
+          <w:bottom w:val="single" w:sz="18" w:space="0" w:color="auto"/>
+          <w:right w:val="nil"/>
+          <w:insideH w:val="nil"/>
+          <w:insideV w:val="nil"/>
+        </w:tcBorders>
+        <w:shd w:val="clear" w:color="auto" w:fill="4BACC6" w:themeFill="accent5"/>
+      </w:tcPr>
+    </w:tblStylePr>
+    <w:tblStylePr w:type="lastRow">
+      <w:pPr>
+        <w:spacing w:before="0" w:after="0" w:line="240" w:lineRule="auto"/>
+      </w:pPr>
+      <w:rPr>
+        <w:color w:val="auto"/>
+      </w:rPr>
+      <w:tblPr/>
+      <w:tcPr>
+        <w:tcBorders>
+          <w:top w:val="double" w:sz="6" w:space="0" w:color="auto"/>
+          <w:left w:val="nil"/>
+          <w:bottom w:val="single" w:sz="18" w:space="0" w:color="auto"/>
+          <w:right w:val="nil"/>
+          <w:insideH w:val="nil"/>
+          <w:insideV w:val="nil"/>
+        </w:tcBorders>
+        <w:shd w:val="clear" w:color="auto" w:fill="FFFFFF" w:themeFill="background1"/>
+      </w:tcPr>
+    </w:tblStylePr>
+    <w:tblStylePr w:type="firstCol">
+      <w:rPr>
+        <w:b/>
+        <w:bCs/>
+        <w:color w:val="FFFFFF" w:themeColor="background1"/>
+      </w:rPr>
+      <w:tblPr/>
+      <w:tcPr>
+        <w:tcBorders>
+          <w:top w:val="nil"/>
+          <w:left w:val="nil"/>
+          <w:bottom w:val="single" w:sz="18" w:space="0" w:color="auto"/>
+          <w:right w:val="nil"/>
+          <w:insideH w:val="nil"/>
+          <w:insideV w:val="nil"/>
+        </w:tcBorders>
+        <w:shd w:val="clear" w:color="auto" w:fill="4BACC6" w:themeFill="accent5"/>
+      </w:tcPr>
+    </w:tblStylePr>
+    <w:tblStylePr w:type="lastCol">
+      <w:rPr>
+        <w:b/>
+        <w:bCs/>
+        <w:color w:val="FFFFFF" w:themeColor="background1"/>
+      </w:rPr>
+      <w:tblPr/>
+      <w:tcPr>
+        <w:tcBorders>
+          <w:left w:val="nil"/>
+          <w:right w:val="nil"/>
+          <w:insideH w:val="nil"/>
+          <w:insideV w:val="nil"/>
+        </w:tcBorders>
+        <w:shd w:val="clear" w:color="auto" w:fill="4BACC6" w:themeFill="accent5"/>
+      </w:tcPr>
+    </w:tblStylePr>
+    <w:tblStylePr w:type="band1Vert">
+      <w:tblPr/>
+      <w:tcPr>
+        <w:tcBorders>
+          <w:left w:val="nil"/>
+          <w:right w:val="nil"/>
+          <w:insideH w:val="nil"/>
+          <w:insideV w:val="nil"/>
+        </w:tcBorders>
+        <w:shd w:val="clear" w:color="auto" w:fill="D8D8D8" w:themeFill="background1" w:themeFillShade="D8"/>
+      </w:tcPr>
+    </w:tblStylePr>
+    <w:tblStylePr w:type="band1Horz">
+      <w:tblPr/>
+      <w:tcPr>
+        <w:shd w:val="clear" w:color="auto" w:fill="D8D8D8" w:themeFill="background1" w:themeFillShade="D8"/>
+      </w:tcPr>
+    </w:tblStylePr>
+    <w:tblStylePr w:type="neCell">
+      <w:tblPr/>
+      <w:tcPr>
+        <w:tcBorders>
+          <w:top w:val="single" w:sz="18" w:space="0" w:color="auto"/>
+          <w:left w:val="nil"/>
+          <w:bottom w:val="single" w:sz="18" w:space="0" w:color="auto"/>
+          <w:right w:val="nil"/>
+          <w:insideH w:val="nil"/>
+          <w:insideV w:val="nil"/>
+        </w:tcBorders>
+      </w:tcPr>
+    </w:tblStylePr>
+    <w:tblStylePr w:type="nwCell">
+      <w:rPr>
+        <w:color w:val="FFFFFF" w:themeColor="background1"/>
+      </w:rPr>
+      <w:tblPr/>
+      <w:tcPr>
+        <w:tcBorders>
+          <w:top w:val="single" w:sz="18" w:space="0" w:color="auto"/>
+          <w:left w:val="nil"/>
+          <w:bottom w:val="single" w:sz="18" w:space="0" w:color="auto"/>
+          <w:right w:val="nil"/>
+          <w:insideH w:val="nil"/>
+          <w:insideV w:val="nil"/>
+        </w:tcBorders>
+      </w:tcPr>
+    </w:tblStylePr>
+  </w:style>
+  <w:style w:type="table" w:styleId="Tablaconcuadrcula">
+    <w:name w:val="Table Grid"/>
+    <w:basedOn w:val="Tablanormal"/>
+    <w:uiPriority w:val="39"/>
+    <w:rsid w:val="00360374"/>
+    <w:pPr>
+      <w:spacing w:after="0" w:line="240" w:lineRule="auto"/>
+    </w:pPr>
+    <w:tblPr>
+      <w:tblBorders>
+        <w:top w:val="single" w:sz="4" w:space="0" w:color="auto"/>
+        <w:left w:val="single" w:sz="4" w:space="0" w:color="auto"/>
+        <w:bottom w:val="single" w:sz="4" w:space="0" w:color="auto"/>
+        <w:right w:val="single" w:sz="4" w:space="0" w:color="auto"/>
+        <w:insideH w:val="single" w:sz="4" w:space="0" w:color="auto"/>
+        <w:insideV w:val="single" w:sz="4" w:space="0" w:color="auto"/>
+      </w:tblBorders>
+    </w:tblPr>
+  </w:style>
+  <w:style w:type="table" w:customStyle="1" w:styleId="Tablanormal31">
+    <w:name w:val="Tabla normal 31"/>
+    <w:basedOn w:val="Tablanormal"/>
+    <w:uiPriority w:val="43"/>
+    <w:rsid w:val="00017CC0"/>
+    <w:pPr>
+      <w:spacing w:after="0" w:line="240" w:lineRule="auto"/>
+    </w:pPr>
+    <w:tblPr>
+      <w:tblStyleRowBandSize w:val="1"/>
+      <w:tblStyleColBandSize w:val="1"/>
     </w:tblPr>
     <w:tblStylePr w:type="firstRow">
       <w:rPr>
@@ -5963,7 +8589,7 @@
 </file>
 
 <file path=customXml/itemProps1.xml><?xml version="1.0" encoding="utf-8"?>
-<ds:datastoreItem xmlns:ds="http://schemas.openxmlformats.org/officeDocument/2006/customXml" ds:itemID="{66372B9F-5996-4D30-8C12-2F14560ECB97}">
+<ds:datastoreItem xmlns:ds="http://schemas.openxmlformats.org/officeDocument/2006/customXml" ds:itemID="{3B6BBCC7-9DCF-4C80-BE7C-ADCFAF183526}">
   <ds:schemaRefs>
     <ds:schemaRef ds:uri="http://schemas.openxmlformats.org/officeDocument/2006/bibliography"/>
   </ds:schemaRefs>

</xml_diff>